<commit_message>
agregada seguridad al informe final
</commit_message>
<xml_diff>
--- a/Fase 2/Evidencias Proyecto/Evidencias de documentación/Informe Final.docx
+++ b/Fase 2/Evidencias Proyecto/Evidencias de documentación/Informe Final.docx
@@ -10,13 +10,59 @@
           <w:szCs w:val="72"/>
         </w:rPr>
       </w:pPr>
+      <w:proofErr w:type="spellStart"/>
       <w:r>
         <w:rPr>
           <w:b/>
           <w:sz w:val="72"/>
           <w:szCs w:val="72"/>
         </w:rPr>
-        <w:t>College Choice Helper: Informe ágil</w:t>
+        <w:t>College</w:t>
+      </w:r>
+      <w:proofErr w:type="spellEnd"/>
+      <w:r>
+        <w:rPr>
+          <w:b/>
+          <w:sz w:val="72"/>
+          <w:szCs w:val="72"/>
+        </w:rPr>
+        <w:t xml:space="preserve"> </w:t>
+      </w:r>
+      <w:proofErr w:type="spellStart"/>
+      <w:r>
+        <w:rPr>
+          <w:b/>
+          <w:sz w:val="72"/>
+          <w:szCs w:val="72"/>
+        </w:rPr>
+        <w:t>Choice</w:t>
+      </w:r>
+      <w:proofErr w:type="spellEnd"/>
+      <w:r>
+        <w:rPr>
+          <w:b/>
+          <w:sz w:val="72"/>
+          <w:szCs w:val="72"/>
+        </w:rPr>
+        <w:t xml:space="preserve"> </w:t>
+      </w:r>
+      <w:proofErr w:type="spellStart"/>
+      <w:r>
+        <w:rPr>
+          <w:b/>
+          <w:sz w:val="72"/>
+          <w:szCs w:val="72"/>
+        </w:rPr>
+        <w:t>Helper</w:t>
+      </w:r>
+      <w:proofErr w:type="spellEnd"/>
+      <w:r>
+        <w:rPr>
+          <w:b/>
+          <w:sz w:val="72"/>
+          <w:szCs w:val="72"/>
+        </w:rPr>
+        <w:t>: Informe ágil</w:t>
       </w:r>
     </w:p>
     <w:p/>
@@ -35,7 +81,15 @@
         <w:spacing w:line="360" w:lineRule="auto"/>
       </w:pPr>
       <w:r>
-        <w:t>Asignatura: Capstone PTY4614</w:t>
+        <w:t xml:space="preserve">Asignatura: </w:t>
+      </w:r>
+      <w:proofErr w:type="spellStart"/>
+      <w:r>
+        <w:t>Capstone</w:t>
+      </w:r>
+      <w:proofErr w:type="spellEnd"/>
+      <w:r>
+        <w:t xml:space="preserve"> PTY4614</w:t>
       </w:r>
     </w:p>
     <w:p>
@@ -51,7 +105,15 @@
         <w:spacing w:line="360" w:lineRule="auto"/>
       </w:pPr>
       <w:r>
-        <w:t>Docente: Osnellys Andrade</w:t>
+        <w:t xml:space="preserve">Docente: </w:t>
+      </w:r>
+      <w:proofErr w:type="spellStart"/>
+      <w:r>
+        <w:t>Osnellys</w:t>
+      </w:r>
+      <w:proofErr w:type="spellEnd"/>
+      <w:r>
+        <w:t xml:space="preserve"> Andrade</w:t>
       </w:r>
     </w:p>
     <w:p/>
@@ -154,7 +216,7 @@
           <w:r>
             <w:fldChar w:fldCharType="separate"/>
           </w:r>
-          <w:hyperlink w:anchor="_Toc211202572" w:history="1">
+          <w:hyperlink w:anchor="_Toc212114513" w:history="1">
             <w:r>
               <w:rPr>
                 <w:rStyle w:val="Hipervnculo"/>
@@ -181,7 +243,7 @@
                 <w:noProof/>
                 <w:webHidden/>
               </w:rPr>
-              <w:instrText xml:space="preserve"> PAGEREF _Toc211202572 \h </w:instrText>
+              <w:instrText xml:space="preserve"> PAGEREF _Toc212114513 \h </w:instrText>
             </w:r>
             <w:r>
               <w:rPr>
@@ -226,7 +288,7 @@
               <w14:ligatures w14:val="standardContextual"/>
             </w:rPr>
           </w:pPr>
-          <w:hyperlink w:anchor="_Toc211202573" w:history="1">
+          <w:hyperlink w:anchor="_Toc212114514" w:history="1">
             <w:r>
               <w:rPr>
                 <w:rStyle w:val="Hipervnculo"/>
@@ -253,7 +315,7 @@
                 <w:noProof/>
                 <w:webHidden/>
               </w:rPr>
-              <w:instrText xml:space="preserve"> PAGEREF _Toc211202573 \h </w:instrText>
+              <w:instrText xml:space="preserve"> PAGEREF _Toc212114514 \h </w:instrText>
             </w:r>
             <w:r>
               <w:rPr>
@@ -298,7 +360,7 @@
               <w14:ligatures w14:val="standardContextual"/>
             </w:rPr>
           </w:pPr>
-          <w:hyperlink w:anchor="_Toc211202574" w:history="1">
+          <w:hyperlink w:anchor="_Toc212114515" w:history="1">
             <w:r>
               <w:rPr>
                 <w:rStyle w:val="Hipervnculo"/>
@@ -325,7 +387,7 @@
                 <w:noProof/>
                 <w:webHidden/>
               </w:rPr>
-              <w:instrText xml:space="preserve"> PAGEREF _Toc211202574 \h </w:instrText>
+              <w:instrText xml:space="preserve"> PAGEREF _Toc212114515 \h </w:instrText>
             </w:r>
             <w:r>
               <w:rPr>
@@ -370,7 +432,7 @@
               <w14:ligatures w14:val="standardContextual"/>
             </w:rPr>
           </w:pPr>
-          <w:hyperlink w:anchor="_Toc211202575" w:history="1">
+          <w:hyperlink w:anchor="_Toc212114516" w:history="1">
             <w:r>
               <w:rPr>
                 <w:rStyle w:val="Hipervnculo"/>
@@ -397,7 +459,7 @@
                 <w:noProof/>
                 <w:webHidden/>
               </w:rPr>
-              <w:instrText xml:space="preserve"> PAGEREF _Toc211202575 \h </w:instrText>
+              <w:instrText xml:space="preserve"> PAGEREF _Toc212114516 \h </w:instrText>
             </w:r>
             <w:r>
               <w:rPr>
@@ -442,7 +504,7 @@
               <w14:ligatures w14:val="standardContextual"/>
             </w:rPr>
           </w:pPr>
-          <w:hyperlink w:anchor="_Toc211202576" w:history="1">
+          <w:hyperlink w:anchor="_Toc212114517" w:history="1">
             <w:r>
               <w:rPr>
                 <w:rStyle w:val="Hipervnculo"/>
@@ -469,7 +531,7 @@
                 <w:noProof/>
                 <w:webHidden/>
               </w:rPr>
-              <w:instrText xml:space="preserve"> PAGEREF _Toc211202576 \h </w:instrText>
+              <w:instrText xml:space="preserve"> PAGEREF _Toc212114517 \h </w:instrText>
             </w:r>
             <w:r>
               <w:rPr>
@@ -514,7 +576,7 @@
               <w14:ligatures w14:val="standardContextual"/>
             </w:rPr>
           </w:pPr>
-          <w:hyperlink w:anchor="_Toc211202577" w:history="1">
+          <w:hyperlink w:anchor="_Toc212114518" w:history="1">
             <w:r>
               <w:rPr>
                 <w:rStyle w:val="Hipervnculo"/>
@@ -541,7 +603,7 @@
                 <w:noProof/>
                 <w:webHidden/>
               </w:rPr>
-              <w:instrText xml:space="preserve"> PAGEREF _Toc211202577 \h </w:instrText>
+              <w:instrText xml:space="preserve"> PAGEREF _Toc212114518 \h </w:instrText>
             </w:r>
             <w:r>
               <w:rPr>
@@ -586,7 +648,7 @@
               <w14:ligatures w14:val="standardContextual"/>
             </w:rPr>
           </w:pPr>
-          <w:hyperlink w:anchor="_Toc211202578" w:history="1">
+          <w:hyperlink w:anchor="_Toc212114519" w:history="1">
             <w:r>
               <w:rPr>
                 <w:rStyle w:val="Hipervnculo"/>
@@ -613,7 +675,7 @@
                 <w:noProof/>
                 <w:webHidden/>
               </w:rPr>
-              <w:instrText xml:space="preserve"> PAGEREF _Toc211202578 \h </w:instrText>
+              <w:instrText xml:space="preserve"> PAGEREF _Toc212114519 \h </w:instrText>
             </w:r>
             <w:r>
               <w:rPr>
@@ -658,7 +720,7 @@
               <w14:ligatures w14:val="standardContextual"/>
             </w:rPr>
           </w:pPr>
-          <w:hyperlink w:anchor="_Toc211202579" w:history="1">
+          <w:hyperlink w:anchor="_Toc212114520" w:history="1">
             <w:r>
               <w:rPr>
                 <w:rStyle w:val="Hipervnculo"/>
@@ -685,7 +747,7 @@
                 <w:noProof/>
                 <w:webHidden/>
               </w:rPr>
-              <w:instrText xml:space="preserve"> PAGEREF _Toc211202579 \h </w:instrText>
+              <w:instrText xml:space="preserve"> PAGEREF _Toc212114520 \h </w:instrText>
             </w:r>
             <w:r>
               <w:rPr>
@@ -730,7 +792,7 @@
               <w14:ligatures w14:val="standardContextual"/>
             </w:rPr>
           </w:pPr>
-          <w:hyperlink w:anchor="_Toc211202580" w:history="1">
+          <w:hyperlink w:anchor="_Toc212114521" w:history="1">
             <w:r>
               <w:rPr>
                 <w:rStyle w:val="Hipervnculo"/>
@@ -757,7 +819,7 @@
                 <w:noProof/>
                 <w:webHidden/>
               </w:rPr>
-              <w:instrText xml:space="preserve"> PAGEREF _Toc211202580 \h </w:instrText>
+              <w:instrText xml:space="preserve"> PAGEREF _Toc212114521 \h </w:instrText>
             </w:r>
             <w:r>
               <w:rPr>
@@ -802,7 +864,7 @@
               <w14:ligatures w14:val="standardContextual"/>
             </w:rPr>
           </w:pPr>
-          <w:hyperlink w:anchor="_Toc211202581" w:history="1">
+          <w:hyperlink w:anchor="_Toc212114522" w:history="1">
             <w:r>
               <w:rPr>
                 <w:rStyle w:val="Hipervnculo"/>
@@ -829,7 +891,7 @@
                 <w:noProof/>
                 <w:webHidden/>
               </w:rPr>
-              <w:instrText xml:space="preserve"> PAGEREF _Toc211202581 \h </w:instrText>
+              <w:instrText xml:space="preserve"> PAGEREF _Toc212114522 \h </w:instrText>
             </w:r>
             <w:r>
               <w:rPr>
@@ -874,7 +936,7 @@
               <w14:ligatures w14:val="standardContextual"/>
             </w:rPr>
           </w:pPr>
-          <w:hyperlink w:anchor="_Toc211202582" w:history="1">
+          <w:hyperlink w:anchor="_Toc212114523" w:history="1">
             <w:r>
               <w:rPr>
                 <w:rStyle w:val="Hipervnculo"/>
@@ -901,7 +963,7 @@
                 <w:noProof/>
                 <w:webHidden/>
               </w:rPr>
-              <w:instrText xml:space="preserve"> PAGEREF _Toc211202582 \h </w:instrText>
+              <w:instrText xml:space="preserve"> PAGEREF _Toc212114523 \h </w:instrText>
             </w:r>
             <w:r>
               <w:rPr>
@@ -946,7 +1008,7 @@
               <w14:ligatures w14:val="standardContextual"/>
             </w:rPr>
           </w:pPr>
-          <w:hyperlink w:anchor="_Toc211202583" w:history="1">
+          <w:hyperlink w:anchor="_Toc212114524" w:history="1">
             <w:r>
               <w:rPr>
                 <w:rStyle w:val="Hipervnculo"/>
@@ -973,7 +1035,7 @@
                 <w:noProof/>
                 <w:webHidden/>
               </w:rPr>
-              <w:instrText xml:space="preserve"> PAGEREF _Toc211202583 \h </w:instrText>
+              <w:instrText xml:space="preserve"> PAGEREF _Toc212114524 \h </w:instrText>
             </w:r>
             <w:r>
               <w:rPr>
@@ -1018,7 +1080,7 @@
               <w14:ligatures w14:val="standardContextual"/>
             </w:rPr>
           </w:pPr>
-          <w:hyperlink w:anchor="_Toc211202584" w:history="1">
+          <w:hyperlink w:anchor="_Toc212114525" w:history="1">
             <w:r>
               <w:rPr>
                 <w:rStyle w:val="Hipervnculo"/>
@@ -1045,7 +1107,7 @@
                 <w:noProof/>
                 <w:webHidden/>
               </w:rPr>
-              <w:instrText xml:space="preserve"> PAGEREF _Toc211202584 \h </w:instrText>
+              <w:instrText xml:space="preserve"> PAGEREF _Toc212114525 \h </w:instrText>
             </w:r>
             <w:r>
               <w:rPr>
@@ -1090,7 +1152,7 @@
               <w14:ligatures w14:val="standardContextual"/>
             </w:rPr>
           </w:pPr>
-          <w:hyperlink w:anchor="_Toc211202585" w:history="1">
+          <w:hyperlink w:anchor="_Toc212114526" w:history="1">
             <w:r>
               <w:rPr>
                 <w:rStyle w:val="Hipervnculo"/>
@@ -1117,7 +1179,7 @@
                 <w:noProof/>
                 <w:webHidden/>
               </w:rPr>
-              <w:instrText xml:space="preserve"> PAGEREF _Toc211202585 \h </w:instrText>
+              <w:instrText xml:space="preserve"> PAGEREF _Toc212114526 \h </w:instrText>
             </w:r>
             <w:r>
               <w:rPr>
@@ -1162,7 +1224,7 @@
               <w14:ligatures w14:val="standardContextual"/>
             </w:rPr>
           </w:pPr>
-          <w:hyperlink w:anchor="_Toc211202586" w:history="1">
+          <w:hyperlink w:anchor="_Toc212114527" w:history="1">
             <w:r>
               <w:rPr>
                 <w:rStyle w:val="Hipervnculo"/>
@@ -1189,7 +1251,7 @@
                 <w:noProof/>
                 <w:webHidden/>
               </w:rPr>
-              <w:instrText xml:space="preserve"> PAGEREF _Toc211202586 \h </w:instrText>
+              <w:instrText xml:space="preserve"> PAGEREF _Toc212114527 \h </w:instrText>
             </w:r>
             <w:r>
               <w:rPr>
@@ -1234,7 +1296,7 @@
               <w14:ligatures w14:val="standardContextual"/>
             </w:rPr>
           </w:pPr>
-          <w:hyperlink w:anchor="_Toc211202587" w:history="1">
+          <w:hyperlink w:anchor="_Toc212114528" w:history="1">
             <w:r>
               <w:rPr>
                 <w:rStyle w:val="Hipervnculo"/>
@@ -1261,7 +1323,7 @@
                 <w:noProof/>
                 <w:webHidden/>
               </w:rPr>
-              <w:instrText xml:space="preserve"> PAGEREF _Toc211202587 \h </w:instrText>
+              <w:instrText xml:space="preserve"> PAGEREF _Toc212114528 \h </w:instrText>
             </w:r>
             <w:r>
               <w:rPr>
@@ -1306,7 +1368,7 @@
               <w14:ligatures w14:val="standardContextual"/>
             </w:rPr>
           </w:pPr>
-          <w:hyperlink w:anchor="_Toc211202588" w:history="1">
+          <w:hyperlink w:anchor="_Toc212114529" w:history="1">
             <w:r>
               <w:rPr>
                 <w:rStyle w:val="Hipervnculo"/>
@@ -1333,7 +1395,7 @@
                 <w:noProof/>
                 <w:webHidden/>
               </w:rPr>
-              <w:instrText xml:space="preserve"> PAGEREF _Toc211202588 \h </w:instrText>
+              <w:instrText xml:space="preserve"> PAGEREF _Toc212114529 \h </w:instrText>
             </w:r>
             <w:r>
               <w:rPr>
@@ -1378,12 +1440,12 @@
               <w14:ligatures w14:val="standardContextual"/>
             </w:rPr>
           </w:pPr>
-          <w:hyperlink w:anchor="_Toc211202589" w:history="1">
+          <w:hyperlink w:anchor="_Toc212114530" w:history="1">
             <w:r>
               <w:rPr>
                 <w:rStyle w:val="Hipervnculo"/>
                 <w:noProof/>
-                <w:lang w:val="en-US"/>
+                <w:lang w:val="es-CL"/>
               </w:rPr>
               <w:t>Product Backlog Priorizado</w:t>
             </w:r>
@@ -1406,7 +1468,7 @@
                 <w:noProof/>
                 <w:webHidden/>
               </w:rPr>
-              <w:instrText xml:space="preserve"> PAGEREF _Toc211202589 \h </w:instrText>
+              <w:instrText xml:space="preserve"> PAGEREF _Toc212114530 \h </w:instrText>
             </w:r>
             <w:r>
               <w:rPr>
@@ -1451,7 +1513,7 @@
               <w14:ligatures w14:val="standardContextual"/>
             </w:rPr>
           </w:pPr>
-          <w:hyperlink w:anchor="_Toc211202590" w:history="1">
+          <w:hyperlink w:anchor="_Toc212114531" w:history="1">
             <w:r>
               <w:rPr>
                 <w:rStyle w:val="Hipervnculo"/>
@@ -1479,7 +1541,7 @@
                 <w:noProof/>
                 <w:webHidden/>
               </w:rPr>
-              <w:instrText xml:space="preserve"> PAGEREF _Toc211202590 \h </w:instrText>
+              <w:instrText xml:space="preserve"> PAGEREF _Toc212114531 \h </w:instrText>
             </w:r>
             <w:r>
               <w:rPr>
@@ -1524,7 +1586,7 @@
               <w14:ligatures w14:val="standardContextual"/>
             </w:rPr>
           </w:pPr>
-          <w:hyperlink w:anchor="_Toc211202591" w:history="1">
+          <w:hyperlink w:anchor="_Toc212114532" w:history="1">
             <w:r>
               <w:rPr>
                 <w:rStyle w:val="Hipervnculo"/>
@@ -1551,7 +1613,7 @@
                 <w:noProof/>
                 <w:webHidden/>
               </w:rPr>
-              <w:instrText xml:space="preserve"> PAGEREF _Toc211202591 \h </w:instrText>
+              <w:instrText xml:space="preserve"> PAGEREF _Toc212114532 \h </w:instrText>
             </w:r>
             <w:r>
               <w:rPr>
@@ -1596,7 +1658,7 @@
               <w14:ligatures w14:val="standardContextual"/>
             </w:rPr>
           </w:pPr>
-          <w:hyperlink w:anchor="_Toc211202592" w:history="1">
+          <w:hyperlink w:anchor="_Toc212114533" w:history="1">
             <w:r>
               <w:rPr>
                 <w:rStyle w:val="Hipervnculo"/>
@@ -1624,7 +1686,7 @@
                 <w:noProof/>
                 <w:webHidden/>
               </w:rPr>
-              <w:instrText xml:space="preserve"> PAGEREF _Toc211202592 \h </w:instrText>
+              <w:instrText xml:space="preserve"> PAGEREF _Toc212114533 \h </w:instrText>
             </w:r>
             <w:r>
               <w:rPr>
@@ -1669,7 +1731,7 @@
               <w14:ligatures w14:val="standardContextual"/>
             </w:rPr>
           </w:pPr>
-          <w:hyperlink w:anchor="_Toc211202593" w:history="1">
+          <w:hyperlink w:anchor="_Toc212114534" w:history="1">
             <w:r>
               <w:rPr>
                 <w:rStyle w:val="Hipervnculo"/>
@@ -1696,7 +1758,7 @@
                 <w:noProof/>
                 <w:webHidden/>
               </w:rPr>
-              <w:instrText xml:space="preserve"> PAGEREF _Toc211202593 \h </w:instrText>
+              <w:instrText xml:space="preserve"> PAGEREF _Toc212114534 \h </w:instrText>
             </w:r>
             <w:r>
               <w:rPr>
@@ -1741,7 +1803,7 @@
               <w14:ligatures w14:val="standardContextual"/>
             </w:rPr>
           </w:pPr>
-          <w:hyperlink w:anchor="_Toc211202594" w:history="1">
+          <w:hyperlink w:anchor="_Toc212114535" w:history="1">
             <w:r>
               <w:rPr>
                 <w:rStyle w:val="Hipervnculo"/>
@@ -1768,7 +1830,7 @@
                 <w:noProof/>
                 <w:webHidden/>
               </w:rPr>
-              <w:instrText xml:space="preserve"> PAGEREF _Toc211202594 \h </w:instrText>
+              <w:instrText xml:space="preserve"> PAGEREF _Toc212114535 \h </w:instrText>
             </w:r>
             <w:r>
               <w:rPr>
@@ -1813,7 +1875,7 @@
               <w14:ligatures w14:val="standardContextual"/>
             </w:rPr>
           </w:pPr>
-          <w:hyperlink w:anchor="_Toc211202595" w:history="1">
+          <w:hyperlink w:anchor="_Toc212114536" w:history="1">
             <w:r>
               <w:rPr>
                 <w:rStyle w:val="Hipervnculo"/>
@@ -1840,7 +1902,7 @@
                 <w:noProof/>
                 <w:webHidden/>
               </w:rPr>
-              <w:instrText xml:space="preserve"> PAGEREF _Toc211202595 \h </w:instrText>
+              <w:instrText xml:space="preserve"> PAGEREF _Toc212114536 \h </w:instrText>
             </w:r>
             <w:r>
               <w:rPr>
@@ -1885,7 +1947,7 @@
               <w14:ligatures w14:val="standardContextual"/>
             </w:rPr>
           </w:pPr>
-          <w:hyperlink w:anchor="_Toc211202596" w:history="1">
+          <w:hyperlink w:anchor="_Toc212114537" w:history="1">
             <w:r>
               <w:rPr>
                 <w:rStyle w:val="Hipervnculo"/>
@@ -1912,7 +1974,7 @@
                 <w:noProof/>
                 <w:webHidden/>
               </w:rPr>
-              <w:instrText xml:space="preserve"> PAGEREF _Toc211202596 \h </w:instrText>
+              <w:instrText xml:space="preserve"> PAGEREF _Toc212114537 \h </w:instrText>
             </w:r>
             <w:r>
               <w:rPr>
@@ -1957,7 +2019,7 @@
               <w14:ligatures w14:val="standardContextual"/>
             </w:rPr>
           </w:pPr>
-          <w:hyperlink w:anchor="_Toc211202597" w:history="1">
+          <w:hyperlink w:anchor="_Toc212114538" w:history="1">
             <w:r>
               <w:rPr>
                 <w:rStyle w:val="Hipervnculo"/>
@@ -1984,7 +2046,7 @@
                 <w:noProof/>
                 <w:webHidden/>
               </w:rPr>
-              <w:instrText xml:space="preserve"> PAGEREF _Toc211202597 \h </w:instrText>
+              <w:instrText xml:space="preserve"> PAGEREF _Toc212114538 \h </w:instrText>
             </w:r>
             <w:r>
               <w:rPr>
@@ -2029,7 +2091,7 @@
               <w14:ligatures w14:val="standardContextual"/>
             </w:rPr>
           </w:pPr>
-          <w:hyperlink w:anchor="_Toc211202598" w:history="1">
+          <w:hyperlink w:anchor="_Toc212114539" w:history="1">
             <w:r>
               <w:rPr>
                 <w:rStyle w:val="Hipervnculo"/>
@@ -2056,7 +2118,7 @@
                 <w:noProof/>
                 <w:webHidden/>
               </w:rPr>
-              <w:instrText xml:space="preserve"> PAGEREF _Toc211202598 \h </w:instrText>
+              <w:instrText xml:space="preserve"> PAGEREF _Toc212114539 \h </w:instrText>
             </w:r>
             <w:r>
               <w:rPr>
@@ -2101,7 +2163,7 @@
               <w14:ligatures w14:val="standardContextual"/>
             </w:rPr>
           </w:pPr>
-          <w:hyperlink w:anchor="_Toc211202599" w:history="1">
+          <w:hyperlink w:anchor="_Toc212114540" w:history="1">
             <w:r>
               <w:rPr>
                 <w:rStyle w:val="Hipervnculo"/>
@@ -2128,7 +2190,7 @@
                 <w:noProof/>
                 <w:webHidden/>
               </w:rPr>
-              <w:instrText xml:space="preserve"> PAGEREF _Toc211202599 \h </w:instrText>
+              <w:instrText xml:space="preserve"> PAGEREF _Toc212114540 \h </w:instrText>
             </w:r>
             <w:r>
               <w:rPr>
@@ -2173,7 +2235,7 @@
               <w14:ligatures w14:val="standardContextual"/>
             </w:rPr>
           </w:pPr>
-          <w:hyperlink w:anchor="_Toc211202600" w:history="1">
+          <w:hyperlink w:anchor="_Toc212114541" w:history="1">
             <w:r>
               <w:rPr>
                 <w:rStyle w:val="Hipervnculo"/>
@@ -2200,7 +2262,7 @@
                 <w:noProof/>
                 <w:webHidden/>
               </w:rPr>
-              <w:instrText xml:space="preserve"> PAGEREF _Toc211202600 \h </w:instrText>
+              <w:instrText xml:space="preserve"> PAGEREF _Toc212114541 \h </w:instrText>
             </w:r>
             <w:r>
               <w:rPr>
@@ -2245,7 +2307,7 @@
               <w14:ligatures w14:val="standardContextual"/>
             </w:rPr>
           </w:pPr>
-          <w:hyperlink w:anchor="_Toc211202601" w:history="1">
+          <w:hyperlink w:anchor="_Toc212114542" w:history="1">
             <w:r>
               <w:rPr>
                 <w:rStyle w:val="Hipervnculo"/>
@@ -2272,7 +2334,7 @@
                 <w:noProof/>
                 <w:webHidden/>
               </w:rPr>
-              <w:instrText xml:space="preserve"> PAGEREF _Toc211202601 \h </w:instrText>
+              <w:instrText xml:space="preserve"> PAGEREF _Toc212114542 \h </w:instrText>
             </w:r>
             <w:r>
               <w:rPr>
@@ -2317,7 +2379,7 @@
               <w14:ligatures w14:val="standardContextual"/>
             </w:rPr>
           </w:pPr>
-          <w:hyperlink w:anchor="_Toc211202602" w:history="1">
+          <w:hyperlink w:anchor="_Toc212114543" w:history="1">
             <w:r>
               <w:rPr>
                 <w:rStyle w:val="Hipervnculo"/>
@@ -2344,7 +2406,7 @@
                 <w:noProof/>
                 <w:webHidden/>
               </w:rPr>
-              <w:instrText xml:space="preserve"> PAGEREF _Toc211202602 \h </w:instrText>
+              <w:instrText xml:space="preserve"> PAGEREF _Toc212114543 \h </w:instrText>
             </w:r>
             <w:r>
               <w:rPr>
@@ -2389,7 +2451,7 @@
               <w14:ligatures w14:val="standardContextual"/>
             </w:rPr>
           </w:pPr>
-          <w:hyperlink w:anchor="_Toc211202603" w:history="1">
+          <w:hyperlink w:anchor="_Toc212114544" w:history="1">
             <w:r>
               <w:rPr>
                 <w:rStyle w:val="Hipervnculo"/>
@@ -2416,7 +2478,7 @@
                 <w:noProof/>
                 <w:webHidden/>
               </w:rPr>
-              <w:instrText xml:space="preserve"> PAGEREF _Toc211202603 \h </w:instrText>
+              <w:instrText xml:space="preserve"> PAGEREF _Toc212114544 \h </w:instrText>
             </w:r>
             <w:r>
               <w:rPr>
@@ -2461,7 +2523,7 @@
               <w14:ligatures w14:val="standardContextual"/>
             </w:rPr>
           </w:pPr>
-          <w:hyperlink w:anchor="_Toc211202604" w:history="1">
+          <w:hyperlink w:anchor="_Toc212114545" w:history="1">
             <w:r>
               <w:rPr>
                 <w:rStyle w:val="Hipervnculo"/>
@@ -2488,7 +2550,7 @@
                 <w:noProof/>
                 <w:webHidden/>
               </w:rPr>
-              <w:instrText xml:space="preserve"> PAGEREF _Toc211202604 \h </w:instrText>
+              <w:instrText xml:space="preserve"> PAGEREF _Toc212114545 \h </w:instrText>
             </w:r>
             <w:r>
               <w:rPr>
@@ -2533,7 +2595,7 @@
               <w14:ligatures w14:val="standardContextual"/>
             </w:rPr>
           </w:pPr>
-          <w:hyperlink w:anchor="_Toc211202605" w:history="1">
+          <w:hyperlink w:anchor="_Toc212114546" w:history="1">
             <w:r>
               <w:rPr>
                 <w:rStyle w:val="Hipervnculo"/>
@@ -2560,7 +2622,7 @@
                 <w:noProof/>
                 <w:webHidden/>
               </w:rPr>
-              <w:instrText xml:space="preserve"> PAGEREF _Toc211202605 \h </w:instrText>
+              <w:instrText xml:space="preserve"> PAGEREF _Toc212114546 \h </w:instrText>
             </w:r>
             <w:r>
               <w:rPr>
@@ -2605,7 +2667,7 @@
               <w14:ligatures w14:val="standardContextual"/>
             </w:rPr>
           </w:pPr>
-          <w:hyperlink w:anchor="_Toc211202606" w:history="1">
+          <w:hyperlink w:anchor="_Toc212114547" w:history="1">
             <w:r>
               <w:rPr>
                 <w:rStyle w:val="Hipervnculo"/>
@@ -2632,7 +2694,7 @@
                 <w:noProof/>
                 <w:webHidden/>
               </w:rPr>
-              <w:instrText xml:space="preserve"> PAGEREF _Toc211202606 \h </w:instrText>
+              <w:instrText xml:space="preserve"> PAGEREF _Toc212114547 \h </w:instrText>
             </w:r>
             <w:r>
               <w:rPr>
@@ -2677,7 +2739,7 @@
               <w14:ligatures w14:val="standardContextual"/>
             </w:rPr>
           </w:pPr>
-          <w:hyperlink w:anchor="_Toc211202607" w:history="1">
+          <w:hyperlink w:anchor="_Toc212114548" w:history="1">
             <w:r>
               <w:rPr>
                 <w:rStyle w:val="Hipervnculo"/>
@@ -2704,7 +2766,7 @@
                 <w:noProof/>
                 <w:webHidden/>
               </w:rPr>
-              <w:instrText xml:space="preserve"> PAGEREF _Toc211202607 \h </w:instrText>
+              <w:instrText xml:space="preserve"> PAGEREF _Toc212114548 \h </w:instrText>
             </w:r>
             <w:r>
               <w:rPr>
@@ -2749,7 +2811,7 @@
               <w14:ligatures w14:val="standardContextual"/>
             </w:rPr>
           </w:pPr>
-          <w:hyperlink w:anchor="_Toc211202608" w:history="1">
+          <w:hyperlink w:anchor="_Toc212114549" w:history="1">
             <w:r>
               <w:rPr>
                 <w:rStyle w:val="Hipervnculo"/>
@@ -2776,7 +2838,7 @@
                 <w:noProof/>
                 <w:webHidden/>
               </w:rPr>
-              <w:instrText xml:space="preserve"> PAGEREF _Toc211202608 \h </w:instrText>
+              <w:instrText xml:space="preserve"> PAGEREF _Toc212114549 \h </w:instrText>
             </w:r>
             <w:r>
               <w:rPr>
@@ -2821,7 +2883,7 @@
               <w14:ligatures w14:val="standardContextual"/>
             </w:rPr>
           </w:pPr>
-          <w:hyperlink w:anchor="_Toc211202609" w:history="1">
+          <w:hyperlink w:anchor="_Toc212114550" w:history="1">
             <w:r>
               <w:rPr>
                 <w:rStyle w:val="Hipervnculo"/>
@@ -2848,7 +2910,7 @@
                 <w:noProof/>
                 <w:webHidden/>
               </w:rPr>
-              <w:instrText xml:space="preserve"> PAGEREF _Toc211202609 \h </w:instrText>
+              <w:instrText xml:space="preserve"> PAGEREF _Toc212114550 \h </w:instrText>
             </w:r>
             <w:r>
               <w:rPr>
@@ -2893,7 +2955,7 @@
               <w14:ligatures w14:val="standardContextual"/>
             </w:rPr>
           </w:pPr>
-          <w:hyperlink w:anchor="_Toc211202610" w:history="1">
+          <w:hyperlink w:anchor="_Toc212114551" w:history="1">
             <w:r>
               <w:rPr>
                 <w:rStyle w:val="Hipervnculo"/>
@@ -2920,7 +2982,7 @@
                 <w:noProof/>
                 <w:webHidden/>
               </w:rPr>
-              <w:instrText xml:space="preserve"> PAGEREF _Toc211202610 \h </w:instrText>
+              <w:instrText xml:space="preserve"> PAGEREF _Toc212114551 \h </w:instrText>
             </w:r>
             <w:r>
               <w:rPr>
@@ -2965,7 +3027,7 @@
               <w14:ligatures w14:val="standardContextual"/>
             </w:rPr>
           </w:pPr>
-          <w:hyperlink w:anchor="_Toc211202611" w:history="1">
+          <w:hyperlink w:anchor="_Toc212114552" w:history="1">
             <w:r>
               <w:rPr>
                 <w:rStyle w:val="Hipervnculo"/>
@@ -2992,7 +3054,7 @@
                 <w:noProof/>
                 <w:webHidden/>
               </w:rPr>
-              <w:instrText xml:space="preserve"> PAGEREF _Toc211202611 \h </w:instrText>
+              <w:instrText xml:space="preserve"> PAGEREF _Toc212114552 \h </w:instrText>
             </w:r>
             <w:r>
               <w:rPr>
@@ -3037,7 +3099,7 @@
               <w14:ligatures w14:val="standardContextual"/>
             </w:rPr>
           </w:pPr>
-          <w:hyperlink w:anchor="_Toc211202612" w:history="1">
+          <w:hyperlink w:anchor="_Toc212114553" w:history="1">
             <w:r>
               <w:rPr>
                 <w:rStyle w:val="Hipervnculo"/>
@@ -3064,7 +3126,7 @@
                 <w:noProof/>
                 <w:webHidden/>
               </w:rPr>
-              <w:instrText xml:space="preserve"> PAGEREF _Toc211202612 \h </w:instrText>
+              <w:instrText xml:space="preserve"> PAGEREF _Toc212114553 \h </w:instrText>
             </w:r>
             <w:r>
               <w:rPr>
@@ -3109,7 +3171,7 @@
               <w14:ligatures w14:val="standardContextual"/>
             </w:rPr>
           </w:pPr>
-          <w:hyperlink w:anchor="_Toc211202613" w:history="1">
+          <w:hyperlink w:anchor="_Toc212114554" w:history="1">
             <w:r>
               <w:rPr>
                 <w:rStyle w:val="Hipervnculo"/>
@@ -3136,7 +3198,7 @@
                 <w:noProof/>
                 <w:webHidden/>
               </w:rPr>
-              <w:instrText xml:space="preserve"> PAGEREF _Toc211202613 \h </w:instrText>
+              <w:instrText xml:space="preserve"> PAGEREF _Toc212114554 \h </w:instrText>
             </w:r>
             <w:r>
               <w:rPr>
@@ -3181,7 +3243,7 @@
               <w14:ligatures w14:val="standardContextual"/>
             </w:rPr>
           </w:pPr>
-          <w:hyperlink w:anchor="_Toc211202614" w:history="1">
+          <w:hyperlink w:anchor="_Toc212114555" w:history="1">
             <w:r>
               <w:rPr>
                 <w:rStyle w:val="Hipervnculo"/>
@@ -3208,7 +3270,7 @@
                 <w:noProof/>
                 <w:webHidden/>
               </w:rPr>
-              <w:instrText xml:space="preserve"> PAGEREF _Toc211202614 \h </w:instrText>
+              <w:instrText xml:space="preserve"> PAGEREF _Toc212114555 \h </w:instrText>
             </w:r>
             <w:r>
               <w:rPr>
@@ -3253,7 +3315,7 @@
               <w14:ligatures w14:val="standardContextual"/>
             </w:rPr>
           </w:pPr>
-          <w:hyperlink w:anchor="_Toc211202615" w:history="1">
+          <w:hyperlink w:anchor="_Toc212114556" w:history="1">
             <w:r>
               <w:rPr>
                 <w:rStyle w:val="Hipervnculo"/>
@@ -3280,7 +3342,7 @@
                 <w:noProof/>
                 <w:webHidden/>
               </w:rPr>
-              <w:instrText xml:space="preserve"> PAGEREF _Toc211202615 \h </w:instrText>
+              <w:instrText xml:space="preserve"> PAGEREF _Toc212114556 \h </w:instrText>
             </w:r>
             <w:r>
               <w:rPr>
@@ -3325,12 +3387,84 @@
               <w14:ligatures w14:val="standardContextual"/>
             </w:rPr>
           </w:pPr>
-          <w:hyperlink w:anchor="_Toc211202616" w:history="1">
+          <w:hyperlink w:anchor="_Toc212114557" w:history="1">
             <w:r>
               <w:rPr>
                 <w:rStyle w:val="Hipervnculo"/>
                 <w:noProof/>
               </w:rPr>
+              <w:t>Seguridad de los datos</w:t>
+            </w:r>
+            <w:r>
+              <w:rPr>
+                <w:noProof/>
+                <w:webHidden/>
+              </w:rPr>
+              <w:tab/>
+            </w:r>
+            <w:r>
+              <w:rPr>
+                <w:noProof/>
+                <w:webHidden/>
+              </w:rPr>
+              <w:fldChar w:fldCharType="begin"/>
+            </w:r>
+            <w:r>
+              <w:rPr>
+                <w:noProof/>
+                <w:webHidden/>
+              </w:rPr>
+              <w:instrText xml:space="preserve"> PAGEREF _Toc212114557 \h </w:instrText>
+            </w:r>
+            <w:r>
+              <w:rPr>
+                <w:noProof/>
+                <w:webHidden/>
+              </w:rPr>
+            </w:r>
+            <w:r>
+              <w:rPr>
+                <w:noProof/>
+                <w:webHidden/>
+              </w:rPr>
+              <w:fldChar w:fldCharType="separate"/>
+            </w:r>
+            <w:r>
+              <w:rPr>
+                <w:noProof/>
+                <w:webHidden/>
+              </w:rPr>
+              <w:t>39</w:t>
+            </w:r>
+            <w:r>
+              <w:rPr>
+                <w:noProof/>
+                <w:webHidden/>
+              </w:rPr>
+              <w:fldChar w:fldCharType="end"/>
+            </w:r>
+          </w:hyperlink>
+        </w:p>
+        <w:p>
+          <w:pPr>
+            <w:pStyle w:val="TDC1"/>
+            <w:tabs>
+              <w:tab w:val="right" w:leader="dot" w:pos="8828"/>
+            </w:tabs>
+            <w:rPr>
+              <w:rFonts w:asciiTheme="minorHAnsi" w:eastAsiaTheme="minorEastAsia" w:hAnsiTheme="minorHAnsi" w:cstheme="minorBidi"/>
+              <w:noProof/>
+              <w:kern w:val="2"/>
+              <w:lang w:val="es-CL"/>
+              <w14:ligatures w14:val="standardContextual"/>
+            </w:rPr>
+          </w:pPr>
+          <w:hyperlink w:anchor="_Toc212114558" w:history="1">
+            <w:r>
+              <w:rPr>
+                <w:rStyle w:val="Hipervnculo"/>
+                <w:noProof/>
+              </w:rPr>
               <w:t>Conclusión</w:t>
             </w:r>
             <w:r>
@@ -3352,7 +3486,7 @@
                 <w:noProof/>
                 <w:webHidden/>
               </w:rPr>
-              <w:instrText xml:space="preserve"> PAGEREF _Toc211202616 \h </w:instrText>
+              <w:instrText xml:space="preserve"> PAGEREF _Toc212114558 \h </w:instrText>
             </w:r>
             <w:r>
               <w:rPr>
@@ -3372,7 +3506,7 @@
                 <w:noProof/>
                 <w:webHidden/>
               </w:rPr>
-              <w:t>39</w:t>
+              <w:t>40</w:t>
             </w:r>
             <w:r>
               <w:rPr>
@@ -3409,7 +3543,7 @@
         <w:pStyle w:val="Ttulo1"/>
       </w:pPr>
       <w:bookmarkStart w:id="0" w:name="_heading=h.h0cu2j6fpwpu" w:colFirst="0" w:colLast="0"/>
-      <w:bookmarkStart w:id="1" w:name="_Toc211202572"/>
+      <w:bookmarkStart w:id="1" w:name="_Toc212114513"/>
       <w:bookmarkEnd w:id="0"/>
       <w:r>
         <w:lastRenderedPageBreak/>
@@ -3540,7 +3674,15 @@
           </w:tcPr>
           <w:p>
             <w:r>
-              <w:t>Agregado de objetivos específicos y Squad de responsabilidad</w:t>
+              <w:t xml:space="preserve">Agregado de objetivos específicos y </w:t>
+            </w:r>
+            <w:proofErr w:type="spellStart"/>
+            <w:r>
+              <w:t>Squad</w:t>
+            </w:r>
+            <w:proofErr w:type="spellEnd"/>
+            <w:r>
+              <w:t xml:space="preserve"> de responsabilidad</w:t>
             </w:r>
           </w:p>
         </w:tc>
@@ -3717,7 +3859,35 @@
               <w:rPr>
                 <w:color w:val="000000"/>
               </w:rPr>
-              <w:t xml:space="preserve">Agregado Product Goal y </w:t>
+              <w:t xml:space="preserve">Agregado </w:t>
+            </w:r>
+            <w:proofErr w:type="spellStart"/>
+            <w:r>
+              <w:rPr>
+                <w:color w:val="000000"/>
+              </w:rPr>
+              <w:t>Product</w:t>
+            </w:r>
+            <w:proofErr w:type="spellEnd"/>
+            <w:r>
+              <w:rPr>
+                <w:color w:val="000000"/>
+              </w:rPr>
+              <w:t xml:space="preserve"> </w:t>
+            </w:r>
+            <w:proofErr w:type="spellStart"/>
+            <w:r>
+              <w:rPr>
+                <w:color w:val="000000"/>
+              </w:rPr>
+              <w:t>Goal</w:t>
+            </w:r>
+            <w:proofErr w:type="spellEnd"/>
+            <w:r>
+              <w:rPr>
+                <w:color w:val="000000"/>
+              </w:rPr>
+              <w:t xml:space="preserve"> y </w:t>
             </w:r>
             <w:r>
               <w:rPr>
@@ -4066,8 +4236,30 @@
               <w:rPr>
                 <w:color w:val="000000"/>
               </w:rPr>
-              <w:t xml:space="preserve"> y Release planning</w:t>
-            </w:r>
+              <w:t xml:space="preserve"> y </w:t>
+            </w:r>
+            <w:proofErr w:type="spellStart"/>
+            <w:r>
+              <w:rPr>
+                <w:color w:val="000000"/>
+              </w:rPr>
+              <w:t>Release</w:t>
+            </w:r>
+            <w:proofErr w:type="spellEnd"/>
+            <w:r>
+              <w:rPr>
+                <w:color w:val="000000"/>
+              </w:rPr>
+              <w:t xml:space="preserve"> </w:t>
+            </w:r>
+            <w:proofErr w:type="spellStart"/>
+            <w:r>
+              <w:rPr>
+                <w:color w:val="000000"/>
+              </w:rPr>
+              <w:t>planning</w:t>
+            </w:r>
+            <w:proofErr w:type="spellEnd"/>
           </w:p>
         </w:tc>
         <w:tc>
@@ -4220,8 +4412,44 @@
               <w:rPr>
                 <w:color w:val="000000"/>
               </w:rPr>
-              <w:t>Agregado User Story Mapping</w:t>
-            </w:r>
+              <w:t xml:space="preserve">Agregado </w:t>
+            </w:r>
+            <w:proofErr w:type="spellStart"/>
+            <w:r>
+              <w:rPr>
+                <w:color w:val="000000"/>
+              </w:rPr>
+              <w:t>User</w:t>
+            </w:r>
+            <w:proofErr w:type="spellEnd"/>
+            <w:r>
+              <w:rPr>
+                <w:color w:val="000000"/>
+              </w:rPr>
+              <w:t xml:space="preserve"> </w:t>
+            </w:r>
+            <w:proofErr w:type="spellStart"/>
+            <w:r>
+              <w:rPr>
+                <w:color w:val="000000"/>
+              </w:rPr>
+              <w:t>Story</w:t>
+            </w:r>
+            <w:proofErr w:type="spellEnd"/>
+            <w:r>
+              <w:rPr>
+                <w:color w:val="000000"/>
+              </w:rPr>
+              <w:t xml:space="preserve"> </w:t>
+            </w:r>
+            <w:proofErr w:type="spellStart"/>
+            <w:r>
+              <w:rPr>
+                <w:color w:val="000000"/>
+              </w:rPr>
+              <w:t>Mapping</w:t>
+            </w:r>
+            <w:proofErr w:type="spellEnd"/>
           </w:p>
         </w:tc>
         <w:tc>
@@ -4465,6 +4693,80 @@
           </w:p>
         </w:tc>
       </w:tr>
+      <w:tr>
+        <w:tc>
+          <w:tcPr>
+            <w:tcW w:w="1129" w:type="dxa"/>
+          </w:tcPr>
+          <w:p>
+            <w:pPr>
+              <w:rPr>
+                <w:color w:val="000000"/>
+              </w:rPr>
+            </w:pPr>
+            <w:r>
+              <w:rPr>
+                <w:color w:val="000000"/>
+              </w:rPr>
+              <w:t>1.16</w:t>
+            </w:r>
+          </w:p>
+        </w:tc>
+        <w:tc>
+          <w:tcPr>
+            <w:tcW w:w="1418" w:type="dxa"/>
+          </w:tcPr>
+          <w:p>
+            <w:pPr>
+              <w:rPr>
+                <w:color w:val="000000"/>
+              </w:rPr>
+            </w:pPr>
+            <w:r>
+              <w:rPr>
+                <w:color w:val="000000"/>
+              </w:rPr>
+              <w:t>32/10/2025</w:t>
+            </w:r>
+          </w:p>
+        </w:tc>
+        <w:tc>
+          <w:tcPr>
+            <w:tcW w:w="4133" w:type="dxa"/>
+          </w:tcPr>
+          <w:p>
+            <w:pPr>
+              <w:rPr>
+                <w:color w:val="000000"/>
+              </w:rPr>
+            </w:pPr>
+            <w:r>
+              <w:rPr>
+                <w:color w:val="000000"/>
+              </w:rPr>
+              <w:t>Agregada explicación de seguridad</w:t>
+            </w:r>
+          </w:p>
+        </w:tc>
+        <w:tc>
+          <w:tcPr>
+            <w:tcW w:w="2148" w:type="dxa"/>
+          </w:tcPr>
+          <w:p>
+            <w:pPr>
+              <w:rPr>
+                <w:color w:val="000000"/>
+              </w:rPr>
+            </w:pPr>
+            <w:r>
+              <w:rPr>
+                <w:color w:val="000000"/>
+              </w:rPr>
+              <w:t>Abel Sánchez</w:t>
+            </w:r>
+          </w:p>
+        </w:tc>
+      </w:tr>
     </w:tbl>
     <w:p/>
     <w:p/>
@@ -4479,7 +4781,7 @@
         <w:pStyle w:val="Ttulo1"/>
       </w:pPr>
       <w:bookmarkStart w:id="2" w:name="_heading=h.iidtvx6ottqa" w:colFirst="0" w:colLast="0"/>
-      <w:bookmarkStart w:id="3" w:name="_Toc211202573"/>
+      <w:bookmarkStart w:id="3" w:name="_Toc212114514"/>
       <w:bookmarkEnd w:id="2"/>
       <w:r>
         <w:lastRenderedPageBreak/>
@@ -4675,9 +4977,27 @@
               <w:spacing w:after="0" w:line="240" w:lineRule="auto"/>
               <w:jc w:val="left"/>
             </w:pPr>
-            <w:r>
-              <w:t>College Choice Helper</w:t>
-            </w:r>
+            <w:proofErr w:type="spellStart"/>
+            <w:r>
+              <w:t>College</w:t>
+            </w:r>
+            <w:proofErr w:type="spellEnd"/>
+            <w:r>
+              <w:t xml:space="preserve"> </w:t>
+            </w:r>
+            <w:proofErr w:type="spellStart"/>
+            <w:r>
+              <w:t>Choice</w:t>
+            </w:r>
+            <w:proofErr w:type="spellEnd"/>
+            <w:r>
+              <w:t xml:space="preserve"> </w:t>
+            </w:r>
+            <w:proofErr w:type="spellStart"/>
+            <w:r>
+              <w:t>Helper</w:t>
+            </w:r>
+            <w:proofErr w:type="spellEnd"/>
           </w:p>
         </w:tc>
       </w:tr>
@@ -4907,8 +5227,13 @@
               <w:spacing w:after="0" w:line="240" w:lineRule="auto"/>
               <w:jc w:val="left"/>
             </w:pPr>
-            <w:r>
-              <w:t>Osnellys Andrade</w:t>
+            <w:proofErr w:type="spellStart"/>
+            <w:r>
+              <w:t>Osnellys</w:t>
+            </w:r>
+            <w:proofErr w:type="spellEnd"/>
+            <w:r>
+              <w:t xml:space="preserve"> Andrade</w:t>
             </w:r>
           </w:p>
         </w:tc>
@@ -4937,7 +5262,7 @@
         <w:pStyle w:val="Ttulo1"/>
       </w:pPr>
       <w:bookmarkStart w:id="4" w:name="_heading=h.hfnho6wfbhea" w:colFirst="0" w:colLast="0"/>
-      <w:bookmarkStart w:id="5" w:name="_Toc211202574"/>
+      <w:bookmarkStart w:id="5" w:name="_Toc212114515"/>
       <w:bookmarkEnd w:id="4"/>
       <w:r>
         <w:lastRenderedPageBreak/>
@@ -5339,7 +5664,7 @@
       <w:pPr>
         <w:pStyle w:val="Ttulo1"/>
       </w:pPr>
-      <w:bookmarkStart w:id="7" w:name="_Toc211202575"/>
+      <w:bookmarkStart w:id="7" w:name="_Toc212114516"/>
       <w:r>
         <w:lastRenderedPageBreak/>
         <w:t>Introducción</w:t>
@@ -5351,7 +5676,31 @@
         <w:spacing w:before="240" w:after="240"/>
       </w:pPr>
       <w:r>
-        <w:t>El presente documento tiene como propósito documentar aspectos formales del proyecto College Choice Helper, de forma que el/la lector/a pueda comprender el sistema que se quiere desarrollar, quien conforma el equipo de trabajo, porque se decidió que era importante su existencia, entre otros datos relevantes para el completo entendimiento del proyecto.</w:t>
+        <w:t xml:space="preserve">El presente documento tiene como propósito documentar aspectos formales del proyecto </w:t>
+      </w:r>
+      <w:proofErr w:type="spellStart"/>
+      <w:r>
+        <w:t>College</w:t>
+      </w:r>
+      <w:proofErr w:type="spellEnd"/>
+      <w:r>
+        <w:t xml:space="preserve"> </w:t>
+      </w:r>
+      <w:proofErr w:type="spellStart"/>
+      <w:r>
+        <w:t>Choice</w:t>
+      </w:r>
+      <w:proofErr w:type="spellEnd"/>
+      <w:r>
+        <w:t xml:space="preserve"> </w:t>
+      </w:r>
+      <w:proofErr w:type="spellStart"/>
+      <w:r>
+        <w:t>Helper</w:t>
+      </w:r>
+      <w:proofErr w:type="spellEnd"/>
+      <w:r>
+        <w:t>, de forma que el/la lector/a pueda comprender el sistema que se quiere desarrollar, quien conforma el equipo de trabajo, porque se decidió que era importante su existencia, entre otros datos relevantes para el completo entendimiento del proyecto.</w:t>
       </w:r>
     </w:p>
     <w:p>
@@ -5373,7 +5722,31 @@
         <w:spacing w:before="240" w:after="240"/>
       </w:pPr>
       <w:r>
-        <w:t>El foco central en este caso son aquellos estudiantes que, queriendo estudiar en la educación superior guardan incertidumbre sobre exactamente cómo quieren estudiar, es decir, qué carrera buscan y dónde les gustaría cursar dicha carrera, College Choice Helper busca llevar registro de las preferencias de los usuarios, así como también las especificaciones de las instituciones educativas, y así pueda ofrecer recomendaciones personalizadas según los parámetros definidos.</w:t>
+        <w:t xml:space="preserve">El foco central en este caso son aquellos estudiantes que, queriendo estudiar en la educación superior guardan incertidumbre sobre exactamente cómo quieren estudiar, es decir, qué carrera buscan y dónde les gustaría cursar dicha carrera, </w:t>
+      </w:r>
+      <w:proofErr w:type="spellStart"/>
+      <w:r>
+        <w:t>College</w:t>
+      </w:r>
+      <w:proofErr w:type="spellEnd"/>
+      <w:r>
+        <w:t xml:space="preserve"> </w:t>
+      </w:r>
+      <w:proofErr w:type="spellStart"/>
+      <w:r>
+        <w:t>Choice</w:t>
+      </w:r>
+      <w:proofErr w:type="spellEnd"/>
+      <w:r>
+        <w:t xml:space="preserve"> </w:t>
+      </w:r>
+      <w:proofErr w:type="spellStart"/>
+      <w:r>
+        <w:t>Helper</w:t>
+      </w:r>
+      <w:proofErr w:type="spellEnd"/>
+      <w:r>
+        <w:t xml:space="preserve"> busca llevar registro de las preferencias de los usuarios, así como también las especificaciones de las instituciones educativas, y así pueda ofrecer recomendaciones personalizadas según los parámetros definidos.</w:t>
       </w:r>
     </w:p>
     <w:p>
@@ -5410,7 +5783,7 @@
       <w:pPr>
         <w:pStyle w:val="Ttulo1"/>
       </w:pPr>
-      <w:bookmarkStart w:id="8" w:name="_Toc211202576"/>
+      <w:bookmarkStart w:id="8" w:name="_Toc212114517"/>
       <w:r>
         <w:lastRenderedPageBreak/>
         <w:t>Análisis preliminar del caso</w:t>
@@ -5421,7 +5794,7 @@
       <w:pPr>
         <w:pStyle w:val="Ttulo2"/>
       </w:pPr>
-      <w:bookmarkStart w:id="9" w:name="_Toc211202577"/>
+      <w:bookmarkStart w:id="9" w:name="_Toc212114518"/>
       <w:r>
         <w:t>Planteamiento del problema</w:t>
       </w:r>
@@ -5763,7 +6136,7 @@
       <w:pPr>
         <w:pStyle w:val="Ttulo2"/>
       </w:pPr>
-      <w:bookmarkStart w:id="10" w:name="_Toc211202578"/>
+      <w:bookmarkStart w:id="10" w:name="_Toc212114519"/>
       <w:r>
         <w:lastRenderedPageBreak/>
         <w:t>Justificación</w:t>
@@ -5939,7 +6312,15 @@
         <w:t>Beneficios esperados:</w:t>
       </w:r>
       <w:r>
-        <w:t xml:space="preserve"> Debido a la naturaleza de este proyecto, que pretende ser una ayuda para los estudiantes y servir de guía, la intención es que no sea un servicio o producto que deba ser comprado o contratado, por lo mismo entra en juego el apoyo por parte del Ministerio de Educación, o Mineduc, el cual ya previamente ha impulsado diversos sistemas informáticos con el propósito de ayudar a los estudiantes tales como Biblioredes(2002), </w:t>
+        <w:t xml:space="preserve"> Debido a la naturaleza de este proyecto, que pretende ser una ayuda para los estudiantes y servir de guía, la intención es que no sea un servicio o producto que deba ser comprado o contratado, por lo mismo entra en juego el apoyo por parte del Ministerio de Educación, o Mineduc, el cual ya previamente ha impulsado diversos sistemas informáticos con el propósito de ayudar a los estudiantes tales como </w:t>
+      </w:r>
+      <w:proofErr w:type="spellStart"/>
+      <w:r>
+        <w:t>Biblioredes</w:t>
+      </w:r>
+      <w:proofErr w:type="spellEnd"/>
+      <w:r>
+        <w:t xml:space="preserve">(2002), </w:t>
       </w:r>
       <w:hyperlink r:id="rId11">
         <w:r>
@@ -5980,7 +6361,15 @@
         <w:spacing w:line="240" w:lineRule="auto"/>
       </w:pPr>
       <w:r>
-        <w:t>Con la justificación para la existencia del proyecto cubierto, a continuación se presentarán decisiones tomadas que podrían ser cuestionadas por el/la lector/a, junto a la explicación y argumentación sobre porque el equipo de trabajo optó por tomarlas.</w:t>
+        <w:t xml:space="preserve">Con la justificación para la existencia del proyecto cubierto, a </w:t>
+      </w:r>
+      <w:proofErr w:type="gramStart"/>
+      <w:r>
+        <w:t>continuación</w:t>
+      </w:r>
+      <w:proofErr w:type="gramEnd"/>
+      <w:r>
+        <w:t xml:space="preserve"> se presentarán decisiones tomadas que podrían ser cuestionadas por el/la lector/a, junto a la explicación y argumentación sobre porque el equipo de trabajo optó por tomarlas.</w:t>
       </w:r>
     </w:p>
     <w:p>
@@ -5994,7 +6383,15 @@
         <w:t>1. Datos de usuario</w:t>
       </w:r>
       <w:r>
-        <w:t>: El equipo de trabajo decidió almacenar en base de datos la menor cantidad de información del usuario como sea posible, propiamente tal un estudiante solamente necesitará su correo electrónico y una contraseña apta (que cumpla ciertas reglas para mejorar su seguridad), luego de eso otros datos como su comuna, NEM, y sus preferencias en cuanto a instituciones que busca son totalmente opcionales, solamente necesarios si quiere hacer uso del sitio web en sí, pero crear una cuenta no necesita datos comunes como el rut, la dirección o el número de teléfono.</w:t>
+        <w:t xml:space="preserve">: El equipo de trabajo decidió almacenar en base de datos la menor cantidad de información del usuario como sea posible, propiamente tal un estudiante solamente necesitará su correo electrónico y una contraseña apta (que cumpla ciertas reglas para mejorar su seguridad), luego de eso otros datos como su comuna, NEM, y sus preferencias en cuanto a instituciones que busca son totalmente opcionales, solamente necesarios si quiere hacer uso del sitio web en sí, pero crear una cuenta no necesita datos comunes como el </w:t>
+      </w:r>
+      <w:proofErr w:type="spellStart"/>
+      <w:r>
+        <w:t>rut</w:t>
+      </w:r>
+      <w:proofErr w:type="spellEnd"/>
+      <w:r>
+        <w:t>, la dirección o el número de teléfono.</w:t>
       </w:r>
     </w:p>
     <w:p>
@@ -6032,7 +6429,15 @@
         <w:t xml:space="preserve">2. Minimalismo: </w:t>
       </w:r>
       <w:r>
-        <w:t xml:space="preserve">El equipo de trabajo decidió incluir únicamente las funciones básicas y clave para el uso efectivo del sitio web, se consideraron diversas capacidades adicionales tales como más personalización de perfil, implementación de un modelo de machine learning, y usar parámetros más específicos como las notas de cada asignatura particular, pero ultimadamente se optó por no dejar de lado, a </w:t>
+        <w:t xml:space="preserve">El equipo de trabajo decidió incluir únicamente las funciones básicas y clave para el uso efectivo del sitio web, se consideraron diversas capacidades adicionales tales como más personalización de perfil, implementación de un modelo de machine </w:t>
+      </w:r>
+      <w:proofErr w:type="spellStart"/>
+      <w:r>
+        <w:t>learning</w:t>
+      </w:r>
+      <w:proofErr w:type="spellEnd"/>
+      <w:r>
+        <w:t xml:space="preserve">, y usar parámetros más específicos como las notas de cada asignatura particular, pero ultimadamente se optó por no dejar de lado, a </w:t>
       </w:r>
       <w:r>
         <w:t>continuación,</w:t>
@@ -6054,7 +6459,23 @@
         <w:spacing w:line="240" w:lineRule="auto"/>
       </w:pPr>
       <w:r>
-        <w:t xml:space="preserve">- Implementación de machine learning: Fue barajada la inclusión de un modelo de Machine Learning capaz de realizar una predicción para los usuarios, en concreto que pudiera predecir la probabilidad del usuario de superar la carrera elegida en una cierta institución basado en sus datos durante la enseñanza media, sin </w:t>
+        <w:t xml:space="preserve">- Implementación de machine </w:t>
+      </w:r>
+      <w:proofErr w:type="spellStart"/>
+      <w:r>
+        <w:t>learning</w:t>
+      </w:r>
+      <w:proofErr w:type="spellEnd"/>
+      <w:r>
+        <w:t xml:space="preserve">: Fue barajada la inclusión de un modelo de Machine </w:t>
+      </w:r>
+      <w:proofErr w:type="spellStart"/>
+      <w:r>
+        <w:t>Learning</w:t>
+      </w:r>
+      <w:proofErr w:type="spellEnd"/>
+      <w:r>
+        <w:t xml:space="preserve"> capaz de realizar una predicción para los usuarios, en concreto que pudiera predecir la probabilidad del usuario de superar la carrera elegida en una cierta institución basado en sus datos durante la enseñanza media, sin </w:t>
       </w:r>
       <w:r>
         <w:t>embargo,</w:t>
@@ -6198,7 +6619,7 @@
       <w:pPr>
         <w:pStyle w:val="Ttulo2"/>
       </w:pPr>
-      <w:bookmarkStart w:id="11" w:name="_Toc211202579"/>
+      <w:bookmarkStart w:id="11" w:name="_Toc212114520"/>
       <w:r>
         <w:lastRenderedPageBreak/>
         <w:t>Objetivo General</w:t>
@@ -6230,7 +6651,7 @@
       <w:pPr>
         <w:pStyle w:val="Ttulo2"/>
       </w:pPr>
-      <w:bookmarkStart w:id="12" w:name="_Toc211202580"/>
+      <w:bookmarkStart w:id="12" w:name="_Toc212114521"/>
       <w:r>
         <w:t>Objetivos específicos</w:t>
       </w:r>
@@ -6358,10 +6779,15 @@
       <w:pPr>
         <w:pStyle w:val="Ttulo1"/>
       </w:pPr>
-      <w:bookmarkStart w:id="13" w:name="_Toc211202581"/>
+      <w:bookmarkStart w:id="13" w:name="_Toc212114522"/>
+      <w:proofErr w:type="spellStart"/>
       <w:r>
         <w:lastRenderedPageBreak/>
-        <w:t>Squad y responsabilidades</w:t>
+        <w:t>Squad</w:t>
+      </w:r>
+      <w:proofErr w:type="spellEnd"/>
+      <w:r>
+        <w:t xml:space="preserve"> y responsabilidades</w:t>
       </w:r>
       <w:bookmarkEnd w:id="13"/>
     </w:p>
@@ -6839,7 +7265,7 @@
       <w:pPr>
         <w:pStyle w:val="Ttulo1"/>
       </w:pPr>
-      <w:bookmarkStart w:id="14" w:name="_Toc211202582"/>
+      <w:bookmarkStart w:id="14" w:name="_Toc212114523"/>
       <w:r>
         <w:lastRenderedPageBreak/>
         <w:t>Map</w:t>
@@ -7193,7 +7619,7 @@
         <w:pStyle w:val="Ttulo1"/>
       </w:pPr>
       <w:bookmarkStart w:id="15" w:name="_heading=h.irwolr6b1lsq" w:colFirst="0" w:colLast="0"/>
-      <w:bookmarkStart w:id="16" w:name="_Toc211202583"/>
+      <w:bookmarkStart w:id="16" w:name="_Toc212114524"/>
       <w:bookmarkEnd w:id="15"/>
       <w:r>
         <w:lastRenderedPageBreak/>
@@ -7400,7 +7826,7 @@
           <w:noProof/>
         </w:rPr>
         <w:drawing>
-          <wp:inline distT="0" distB="0" distL="0" distR="0" wp14:anchorId="4334EA2A" wp14:editId="060D2D68">
+          <wp:inline distT="0" distB="0" distL="0" distR="0" wp14:anchorId="4334EA2A" wp14:editId="3F816B1A">
             <wp:extent cx="4467203" cy="2512612"/>
             <wp:effectExtent l="0" t="0" r="0" b="2540"/>
             <wp:docPr id="70900989" name="Imagen 2" descr="Diagrama, Esquemático&#10;&#10;El contenido generado por IA puede ser incorrecto."/>
@@ -7462,12 +7888,22 @@
       <w:pPr>
         <w:pStyle w:val="Ttulo1"/>
       </w:pPr>
-      <w:bookmarkStart w:id="17" w:name="_Toc211202584"/>
+      <w:bookmarkStart w:id="17" w:name="_Toc212114525"/>
+      <w:proofErr w:type="spellStart"/>
       <w:r>
         <w:lastRenderedPageBreak/>
-        <w:t>Product Goal</w:t>
+        <w:t>Product</w:t>
+      </w:r>
+      <w:proofErr w:type="spellEnd"/>
+      <w:r>
+        <w:t xml:space="preserve"> </w:t>
+      </w:r>
+      <w:proofErr w:type="spellStart"/>
+      <w:r>
+        <w:t>Goal</w:t>
       </w:r>
       <w:bookmarkEnd w:id="17"/>
+      <w:proofErr w:type="spellEnd"/>
     </w:p>
     <w:p>
       <w:pPr>
@@ -7501,7 +7937,23 @@
         <w:t>tanto,</w:t>
       </w:r>
       <w:r>
-        <w:t xml:space="preserve"> tener el Product Goal </w:t>
+        <w:t xml:space="preserve"> tener el </w:t>
+      </w:r>
+      <w:proofErr w:type="spellStart"/>
+      <w:r>
+        <w:t>Product</w:t>
+      </w:r>
+      <w:proofErr w:type="spellEnd"/>
+      <w:r>
+        <w:t xml:space="preserve"> </w:t>
+      </w:r>
+      <w:proofErr w:type="spellStart"/>
+      <w:r>
+        <w:t>Goal</w:t>
+      </w:r>
+      <w:proofErr w:type="spellEnd"/>
+      <w:r>
+        <w:t xml:space="preserve"> </w:t>
       </w:r>
       <w:r>
         <w:t>correctamente definido orienta</w:t>
@@ -7515,7 +7967,23 @@
         <w:spacing w:line="240" w:lineRule="auto"/>
       </w:pPr>
       <w:r>
-        <w:t xml:space="preserve">En este caso, el Product Goal es desarrollar una plataforma web que apoye las decisiones </w:t>
+        <w:t xml:space="preserve">En este caso, el </w:t>
+      </w:r>
+      <w:proofErr w:type="spellStart"/>
+      <w:r>
+        <w:t>Product</w:t>
+      </w:r>
+      <w:proofErr w:type="spellEnd"/>
+      <w:r>
+        <w:t xml:space="preserve"> </w:t>
+      </w:r>
+      <w:proofErr w:type="spellStart"/>
+      <w:r>
+        <w:t>Goal</w:t>
+      </w:r>
+      <w:proofErr w:type="spellEnd"/>
+      <w:r>
+        <w:t xml:space="preserve"> es desarrollar una plataforma web que apoye las decisiones </w:t>
       </w:r>
       <w:r>
         <w:t>académicas a los estudiantes de enseñanza media, mediante recomendaciones basadas en sus preferencias.</w:t>
@@ -7635,7 +8103,7 @@
       <w:pPr>
         <w:pStyle w:val="Ttulo1"/>
       </w:pPr>
-      <w:bookmarkStart w:id="18" w:name="_Toc211202585"/>
+      <w:bookmarkStart w:id="18" w:name="_Toc212114526"/>
       <w:r>
         <w:lastRenderedPageBreak/>
         <w:t>Visión del proyecto</w:t>
@@ -7862,7 +8330,7 @@
       <w:pPr>
         <w:pStyle w:val="Ttulo1"/>
       </w:pPr>
-      <w:bookmarkStart w:id="19" w:name="_Toc211202586"/>
+      <w:bookmarkStart w:id="19" w:name="_Toc212114527"/>
       <w:r>
         <w:lastRenderedPageBreak/>
         <w:t>Visión del alcance</w:t>
@@ -7888,7 +8356,23 @@
         <w:t xml:space="preserve">Para definir </w:t>
       </w:r>
       <w:r>
-        <w:t xml:space="preserve">la visión del alcance existe la herramienta Impact Mapping, la cual </w:t>
+        <w:t xml:space="preserve">la visión del alcance existe la herramienta </w:t>
+      </w:r>
+      <w:proofErr w:type="spellStart"/>
+      <w:r>
+        <w:t>Impact</w:t>
+      </w:r>
+      <w:proofErr w:type="spellEnd"/>
+      <w:r>
+        <w:t xml:space="preserve"> </w:t>
+      </w:r>
+      <w:proofErr w:type="spellStart"/>
+      <w:r>
+        <w:t>Mapping</w:t>
+      </w:r>
+      <w:proofErr w:type="spellEnd"/>
+      <w:r>
+        <w:t xml:space="preserve">, la cual </w:t>
       </w:r>
       <w:r>
         <w:t xml:space="preserve">conecta el objetivo general con </w:t>
@@ -7914,7 +8398,23 @@
         <w:t xml:space="preserve">La meta fue </w:t>
       </w:r>
       <w:r>
-        <w:t>mencionada previamente en Product Goal, “Desarrollar una plataforma web que apoye las decisiones académicas a los estudiantes de enseñanza media, mediante recomendaciones basadas en sus preferencias”.</w:t>
+        <w:t xml:space="preserve">mencionada previamente en </w:t>
+      </w:r>
+      <w:proofErr w:type="spellStart"/>
+      <w:r>
+        <w:t>Product</w:t>
+      </w:r>
+      <w:proofErr w:type="spellEnd"/>
+      <w:r>
+        <w:t xml:space="preserve"> </w:t>
+      </w:r>
+      <w:proofErr w:type="spellStart"/>
+      <w:r>
+        <w:t>Goal</w:t>
+      </w:r>
+      <w:proofErr w:type="spellEnd"/>
+      <w:r>
+        <w:t>, “Desarrollar una plataforma web que apoye las decisiones académicas a los estudiantes de enseñanza media, mediante recomendaciones basadas en sus preferencias”.</w:t>
       </w:r>
     </w:p>
     <w:p>
@@ -8100,7 +8600,7 @@
       <w:pPr>
         <w:pStyle w:val="Ttulo1"/>
       </w:pPr>
-      <w:bookmarkStart w:id="20" w:name="_Toc211202587"/>
+      <w:bookmarkStart w:id="20" w:name="_Toc212114528"/>
       <w:r>
         <w:lastRenderedPageBreak/>
         <w:t>Épicas</w:t>
@@ -8140,17 +8640,35 @@
       <w:r>
         <w:t xml:space="preserve">la batería de épicas para los usuarios de </w:t>
       </w:r>
+      <w:proofErr w:type="spellStart"/>
       <w:r>
         <w:t>C</w:t>
       </w:r>
       <w:r>
         <w:t>ollege</w:t>
       </w:r>
-      <w:r>
-        <w:t xml:space="preserve"> Choice H</w:t>
-      </w:r>
-      <w:r>
-        <w:t>elper.</w:t>
+      <w:proofErr w:type="spellEnd"/>
+      <w:r>
+        <w:t xml:space="preserve"> </w:t>
+      </w:r>
+      <w:proofErr w:type="spellStart"/>
+      <w:r>
+        <w:t>Choice</w:t>
+      </w:r>
+      <w:proofErr w:type="spellEnd"/>
+      <w:r>
+        <w:t xml:space="preserve"> </w:t>
+      </w:r>
+      <w:proofErr w:type="spellStart"/>
+      <w:r>
+        <w:t>H</w:t>
+      </w:r>
+      <w:r>
+        <w:t>elper</w:t>
+      </w:r>
+      <w:proofErr w:type="spellEnd"/>
+      <w:r>
+        <w:t>.</w:t>
       </w:r>
     </w:p>
     <w:p>
@@ -8538,7 +9056,7 @@
         <w:pStyle w:val="Ttulo1"/>
       </w:pPr>
       <w:bookmarkStart w:id="21" w:name="_heading=h.pr8ar7infx6v" w:colFirst="0" w:colLast="0"/>
-      <w:bookmarkStart w:id="22" w:name="_Toc211202588"/>
+      <w:bookmarkStart w:id="22" w:name="_Toc212114529"/>
       <w:bookmarkEnd w:id="21"/>
       <w:r>
         <w:lastRenderedPageBreak/>
@@ -8590,10 +9108,10 @@
             <v:path o:extrusionok="f" gradientshapeok="t" o:connecttype="rect"/>
             <o:lock v:ext="edit" aspectratio="t"/>
           </v:shapetype>
-          <v:shape id="_x0000_i1028" type="#_x0000_t75" style="width:77pt;height:50.1pt" o:ole="">
+          <v:shape id="_x0000_i1025" type="#_x0000_t75" style="width:77pt;height:50.1pt" o:ole="">
             <v:imagedata r:id="rId15" o:title=""/>
           </v:shape>
-          <o:OLEObject Type="Embed" ProgID="Excel.Sheet.12" ShapeID="_x0000_i1028" DrawAspect="Icon" ObjectID="_1821862748" r:id="rId16"/>
+          <o:OLEObject Type="Embed" ProgID="Excel.Sheet.12" ShapeID="_x0000_i1025" DrawAspect="Icon" ObjectID="_1822727287" r:id="rId16"/>
         </w:object>
       </w:r>
     </w:p>
@@ -8710,14 +9228,22 @@
         </w:rPr>
       </w:pPr>
       <w:bookmarkStart w:id="23" w:name="_heading=h.hgse7eqacy3k" w:colFirst="0" w:colLast="0"/>
-      <w:bookmarkStart w:id="24" w:name="_Toc211202589"/>
+      <w:bookmarkStart w:id="24" w:name="_Toc212114530"/>
       <w:bookmarkEnd w:id="23"/>
+      <w:proofErr w:type="spellStart"/>
       <w:r>
         <w:rPr>
           <w:lang w:val="es-CL"/>
         </w:rPr>
         <w:lastRenderedPageBreak/>
-        <w:t>Product Backlog Priorizado</w:t>
+        <w:t>Product</w:t>
+      </w:r>
+      <w:proofErr w:type="spellEnd"/>
+      <w:r>
+        <w:rPr>
+          <w:lang w:val="es-CL"/>
+        </w:rPr>
+        <w:t xml:space="preserve"> Backlog Priorizado</w:t>
       </w:r>
       <w:bookmarkEnd w:id="24"/>
     </w:p>
@@ -8794,7 +9320,7 @@
           <v:shape id="_x0000_i1026" type="#_x0000_t75" style="width:77pt;height:50.1pt" o:ole="">
             <v:imagedata r:id="rId17" o:title=""/>
           </v:shape>
-          <o:OLEObject Type="Embed" ProgID="Excel.Sheet.12" ShapeID="_x0000_i1026" DrawAspect="Icon" ObjectID="_1821862749" r:id="rId18"/>
+          <o:OLEObject Type="Embed" ProgID="Excel.Sheet.12" ShapeID="_x0000_i1026" DrawAspect="Icon" ObjectID="_1822727288" r:id="rId18"/>
         </w:object>
       </w:r>
     </w:p>
@@ -8942,16 +9468,46 @@
         </w:rPr>
       </w:pPr>
       <w:bookmarkStart w:id="25" w:name="_heading=h.8jib52fmtcjj" w:colFirst="0" w:colLast="0"/>
-      <w:bookmarkStart w:id="26" w:name="_Toc211202590"/>
+      <w:bookmarkStart w:id="26" w:name="_Toc212114531"/>
       <w:bookmarkEnd w:id="25"/>
+      <w:proofErr w:type="spellStart"/>
       <w:r>
         <w:rPr>
           <w:lang w:val="es-CL"/>
         </w:rPr>
         <w:lastRenderedPageBreak/>
-        <w:t>User Story Mapping</w:t>
+        <w:t>User</w:t>
+      </w:r>
+      <w:proofErr w:type="spellEnd"/>
+      <w:r>
+        <w:rPr>
+          <w:lang w:val="es-CL"/>
+        </w:rPr>
+        <w:t xml:space="preserve"> </w:t>
+      </w:r>
+      <w:proofErr w:type="spellStart"/>
+      <w:r>
+        <w:rPr>
+          <w:lang w:val="es-CL"/>
+        </w:rPr>
+        <w:t>Story</w:t>
+      </w:r>
+      <w:proofErr w:type="spellEnd"/>
+      <w:r>
+        <w:rPr>
+          <w:lang w:val="es-CL"/>
+        </w:rPr>
+        <w:t xml:space="preserve"> </w:t>
+      </w:r>
+      <w:proofErr w:type="spellStart"/>
+      <w:r>
+        <w:rPr>
+          <w:lang w:val="es-CL"/>
+        </w:rPr>
+        <w:t>Mapping</w:t>
       </w:r>
       <w:bookmarkEnd w:id="26"/>
+      <w:proofErr w:type="spellEnd"/>
       <w:r>
         <w:rPr>
           <w:lang w:val="es-CL"/>
@@ -8967,7 +9523,31 @@
         <w:t>técnica</w:t>
       </w:r>
       <w:r>
-        <w:t xml:space="preserve"> User Story Mapping, que consiste en un esquema o mapa gráfico, fácil de entender, con precisamente todas las actividades que pueden realizar los usuarios, los pasos que requieren y el detalle de </w:t>
+        <w:t xml:space="preserve"> </w:t>
+      </w:r>
+      <w:proofErr w:type="spellStart"/>
+      <w:r>
+        <w:t>User</w:t>
+      </w:r>
+      <w:proofErr w:type="spellEnd"/>
+      <w:r>
+        <w:t xml:space="preserve"> </w:t>
+      </w:r>
+      <w:proofErr w:type="spellStart"/>
+      <w:r>
+        <w:t>Story</w:t>
+      </w:r>
+      <w:proofErr w:type="spellEnd"/>
+      <w:r>
+        <w:t xml:space="preserve"> </w:t>
+      </w:r>
+      <w:proofErr w:type="spellStart"/>
+      <w:r>
+        <w:t>Mapping</w:t>
+      </w:r>
+      <w:proofErr w:type="spellEnd"/>
+      <w:r>
+        <w:t xml:space="preserve">, que consiste en un esquema o mapa gráfico, fácil de entender, con precisamente todas las actividades que pueden realizar los usuarios, los pasos que requieren y el detalle de </w:t>
       </w:r>
       <w:r>
         <w:t>estas:</w:t>
@@ -8979,7 +9559,7 @@
           <w:noProof/>
         </w:rPr>
         <w:drawing>
-          <wp:inline distT="0" distB="0" distL="0" distR="0" wp14:anchorId="29483963" wp14:editId="00BDA26F">
+          <wp:inline distT="0" distB="0" distL="0" distR="0" wp14:anchorId="29483963" wp14:editId="03286398">
             <wp:extent cx="5612130" cy="3156585"/>
             <wp:effectExtent l="0" t="0" r="7620" b="5715"/>
             <wp:docPr id="6888406" name="Imagen 1" descr="Diagrama&#10;&#10;El contenido generado por IA puede ser incorrecto."/>
@@ -9050,7 +9630,7 @@
       <w:pPr>
         <w:pStyle w:val="Ttulo1"/>
       </w:pPr>
-      <w:bookmarkStart w:id="27" w:name="_Toc211202591"/>
+      <w:bookmarkStart w:id="27" w:name="_Toc212114532"/>
       <w:r>
         <w:lastRenderedPageBreak/>
         <w:t>Definición de entregables</w:t>
@@ -9110,6 +9690,7 @@
         </w:rPr>
         <w:t xml:space="preserve"> Sitio web con el </w:t>
       </w:r>
+      <w:proofErr w:type="spellStart"/>
       <w:r>
         <w:rPr>
           <w:lang w:val="es-CL"/>
@@ -9120,19 +9701,34 @@
         <w:rPr>
           <w:lang w:val="es-CL"/>
         </w:rPr>
-        <w:t xml:space="preserve">rontend y </w:t>
-      </w:r>
+        <w:t>rontend</w:t>
+      </w:r>
+      <w:proofErr w:type="spellEnd"/>
       <w:r>
         <w:rPr>
           <w:lang w:val="es-CL"/>
         </w:rPr>
+        <w:t xml:space="preserve"> y </w:t>
+      </w:r>
+      <w:proofErr w:type="spellStart"/>
+      <w:r>
+        <w:rPr>
+          <w:lang w:val="es-CL"/>
+        </w:rPr>
         <w:t>B</w:t>
       </w:r>
       <w:r>
         <w:rPr>
           <w:lang w:val="es-CL"/>
         </w:rPr>
-        <w:t>ackend integrado pa</w:t>
+        <w:t>ackend</w:t>
+      </w:r>
+      <w:proofErr w:type="spellEnd"/>
+      <w:r>
+        <w:rPr>
+          <w:lang w:val="es-CL"/>
+        </w:rPr>
+        <w:t xml:space="preserve"> integrado pa</w:t>
       </w:r>
       <w:r>
         <w:rPr>
@@ -9340,15 +9936,31 @@
           <w:lang w:val="es-CL"/>
         </w:rPr>
       </w:pPr>
-      <w:bookmarkStart w:id="28" w:name="_Toc211202592"/>
+      <w:bookmarkStart w:id="28" w:name="_Toc212114533"/>
+      <w:proofErr w:type="spellStart"/>
       <w:r>
         <w:rPr>
           <w:lang w:val="es-CL"/>
         </w:rPr>
         <w:lastRenderedPageBreak/>
-        <w:t>Release Planning</w:t>
+        <w:t>Release</w:t>
+      </w:r>
+      <w:proofErr w:type="spellEnd"/>
+      <w:r>
+        <w:rPr>
+          <w:lang w:val="es-CL"/>
+        </w:rPr>
+        <w:t xml:space="preserve"> </w:t>
+      </w:r>
+      <w:proofErr w:type="spellStart"/>
+      <w:r>
+        <w:rPr>
+          <w:lang w:val="es-CL"/>
+        </w:rPr>
+        <w:t>Planning</w:t>
       </w:r>
       <w:bookmarkEnd w:id="28"/>
+      <w:proofErr w:type="spellEnd"/>
     </w:p>
     <w:p>
       <w:pPr>
@@ -9419,20 +10031,34 @@
         <w:rPr>
           <w:lang w:val="es-CL"/>
         </w:rPr>
-        <w:t xml:space="preserve"> sprint: Se realiza todo el backend del sistema, es decir, se desarrollan las funciones que debe ser capaz de hacer, sumado a una interfaz gráfica sencilla (sin diseño).</w:t>
-      </w:r>
-    </w:p>
-    <w:p>
-      <w:pPr>
-        <w:spacing w:line="240" w:lineRule="auto"/>
+        <w:t xml:space="preserve"> sprint: Se realiza todo el </w:t>
+      </w:r>
+      <w:proofErr w:type="spellStart"/>
+      <w:r>
         <w:rPr>
           <w:lang w:val="es-CL"/>
         </w:rPr>
-      </w:pPr>
+        <w:t>backend</w:t>
+      </w:r>
+      <w:proofErr w:type="spellEnd"/>
       <w:r>
         <w:rPr>
           <w:lang w:val="es-CL"/>
         </w:rPr>
+        <w:t xml:space="preserve"> del sistema, es decir, se desarrollan las funciones que debe ser capaz de hacer, sumado a una interfaz gráfica sencilla (sin diseño).</w:t>
+      </w:r>
+    </w:p>
+    <w:p>
+      <w:pPr>
+        <w:spacing w:line="240" w:lineRule="auto"/>
+        <w:rPr>
+          <w:lang w:val="es-CL"/>
+        </w:rPr>
+      </w:pPr>
+      <w:r>
+        <w:rPr>
+          <w:lang w:val="es-CL"/>
+        </w:rPr>
         <w:t>Tercer</w:t>
       </w:r>
       <w:r>
@@ -9615,7 +10241,7 @@
         <w:pStyle w:val="Ttulo1"/>
       </w:pPr>
       <w:bookmarkStart w:id="29" w:name="_heading=h.mmzu3dedk1ji" w:colFirst="0" w:colLast="0"/>
-      <w:bookmarkStart w:id="30" w:name="_Toc211202593"/>
+      <w:bookmarkStart w:id="30" w:name="_Toc212114534"/>
       <w:bookmarkEnd w:id="29"/>
       <w:r>
         <w:lastRenderedPageBreak/>
@@ -9671,7 +10297,7 @@
       <w:pPr>
         <w:pStyle w:val="Ttulo2"/>
       </w:pPr>
-      <w:bookmarkStart w:id="31" w:name="_Toc211202594"/>
+      <w:bookmarkStart w:id="31" w:name="_Toc212114535"/>
       <w:r>
         <w:t>Recursos humanos:</w:t>
       </w:r>
@@ -9752,9 +10378,19 @@
             <w:tcW w:w="2122" w:type="dxa"/>
           </w:tcPr>
           <w:p>
-            <w:r>
-              <w:t>Product Owner</w:t>
-            </w:r>
+            <w:proofErr w:type="spellStart"/>
+            <w:r>
+              <w:t>Product</w:t>
+            </w:r>
+            <w:proofErr w:type="spellEnd"/>
+            <w:r>
+              <w:t xml:space="preserve"> </w:t>
+            </w:r>
+            <w:proofErr w:type="spellStart"/>
+            <w:r>
+              <w:t>Owner</w:t>
+            </w:r>
+            <w:proofErr w:type="spellEnd"/>
           </w:p>
         </w:tc>
         <w:tc>
@@ -9912,7 +10548,7 @@
       <w:pPr>
         <w:pStyle w:val="Ttulo2"/>
       </w:pPr>
-      <w:bookmarkStart w:id="32" w:name="_Toc211202595"/>
+      <w:bookmarkStart w:id="32" w:name="_Toc212114536"/>
       <w:r>
         <w:t>Recursos tecnológicos:</w:t>
       </w:r>
@@ -10135,7 +10771,15 @@
         <w:spacing w:line="240" w:lineRule="auto"/>
       </w:pPr>
       <w:r>
-        <w:t>No se incluyeron herramientas de desarrollo debido a que los softwares utilizados son open-source, lo que significa que no requieren un pago por su uso.</w:t>
+        <w:t>No se incluyeron herramientas de desarrollo debido a que los softwares utilizados son open-</w:t>
+      </w:r>
+      <w:proofErr w:type="spellStart"/>
+      <w:r>
+        <w:t>source</w:t>
+      </w:r>
+      <w:proofErr w:type="spellEnd"/>
+      <w:r>
+        <w:t>, lo que significa que no requieren un pago por su uso.</w:t>
       </w:r>
     </w:p>
     <w:p>
@@ -10149,7 +10793,15 @@
         <w:t>tomó</w:t>
       </w:r>
       <w:r>
-        <w:t xml:space="preserve"> como referencia el servicio de DigitalOcean con </w:t>
+        <w:t xml:space="preserve"> como referencia el servicio de </w:t>
+      </w:r>
+      <w:proofErr w:type="spellStart"/>
+      <w:r>
+        <w:t>DigitalOcean</w:t>
+      </w:r>
+      <w:proofErr w:type="spellEnd"/>
+      <w:r>
+        <w:t xml:space="preserve"> con </w:t>
       </w:r>
       <w:r>
         <w:t>una máquina virtual de gama media con un procesador norma</w:t>
@@ -10162,7 +10814,7 @@
       <w:pPr>
         <w:pStyle w:val="Ttulo2"/>
       </w:pPr>
-      <w:bookmarkStart w:id="33" w:name="_Toc211202596"/>
+      <w:bookmarkStart w:id="33" w:name="_Toc212114537"/>
       <w:r>
         <w:lastRenderedPageBreak/>
         <w:t>Recursos operativos:</w:t>
@@ -10296,7 +10948,15 @@
           </w:tcPr>
           <w:p>
             <w:r>
-              <w:t>Incentivo de participación (giftcards)</w:t>
+              <w:t>Incentivo de participación (</w:t>
+            </w:r>
+            <w:proofErr w:type="spellStart"/>
+            <w:r>
+              <w:t>giftcards</w:t>
+            </w:r>
+            <w:proofErr w:type="spellEnd"/>
+            <w:r>
+              <w:t>)</w:t>
             </w:r>
           </w:p>
         </w:tc>
@@ -10391,7 +11051,7 @@
       <w:pPr>
         <w:pStyle w:val="Ttulo2"/>
       </w:pPr>
-      <w:bookmarkStart w:id="34" w:name="_Toc211202597"/>
+      <w:bookmarkStart w:id="34" w:name="_Toc212114538"/>
       <w:r>
         <w:t>Costos totales y Observaciones</w:t>
       </w:r>
@@ -10559,12 +11219,21 @@
       <w:pPr>
         <w:spacing w:line="240" w:lineRule="auto"/>
       </w:pPr>
+      <w:proofErr w:type="gramStart"/>
       <w:r>
         <w:rPr>
           <w:b/>
           <w:bCs/>
         </w:rPr>
-        <w:t>Total general</w:t>
+        <w:t>Total</w:t>
+      </w:r>
+      <w:proofErr w:type="gramEnd"/>
+      <w:r>
+        <w:rPr>
+          <w:b/>
+          <w:bCs/>
+        </w:rPr>
+        <w:t xml:space="preserve"> general</w:t>
       </w:r>
       <w:r>
         <w:t>: $31.911.000</w:t>
@@ -10617,7 +11286,7 @@
       <w:pPr>
         <w:pStyle w:val="Ttulo1"/>
       </w:pPr>
-      <w:bookmarkStart w:id="35" w:name="_Toc211202598"/>
+      <w:bookmarkStart w:id="35" w:name="_Toc212114539"/>
       <w:r>
         <w:lastRenderedPageBreak/>
         <w:t>Explicación de módulos</w:t>
@@ -10664,7 +11333,7 @@
       <w:pPr>
         <w:pStyle w:val="Ttulo2"/>
       </w:pPr>
-      <w:bookmarkStart w:id="37" w:name="_Toc211202599"/>
+      <w:bookmarkStart w:id="37" w:name="_Toc212114540"/>
       <w:r>
         <w:t>Todos los usuarios</w:t>
       </w:r>
@@ -10674,7 +11343,7 @@
       <w:pPr>
         <w:pStyle w:val="Ttulo3"/>
       </w:pPr>
-      <w:bookmarkStart w:id="38" w:name="_Toc211202600"/>
+      <w:bookmarkStart w:id="38" w:name="_Toc212114541"/>
       <w:r>
         <w:t>Gestión de cuenta</w:t>
       </w:r>
@@ -10707,7 +11376,15 @@
         <w:t xml:space="preserve"> de registro, como fue mencionado previamente solo se les pide su correo y su contraseña, la cual se pide repetir una vez para asegurar que se conoce dicha clave,</w:t>
       </w:r>
       <w:r>
-        <w:t xml:space="preserve"> aquellos usuarios que quieren ser Gestores institucionales deben marcar el check, lo cual envía una petición para los administradores, quienes decidirán si se otorga el cambio de rol o no.</w:t>
+        <w:t xml:space="preserve"> aquellos usuarios que quieren ser Gestores institucionales deben marcar el </w:t>
+      </w:r>
+      <w:proofErr w:type="spellStart"/>
+      <w:r>
+        <w:t>check</w:t>
+      </w:r>
+      <w:proofErr w:type="spellEnd"/>
+      <w:r>
+        <w:t>, lo cual envía una petición para los administradores, quienes decidirán si se otorga el cambio de rol o no.</w:t>
       </w:r>
     </w:p>
     <w:p>
@@ -10769,7 +11446,15 @@
     </w:p>
     <w:p>
       <w:r>
-        <w:t xml:space="preserve">Si un usuario olvida su contraseña, puede hacer click al enlace provisto en el inicio de sesión para mediar esta situación, se pedirá su correo y le será enviado el enlace para hacer el trámite, se le pedirá que escriba una contraseña que cumpla con las restricciones mencionadas previamente, y que repita la contraseña tal y como ocurre en el registro, una vez finalizado el proceso, el usuario puede hacer uso </w:t>
+        <w:t xml:space="preserve">Si un usuario olvida su contraseña, puede hacer </w:t>
+      </w:r>
+      <w:proofErr w:type="spellStart"/>
+      <w:r>
+        <w:t>click</w:t>
+      </w:r>
+      <w:proofErr w:type="spellEnd"/>
+      <w:r>
+        <w:t xml:space="preserve"> al enlace provisto en el inicio de sesión para mediar esta situación, se pedirá su correo y le será enviado el enlace para hacer el trámite, se le pedirá que escriba una contraseña que cumpla con las restricciones mencionadas previamente, y que repita la contraseña tal y como ocurre en el registro, una vez finalizado el proceso, el usuario puede hacer uso </w:t>
       </w:r>
       <w:r>
         <w:t>de su cuenta con normalidad.</w:t>
@@ -10779,7 +11464,7 @@
       <w:pPr>
         <w:pStyle w:val="Ttulo3"/>
       </w:pPr>
-      <w:bookmarkStart w:id="39" w:name="_Toc211202601"/>
+      <w:bookmarkStart w:id="39" w:name="_Toc212114542"/>
       <w:r>
         <w:t>Peticiones</w:t>
       </w:r>
@@ -10807,7 +11492,7 @@
       <w:pPr>
         <w:pStyle w:val="Ttulo2"/>
       </w:pPr>
-      <w:bookmarkStart w:id="40" w:name="_Toc211202602"/>
+      <w:bookmarkStart w:id="40" w:name="_Toc212114543"/>
       <w:r>
         <w:lastRenderedPageBreak/>
         <w:t>Estudiantes</w:t>
@@ -10823,7 +11508,7 @@
       <w:pPr>
         <w:pStyle w:val="Ttulo3"/>
       </w:pPr>
-      <w:bookmarkStart w:id="41" w:name="_Toc211202603"/>
+      <w:bookmarkStart w:id="41" w:name="_Toc212114544"/>
       <w:r>
         <w:t>Definición de parámetros.</w:t>
       </w:r>
@@ -10848,7 +11533,7 @@
       <w:pPr>
         <w:pStyle w:val="Ttulo3"/>
       </w:pPr>
-      <w:bookmarkStart w:id="42" w:name="_Toc211202604"/>
+      <w:bookmarkStart w:id="42" w:name="_Toc212114545"/>
       <w:r>
         <w:t>Recomendaciones</w:t>
       </w:r>
@@ -10877,7 +11562,15 @@
     <w:p>
       <w:r>
         <w:lastRenderedPageBreak/>
-        <w:t xml:space="preserve">Si el usuario hace click al enlace para ver más detalles, entrará en la </w:t>
+        <w:t xml:space="preserve">Si el usuario hace </w:t>
+      </w:r>
+      <w:proofErr w:type="spellStart"/>
+      <w:r>
+        <w:t>click</w:t>
+      </w:r>
+      <w:proofErr w:type="spellEnd"/>
+      <w:r>
+        <w:t xml:space="preserve"> al enlace para ver más detalles, entrará en la </w:t>
       </w:r>
       <w:r>
         <w:t>página</w:t>
@@ -10906,7 +11599,7 @@
       <w:pPr>
         <w:pStyle w:val="Ttulo2"/>
       </w:pPr>
-      <w:bookmarkStart w:id="43" w:name="_Toc211202605"/>
+      <w:bookmarkStart w:id="43" w:name="_Toc212114546"/>
       <w:r>
         <w:t>Gestores institucionales</w:t>
       </w:r>
@@ -10914,14 +11607,38 @@
     </w:p>
     <w:p>
       <w:r>
-        <w:t>En cuanto a los gestores institucionales, sus funciones se encuentran orientadas en instituciones y subsecuentemente en las carreras que ofrecen dichas instituciones, se encargan de agregar ambas manualmente, aunque cabe mencionar que se espera que, en el futuro, una vez integrado College Choice Helper en los sistemas del Ministerio de Educación se espera que esta información salga directamente de sus bases de datos.</w:t>
+        <w:t xml:space="preserve">En cuanto a los gestores institucionales, sus funciones se encuentran orientadas en instituciones y subsecuentemente en las carreras que ofrecen dichas instituciones, se encargan de agregar ambas manualmente, aunque cabe mencionar que se espera que, en el futuro, una vez integrado </w:t>
+      </w:r>
+      <w:proofErr w:type="spellStart"/>
+      <w:r>
+        <w:t>College</w:t>
+      </w:r>
+      <w:proofErr w:type="spellEnd"/>
+      <w:r>
+        <w:t xml:space="preserve"> </w:t>
+      </w:r>
+      <w:proofErr w:type="spellStart"/>
+      <w:r>
+        <w:t>Choice</w:t>
+      </w:r>
+      <w:proofErr w:type="spellEnd"/>
+      <w:r>
+        <w:t xml:space="preserve"> </w:t>
+      </w:r>
+      <w:proofErr w:type="spellStart"/>
+      <w:r>
+        <w:t>Helper</w:t>
+      </w:r>
+      <w:proofErr w:type="spellEnd"/>
+      <w:r>
+        <w:t xml:space="preserve"> en los sistemas del Ministerio de Educación se espera que esta información salga directamente de sus bases de datos.</w:t>
       </w:r>
     </w:p>
     <w:p>
       <w:pPr>
         <w:pStyle w:val="Ttulo3"/>
       </w:pPr>
-      <w:bookmarkStart w:id="44" w:name="_Toc211202606"/>
+      <w:bookmarkStart w:id="44" w:name="_Toc212114547"/>
       <w:r>
         <w:t>Instituciones</w:t>
       </w:r>
@@ -10950,7 +11667,7 @@
       <w:pPr>
         <w:pStyle w:val="Ttulo3"/>
       </w:pPr>
-      <w:bookmarkStart w:id="45" w:name="_Toc211202607"/>
+      <w:bookmarkStart w:id="45" w:name="_Toc212114548"/>
       <w:r>
         <w:t>Carreras</w:t>
       </w:r>
@@ -10971,7 +11688,7 @@
       <w:pPr>
         <w:pStyle w:val="Ttulo2"/>
       </w:pPr>
-      <w:bookmarkStart w:id="46" w:name="_Toc211202608"/>
+      <w:bookmarkStart w:id="46" w:name="_Toc212114549"/>
       <w:r>
         <w:lastRenderedPageBreak/>
         <w:t>Administradores</w:t>
@@ -10993,7 +11710,7 @@
       <w:pPr>
         <w:pStyle w:val="Ttulo3"/>
       </w:pPr>
-      <w:bookmarkStart w:id="47" w:name="_Toc211202609"/>
+      <w:bookmarkStart w:id="47" w:name="_Toc212114550"/>
       <w:r>
         <w:t>Gestión de usuarios.</w:t>
       </w:r>
@@ -11008,7 +11725,7 @@
       <w:pPr>
         <w:pStyle w:val="Ttulo3"/>
       </w:pPr>
-      <w:bookmarkStart w:id="48" w:name="_Toc211202610"/>
+      <w:bookmarkStart w:id="48" w:name="_Toc212114551"/>
       <w:r>
         <w:t>Gestión de instituciones</w:t>
       </w:r>
@@ -11035,7 +11752,7 @@
       <w:pPr>
         <w:pStyle w:val="Ttulo1"/>
       </w:pPr>
-      <w:bookmarkStart w:id="49" w:name="_Toc211202611"/>
+      <w:bookmarkStart w:id="49" w:name="_Toc212114552"/>
       <w:r>
         <w:lastRenderedPageBreak/>
         <w:t>Arquitectura.</w:t>
@@ -11072,7 +11789,7 @@
       <w:pPr>
         <w:pStyle w:val="Ttulo2"/>
       </w:pPr>
-      <w:bookmarkStart w:id="50" w:name="_Toc211202612"/>
+      <w:bookmarkStart w:id="50" w:name="_Toc212114553"/>
       <w:r>
         <w:lastRenderedPageBreak/>
         <w:t>Modelo de datos</w:t>
@@ -11145,12 +11862,28 @@
     <w:p/>
     <w:p>
       <w:r>
-        <w:t>Se trata de un modelo entidad-relación, ideal para mostrar de forma grafica una base de datos relacional como la utilizada en este caso.</w:t>
-      </w:r>
-    </w:p>
-    <w:p>
-      <w:r>
-        <w:t>Pasando a la explicación de este modelo, se trabaja con 7 tablas, 6 propias y 1 que es dada por django (la herramienta utilizada para elaborar el sistema), las cuales son las siguientes:</w:t>
+        <w:t xml:space="preserve">Se trata de un modelo entidad-relación, ideal para mostrar de forma </w:t>
+      </w:r>
+      <w:proofErr w:type="spellStart"/>
+      <w:r>
+        <w:t>grafica</w:t>
+      </w:r>
+      <w:proofErr w:type="spellEnd"/>
+      <w:r>
+        <w:t xml:space="preserve"> una base de datos relacional como la utilizada en este caso.</w:t>
+      </w:r>
+    </w:p>
+    <w:p>
+      <w:r>
+        <w:t xml:space="preserve">Pasando a la explicación de este modelo, se trabaja con 7 tablas, 6 propias y 1 que es dada por </w:t>
+      </w:r>
+      <w:proofErr w:type="spellStart"/>
+      <w:r>
+        <w:t>django</w:t>
+      </w:r>
+      <w:proofErr w:type="spellEnd"/>
+      <w:r>
+        <w:t xml:space="preserve"> (la herramienta utilizada para elaborar el sistema), las cuales son las siguientes:</w:t>
       </w:r>
     </w:p>
     <w:p>
@@ -11180,46 +11913,143 @@
         </w:rPr>
         <w:t>-</w:t>
       </w:r>
+      <w:proofErr w:type="spellStart"/>
       <w:r>
         <w:rPr>
           <w:b/>
           <w:bCs/>
         </w:rPr>
-        <w:t>User:</w:t>
-      </w:r>
-      <w:r>
-        <w:t xml:space="preserve"> Usuario base de django, almacena varios datos pero solamente se usan el username, password y email para el sistema, los otros no se utilizan al no considerarse relevantes para los propósitos del proyecto, username e email ambos guardan, bajo la lógica del sistema, el correo de los usuarios, esto para el uso de diversas funciones únicas provistas por django que solamente aceptan dichos campos para funcionar, la password es la única instancia dentro de la base de datos donde se guarda la contraseña de los usuarios, esto para por un lado reducir su riesgo de filtrarse, al aparecer en solamente una tabla, y por otro porque en la tabla de django dicha clave se cifra con el algoritmo PBKDF2 con SHA256.</w:t>
-      </w:r>
-    </w:p>
-    <w:p>
+        <w:t>User</w:t>
+      </w:r>
+      <w:proofErr w:type="spellEnd"/>
       <w:r>
         <w:rPr>
           <w:b/>
           <w:bCs/>
         </w:rPr>
+        <w:t>:</w:t>
+      </w:r>
+      <w:r>
+        <w:t xml:space="preserve"> Usuario base de </w:t>
+      </w:r>
+      <w:proofErr w:type="spellStart"/>
+      <w:r>
+        <w:t>django</w:t>
+      </w:r>
+      <w:proofErr w:type="spellEnd"/>
+      <w:r>
+        <w:t xml:space="preserve">, almacena varios datos pero solamente se usan el </w:t>
+      </w:r>
+      <w:proofErr w:type="spellStart"/>
+      <w:r>
+        <w:t>username</w:t>
+      </w:r>
+      <w:proofErr w:type="spellEnd"/>
+      <w:r>
+        <w:t xml:space="preserve">, </w:t>
+      </w:r>
+      <w:proofErr w:type="spellStart"/>
+      <w:r>
+        <w:t>password</w:t>
+      </w:r>
+      <w:proofErr w:type="spellEnd"/>
+      <w:r>
+        <w:t xml:space="preserve"> y email para el sistema, los otros no se utilizan al no considerarse relevantes para los propósitos del proyecto, </w:t>
+      </w:r>
+      <w:proofErr w:type="spellStart"/>
+      <w:r>
+        <w:t>username</w:t>
+      </w:r>
+      <w:proofErr w:type="spellEnd"/>
+      <w:r>
+        <w:t xml:space="preserve"> e email ambos guardan, bajo la lógica del sistema, el correo de los usuarios, esto para el uso de diversas funciones únicas provistas por </w:t>
+      </w:r>
+      <w:proofErr w:type="spellStart"/>
+      <w:r>
+        <w:t>django</w:t>
+      </w:r>
+      <w:proofErr w:type="spellEnd"/>
+      <w:r>
+        <w:t xml:space="preserve"> que solamente aceptan dichos campos para funcionar, la </w:t>
+      </w:r>
+      <w:proofErr w:type="spellStart"/>
+      <w:r>
+        <w:t>password</w:t>
+      </w:r>
+      <w:proofErr w:type="spellEnd"/>
+      <w:r>
+        <w:t xml:space="preserve"> es la única instancia dentro de la base de datos donde se guarda la contraseña de los usuarios, esto para por un lado reducir su riesgo de filtrarse, al aparecer en solamente una tabla, y por otro porque en la tabla de </w:t>
+      </w:r>
+      <w:proofErr w:type="spellStart"/>
+      <w:r>
+        <w:t>django</w:t>
+      </w:r>
+      <w:proofErr w:type="spellEnd"/>
+      <w:r>
+        <w:t xml:space="preserve"> dicha clave se cifra con el algoritmo PBKDF2 con SHA256.</w:t>
+      </w:r>
+    </w:p>
+    <w:p>
+      <w:r>
+        <w:rPr>
+          <w:b/>
+          <w:bCs/>
+        </w:rPr>
         <w:lastRenderedPageBreak/>
         <w:t>Usuario:</w:t>
       </w:r>
       <w:r>
-        <w:t xml:space="preserve"> Esta tabla guarda el id de cada usuario, en este caso se enlaza directamente con el django</w:t>
+        <w:t xml:space="preserve"> Esta tabla guarda el id de cada usuario, en este caso se enlaza directamente con el </w:t>
+      </w:r>
+      <w:proofErr w:type="spellStart"/>
+      <w:r>
+        <w:t>django</w:t>
       </w:r>
       <w:r>
         <w:t>-</w:t>
       </w:r>
       <w:r>
-        <w:t>user, de forma que no existan registros “missmatched”, es decir, casos donde exista un registro de django</w:t>
+        <w:t>user</w:t>
+      </w:r>
+      <w:proofErr w:type="spellEnd"/>
+      <w:r>
+        <w:t>, de forma que no existan registros “</w:t>
+      </w:r>
+      <w:proofErr w:type="spellStart"/>
+      <w:r>
+        <w:t>missmatched</w:t>
+      </w:r>
+      <w:proofErr w:type="spellEnd"/>
+      <w:r>
+        <w:t xml:space="preserve">”, es decir, casos donde exista un registro de </w:t>
+      </w:r>
+      <w:proofErr w:type="spellStart"/>
+      <w:r>
+        <w:t>django</w:t>
       </w:r>
       <w:r>
         <w:t>-</w:t>
       </w:r>
       <w:r>
-        <w:t>user sin un registro de usuario relacionado o viceversa, y a la vez, prevenir duplicados, pues cada usuario puede tener asociado solamente 1 djang</w:t>
+        <w:t>user</w:t>
+      </w:r>
+      <w:proofErr w:type="spellEnd"/>
+      <w:r>
+        <w:t xml:space="preserve"> sin un registro de usuario relacionado o viceversa, y a la vez, prevenir duplicados, pues cada usuario puede tener asociado solamente 1 </w:t>
+      </w:r>
+      <w:proofErr w:type="spellStart"/>
+      <w:r>
+        <w:t>djang</w:t>
       </w:r>
       <w:r>
         <w:t>o-</w:t>
       </w:r>
       <w:r>
-        <w:t>user, en cuanto a sus otros campos se tiene el correo y la comuna del usuario.</w:t>
+        <w:t>user</w:t>
+      </w:r>
+      <w:proofErr w:type="spellEnd"/>
+      <w:r>
+        <w:t>, en cuanto a sus otros campos se tiene el correo y la comuna del usuario.</w:t>
       </w:r>
     </w:p>
     <w:p>
@@ -11240,10 +12070,50 @@
         <w:t>se guardan</w:t>
       </w:r>
       <w:r>
-        <w:t xml:space="preserve"> las preferencias del usuario, en esta versión inicial se consideraron: Gratuidad por si tiene o no gratuidad, Universidad que verifica si busca universidades exclusivamente o no, Budget que almacena el presupuesto (en sistema definido en rangos), puntajeNem que guarda dicho valor (también en rangos), Carrera que guarda la carrera de interés y AcreditaciónDeseada la cual justamente guarda cual es la cantidad de años de acreditación que el usuario busca, finalmente también tiene los campos Relevancia, uno para cada preferencia que almacenan la decisión del usuario sobre si un determinado parámetro le interesa o no</w:t>
-      </w:r>
-      <w:r>
-        <w:t>, mencionar además que su identificado único es un OneToOneField hacia Usuario, esto indica que tal y como entre Usuario y django-user, cada registro de parámetros esta conectada exclusivamente a un usuario.</w:t>
+        <w:t xml:space="preserve"> las preferencias del usuario, en esta versión inicial se consideraron: Gratuidad por si tiene o no gratuidad, Universidad que verifica si busca universidades exclusivamente o no, Budget que almacena el presupuesto (en sistema definido en rangos), </w:t>
+      </w:r>
+      <w:proofErr w:type="spellStart"/>
+      <w:r>
+        <w:t>puntajeNem</w:t>
+      </w:r>
+      <w:proofErr w:type="spellEnd"/>
+      <w:r>
+        <w:t xml:space="preserve"> que guarda dicho valor (también en rangos), Carrera que guarda la carrera de interés y </w:t>
+      </w:r>
+      <w:proofErr w:type="spellStart"/>
+      <w:r>
+        <w:t>AcreditaciónDeseada</w:t>
+      </w:r>
+      <w:proofErr w:type="spellEnd"/>
+      <w:r>
+        <w:t xml:space="preserve"> la cual justamente guarda cual es la cantidad de años de acreditación que el usuario busca, finalmente también tiene los campos Relevancia, uno para cada preferencia que almacenan la decisión del usuario sobre si un determinado parámetro le interesa o no</w:t>
+      </w:r>
+      <w:r>
+        <w:t xml:space="preserve">, mencionar además que su identificado único es un </w:t>
+      </w:r>
+      <w:proofErr w:type="spellStart"/>
+      <w:r>
+        <w:t>OneToOneField</w:t>
+      </w:r>
+      <w:proofErr w:type="spellEnd"/>
+      <w:r>
+        <w:t xml:space="preserve"> hacia Usuario, esto indica que tal y como entre Usuario y </w:t>
+      </w:r>
+      <w:proofErr w:type="spellStart"/>
+      <w:r>
+        <w:t>django-user</w:t>
+      </w:r>
+      <w:proofErr w:type="spellEnd"/>
+      <w:r>
+        <w:t xml:space="preserve">, cada registro de parámetros </w:t>
+      </w:r>
+      <w:proofErr w:type="spellStart"/>
+      <w:r>
+        <w:t>esta</w:t>
+      </w:r>
+      <w:proofErr w:type="spellEnd"/>
+      <w:r>
+        <w:t xml:space="preserve"> conectada exclusivamente a un usuario.</w:t>
       </w:r>
     </w:p>
     <w:p>
@@ -11265,7 +12135,15 @@
         <w:t xml:space="preserve"> </w:t>
       </w:r>
       <w:r>
-        <w:t>Almacena datos de las instituciones, un identificador único auto incremental para agregar nuevas sin problemas, la comuna donde se ubica, la imagen, si es que esta adscrita a gratuidad, cuantos años de acreditación tienen, y si es una universidad, adema de una clave foránea hacia usuario ya que, al menos en esta versión inicial deben ser agregadas manualmente por Gestores Institucionales, y por lo tanto es importante sabe que usuarios agregan que instituciones.</w:t>
+        <w:t xml:space="preserve">Almacena datos de las instituciones, un identificador único auto incremental para agregar nuevas sin problemas, la comuna donde se ubica, la imagen, si es que </w:t>
+      </w:r>
+      <w:proofErr w:type="spellStart"/>
+      <w:r>
+        <w:t>esta</w:t>
+      </w:r>
+      <w:proofErr w:type="spellEnd"/>
+      <w:r>
+        <w:t xml:space="preserve"> adscrita a gratuidad, cuantos años de acreditación tienen, y si es una universidad, adema de una clave foránea hacia usuario ya que, al menos en esta versión inicial deben ser agregadas manualmente por Gestores Institucionales, y por lo tanto es importante sabe que usuarios agregan que instituciones.</w:t>
       </w:r>
     </w:p>
     <w:p>
@@ -11321,7 +12199,7 @@
       <w:pPr>
         <w:pStyle w:val="Ttulo2"/>
       </w:pPr>
-      <w:bookmarkStart w:id="51" w:name="_Toc211202613"/>
+      <w:bookmarkStart w:id="51" w:name="_Toc212114554"/>
       <w:r>
         <w:t>Patrón arquitectónico</w:t>
       </w:r>
@@ -11329,7 +12207,23 @@
     </w:p>
     <w:p>
       <w:r>
-        <w:t>Se decidió utilizar el patrón arquitectónico conocido como MTV siglas de Model-Template-View, o en español Modelo-Plantilla-Controlador, esto no es más que la forma en que se organiza el código fuente del sitio web, de forma gráfica se ve así:</w:t>
+        <w:t xml:space="preserve">Se decidió utilizar el patrón arquitectónico conocido como MTV siglas de </w:t>
+      </w:r>
+      <w:proofErr w:type="spellStart"/>
+      <w:r>
+        <w:t>Model</w:t>
+      </w:r>
+      <w:proofErr w:type="spellEnd"/>
+      <w:r>
+        <w:t>-</w:t>
+      </w:r>
+      <w:proofErr w:type="spellStart"/>
+      <w:r>
+        <w:t>Template</w:t>
+      </w:r>
+      <w:proofErr w:type="spellEnd"/>
+      <w:r>
+        <w:t>-View, o en español Modelo-Plantilla-Controlador, esto no es más que la forma en que se organiza el código fuente del sitio web, de forma gráfica se ve así:</w:t>
       </w:r>
       <w:r>
         <w:br/>
@@ -11416,7 +12310,7 @@
       <w:pPr>
         <w:pStyle w:val="Ttulo2"/>
       </w:pPr>
-      <w:bookmarkStart w:id="52" w:name="_Toc211202614"/>
+      <w:bookmarkStart w:id="52" w:name="_Toc212114555"/>
       <w:r>
         <w:t>Diagrama de despliegue</w:t>
       </w:r>
@@ -11506,7 +12400,7 @@
       <w:pPr>
         <w:pStyle w:val="Ttulo2"/>
       </w:pPr>
-      <w:bookmarkStart w:id="53" w:name="_Toc211202615"/>
+      <w:bookmarkStart w:id="53" w:name="_Toc212114556"/>
       <w:r>
         <w:t>Diagrama de comunicación</w:t>
       </w:r>
@@ -11598,12 +12492,159 @@
       <w:pPr>
         <w:pStyle w:val="Ttulo1"/>
       </w:pPr>
-      <w:bookmarkStart w:id="54" w:name="_Toc211202616"/>
+      <w:bookmarkStart w:id="54" w:name="_Toc212114557"/>
+      <w:r>
+        <w:lastRenderedPageBreak/>
+        <w:t>Seguridad de los datos</w:t>
+      </w:r>
+      <w:bookmarkEnd w:id="54"/>
+    </w:p>
+    <w:p>
+      <w:r>
+        <w:t xml:space="preserve">Una parte importantísima a la hora de trabajar con </w:t>
+      </w:r>
+      <w:r>
+        <w:t xml:space="preserve">la información </w:t>
+      </w:r>
+      <w:r>
+        <w:t xml:space="preserve">de usuarios es garantizar que su información no pueda caer en las manos equivocadas, se hace necesario </w:t>
+      </w:r>
+      <w:r>
+        <w:t>por lo tanto definir medidas se seguridad para que dicha situación no se manifieste.</w:t>
+      </w:r>
+    </w:p>
+    <w:p>
+      <w:r>
+        <w:t>El equipo de trabajo definió múltiples medidas para abordar este aspecto del proyecto:</w:t>
+      </w:r>
+    </w:p>
+    <w:p>
+      <w:r>
+        <w:rPr>
+          <w:b/>
+          <w:bCs/>
+        </w:rPr>
+        <w:t xml:space="preserve">1.Información </w:t>
+      </w:r>
+      <w:r>
+        <w:rPr>
+          <w:b/>
+          <w:bCs/>
+        </w:rPr>
+        <w:t>almacenada:</w:t>
+      </w:r>
+      <w:r>
+        <w:t xml:space="preserve"> Como se revisó previamente al explicar el modelo de datos no se almacenan muchos datos de los usuarios, esta es una decisión no únicamente para simplificar el uso a los estudiantes, si no, además, significa que no hay gran cantidad de datos que pueda resultar atractiva para potenciales atacantes, ninguno realmente, en tanto que la única información almacenada que no tenga que ver con sus preferencias para estudiar es su correo electrónico y la contraseña, nada de </w:t>
+      </w:r>
+      <w:proofErr w:type="spellStart"/>
+      <w:r>
+        <w:t>rut</w:t>
+      </w:r>
+      <w:proofErr w:type="spellEnd"/>
+      <w:r>
+        <w:t>, tarjetas ni dirección, información que podría resultar comprometedora para los usuarios.</w:t>
+      </w:r>
+    </w:p>
+    <w:p>
+      <w:r>
+        <w:rPr>
+          <w:b/>
+          <w:bCs/>
+        </w:rPr>
+        <w:t>2.Cifrado:</w:t>
+      </w:r>
+      <w:r>
+        <w:t xml:space="preserve"> Por si no fuera poco con la medida anterior, de los dos datos almacenados aquel que es más sensible, la contraseña, también cuenta con una medida de protección adicional, esto siendo que se almacenada cifrada en la base de datos, esto mediante las funciones que ofrece el </w:t>
+      </w:r>
+      <w:proofErr w:type="spellStart"/>
+      <w:r>
+        <w:t>framework</w:t>
+      </w:r>
+      <w:proofErr w:type="spellEnd"/>
+      <w:r>
+        <w:t xml:space="preserve"> utilizado (Django), el cual almacena las contraseñas con el algoritmo </w:t>
+      </w:r>
+      <w:r>
+        <w:t xml:space="preserve">PBKDF2 </w:t>
+      </w:r>
+      <w:r>
+        <w:t>con un</w:t>
+      </w:r>
+      <w:r>
+        <w:t xml:space="preserve"> SHA256</w:t>
+      </w:r>
+      <w:r>
+        <w:t>, por lo tanto aún si algún atacante lograra acceder a la base de datos, no encontraría las credenciales para acceder a la cuenta de ningún usuario.</w:t>
+      </w:r>
+    </w:p>
+    <w:p>
+      <w:r>
+        <w:rPr>
+          <w:b/>
+          <w:bCs/>
+        </w:rPr>
+        <w:t>3.Acceso por roles:</w:t>
+      </w:r>
+      <w:r>
+        <w:t xml:space="preserve"> La estructura interna del código fue hecha para limitar las funciones de los usuarios únicamente a lo que les compete según su rol, de forma que los estudiantes no pueden acceder a ninguna vista de gestor institucional ni administrador, así mismo ocurre con dichos roles, agregando que esos últimos tienen facultades bien definidas, no son para nada lo que se conoce como un “</w:t>
+      </w:r>
+      <w:proofErr w:type="spellStart"/>
+      <w:r>
+        <w:t>super-usuario</w:t>
+      </w:r>
+      <w:proofErr w:type="spellEnd"/>
+      <w:r>
+        <w:t xml:space="preserve">”, lo cual significa un usuario capaz de hacer cualquier cosa dentro del sistema, y es considerado una vulnerabilidad peligrosa, </w:t>
+      </w:r>
+      <w:r>
+        <w:t>puesto que poco</w:t>
+      </w:r>
+      <w:r>
+        <w:t xml:space="preserve"> valdrían las medidas de seguridad implementadas si un usuario legitimo pero mal intencionado pudiese </w:t>
+      </w:r>
+      <w:r>
+        <w:t>hacer daños al sistema.</w:t>
+      </w:r>
+    </w:p>
+    <w:p>
+      <w:r>
+        <w:rPr>
+          <w:b/>
+          <w:bCs/>
+        </w:rPr>
+        <w:t>4.Protección:</w:t>
+      </w:r>
+      <w:r>
+        <w:t xml:space="preserve"> Por </w:t>
+      </w:r>
+      <w:r>
+        <w:t>ú</w:t>
+      </w:r>
+      <w:r>
+        <w:t xml:space="preserve">ltimo, mencionar que </w:t>
+      </w:r>
+      <w:r>
+        <w:t xml:space="preserve">el </w:t>
+      </w:r>
+      <w:proofErr w:type="spellStart"/>
+      <w:r>
+        <w:t>framework</w:t>
+      </w:r>
+      <w:proofErr w:type="spellEnd"/>
+      <w:r>
+        <w:t xml:space="preserve"> Django, utilizado para el desarrollo de este proyecto, cuenta con protecciones contra ataques de inyección SQL y CSRF, lo que previene que posibles atacantes puedan enviar consultas a la base de datos a través de un formulario, ni tampoco ejecutar acciones usando las credenciales autenticadas del usuario.</w:t>
+      </w:r>
+    </w:p>
+    <w:p>
+      <w:pPr>
+        <w:pStyle w:val="Ttulo1"/>
+      </w:pPr>
+      <w:bookmarkStart w:id="55" w:name="_Toc212114558"/>
       <w:r>
         <w:lastRenderedPageBreak/>
         <w:t>Conclusión</w:t>
       </w:r>
-      <w:bookmarkEnd w:id="54"/>
+      <w:bookmarkEnd w:id="55"/>
     </w:p>
     <w:p>
       <w:pPr>
@@ -13380,28 +14421,28 @@
 </file>
 
 <file path=customXml/item1.xml><?xml version="1.0" encoding="utf-8"?>
+<b:Sources xmlns:b="http://schemas.openxmlformats.org/officeDocument/2006/bibliography" xmlns="http://schemas.openxmlformats.org/officeDocument/2006/bibliography" SelectedStyle="\APASixthEditionOfficeOnline.xsl" StyleName="APA" Version="6"/>
+</file>
+
+<file path=customXml/item2.xml><?xml version="1.0" encoding="utf-8"?>
 <go:gDocsCustomXmlDataStorage xmlns:go="http://customooxmlschemas.google.com/" xmlns:r="http://schemas.openxmlformats.org/officeDocument/2006/relationships" uri="GoogleDocsCustomDataVersion2">
   <go:docsCustomData xmlns:go="http://customooxmlschemas.google.com/" roundtripDataSignature="AMtx7midz9fQFNUpvanl5FsHobd5Nntv8Q==">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</go:docsCustomData>
 </go:gDocsCustomXmlDataStorage>
 </file>
 
-<file path=customXml/item2.xml><?xml version="1.0" encoding="utf-8"?>
-<b:Sources xmlns:b="http://schemas.openxmlformats.org/officeDocument/2006/bibliography" xmlns="http://schemas.openxmlformats.org/officeDocument/2006/bibliography" SelectedStyle="\APASixthEditionOfficeOnline.xsl" StyleName="APA" Version="6"/>
+<file path=customXml/itemProps1.xml><?xml version="1.0" encoding="utf-8"?>
+<ds:datastoreItem xmlns:ds="http://schemas.openxmlformats.org/officeDocument/2006/customXml" ds:itemID="{1FA9D705-EB10-49A1-8B08-1BC733E35B64}">
+  <ds:schemaRefs>
+    <ds:schemaRef ds:uri="http://schemas.openxmlformats.org/officeDocument/2006/bibliography"/>
+  </ds:schemaRefs>
+</ds:datastoreItem>
 </file>
 
-<file path=customXml/itemProps1.xml><?xml version="1.0" encoding="utf-8"?>
+<file path=customXml/itemProps2.xml><?xml version="1.0" encoding="utf-8"?>
 <ds:datastoreItem xmlns:ds="http://schemas.openxmlformats.org/officeDocument/2006/customXml" ds:itemID="{11111111-1234-1234-1234-123412341234}">
   <ds:schemaRefs>
     <ds:schemaRef ds:uri="http://customooxmlschemas.google.com/"/>
     <ds:schemaRef ds:uri="http://schemas.openxmlformats.org/officeDocument/2006/relationships"/>
   </ds:schemaRefs>
 </ds:datastoreItem>
-</file>
-
-<file path=customXml/itemProps2.xml><?xml version="1.0" encoding="utf-8"?>
-<ds:datastoreItem xmlns:ds="http://schemas.openxmlformats.org/officeDocument/2006/customXml" ds:itemID="{1FA9D705-EB10-49A1-8B08-1BC733E35B64}">
-  <ds:schemaRefs>
-    <ds:schemaRef ds:uri="http://schemas.openxmlformats.org/officeDocument/2006/bibliography"/>
-  </ds:schemaRefs>
-</ds:datastoreItem>
 </file>
</xml_diff>

<commit_message>
pequeña actualización informe final
</commit_message>
<xml_diff>
--- a/Fase 2/Evidencias Proyecto/Evidencias de documentación/Informe Final.docx
+++ b/Fase 2/Evidencias Proyecto/Evidencias de documentación/Informe Final.docx
@@ -4726,7 +4726,13 @@
               <w:rPr>
                 <w:color w:val="000000"/>
               </w:rPr>
-              <w:t>32/10/2025</w:t>
+              <w:t>23</w:t>
+            </w:r>
+            <w:r>
+              <w:rPr>
+                <w:color w:val="000000"/>
+              </w:rPr>
+              <w:t>/10/2025</w:t>
             </w:r>
           </w:p>
         </w:tc>
@@ -4745,6 +4751,80 @@
                 <w:color w:val="000000"/>
               </w:rPr>
               <w:t>Agregada explicación de seguridad</w:t>
+            </w:r>
+          </w:p>
+        </w:tc>
+        <w:tc>
+          <w:tcPr>
+            <w:tcW w:w="2148" w:type="dxa"/>
+          </w:tcPr>
+          <w:p>
+            <w:pPr>
+              <w:rPr>
+                <w:color w:val="000000"/>
+              </w:rPr>
+            </w:pPr>
+            <w:r>
+              <w:rPr>
+                <w:color w:val="000000"/>
+              </w:rPr>
+              <w:t>Abel Sánchez</w:t>
+            </w:r>
+          </w:p>
+        </w:tc>
+      </w:tr>
+      <w:tr>
+        <w:tc>
+          <w:tcPr>
+            <w:tcW w:w="1129" w:type="dxa"/>
+          </w:tcPr>
+          <w:p>
+            <w:pPr>
+              <w:rPr>
+                <w:color w:val="000000"/>
+              </w:rPr>
+            </w:pPr>
+            <w:r>
+              <w:rPr>
+                <w:color w:val="000000"/>
+              </w:rPr>
+              <w:t>1.17</w:t>
+            </w:r>
+          </w:p>
+        </w:tc>
+        <w:tc>
+          <w:tcPr>
+            <w:tcW w:w="1418" w:type="dxa"/>
+          </w:tcPr>
+          <w:p>
+            <w:pPr>
+              <w:rPr>
+                <w:color w:val="000000"/>
+              </w:rPr>
+            </w:pPr>
+            <w:r>
+              <w:rPr>
+                <w:color w:val="000000"/>
+              </w:rPr>
+              <w:t>24/10/2025</w:t>
+            </w:r>
+          </w:p>
+        </w:tc>
+        <w:tc>
+          <w:tcPr>
+            <w:tcW w:w="4133" w:type="dxa"/>
+          </w:tcPr>
+          <w:p>
+            <w:pPr>
+              <w:rPr>
+                <w:color w:val="000000"/>
+              </w:rPr>
+            </w:pPr>
+            <w:r>
+              <w:rPr>
+                <w:color w:val="000000"/>
+              </w:rPr>
+              <w:t>Actualizado modelo de datos</w:t>
             </w:r>
           </w:p>
         </w:tc>
@@ -4768,8 +4848,6 @@
         </w:tc>
       </w:tr>
     </w:tbl>
-    <w:p/>
-    <w:p/>
     <w:p/>
     <w:p/>
     <w:p/>
@@ -7826,7 +7904,7 @@
           <w:noProof/>
         </w:rPr>
         <w:drawing>
-          <wp:inline distT="0" distB="0" distL="0" distR="0" wp14:anchorId="4334EA2A" wp14:editId="3F816B1A">
+          <wp:inline distT="0" distB="0" distL="0" distR="0" wp14:anchorId="4334EA2A" wp14:editId="7DE09DE5">
             <wp:extent cx="4467203" cy="2512612"/>
             <wp:effectExtent l="0" t="0" r="0" b="2540"/>
             <wp:docPr id="70900989" name="Imagen 2" descr="Diagrama, Esquemático&#10;&#10;El contenido generado por IA puede ser incorrecto."/>
@@ -9108,10 +9186,10 @@
             <v:path o:extrusionok="f" gradientshapeok="t" o:connecttype="rect"/>
             <o:lock v:ext="edit" aspectratio="t"/>
           </v:shapetype>
-          <v:shape id="_x0000_i1025" type="#_x0000_t75" style="width:77pt;height:50.1pt" o:ole="">
+          <v:shape id="_x0000_i1025" type="#_x0000_t75" style="width:79.2pt;height:50.4pt" o:ole="">
             <v:imagedata r:id="rId15" o:title=""/>
           </v:shape>
-          <o:OLEObject Type="Embed" ProgID="Excel.Sheet.12" ShapeID="_x0000_i1025" DrawAspect="Icon" ObjectID="_1822727287" r:id="rId16"/>
+          <o:OLEObject Type="Embed" ProgID="Excel.Sheet.12" ShapeID="_x0000_i1025" DrawAspect="Icon" ObjectID="_1822812613" r:id="rId16"/>
         </w:object>
       </w:r>
     </w:p>
@@ -9317,10 +9395,10 @@
           <w:lang w:val="en-US"/>
         </w:rPr>
         <w:object w:dxaOrig="1539" w:dyaOrig="997" w14:anchorId="5F27C8D8">
-          <v:shape id="_x0000_i1026" type="#_x0000_t75" style="width:77pt;height:50.1pt" o:ole="">
+          <v:shape id="_x0000_i1026" type="#_x0000_t75" style="width:79.2pt;height:50.4pt" o:ole="">
             <v:imagedata r:id="rId17" o:title=""/>
           </v:shape>
-          <o:OLEObject Type="Embed" ProgID="Excel.Sheet.12" ShapeID="_x0000_i1026" DrawAspect="Icon" ObjectID="_1822727288" r:id="rId18"/>
+          <o:OLEObject Type="Embed" ProgID="Excel.Sheet.12" ShapeID="_x0000_i1026" DrawAspect="Icon" ObjectID="_1822812614" r:id="rId18"/>
         </w:object>
       </w:r>
     </w:p>
@@ -9559,7 +9637,7 @@
           <w:noProof/>
         </w:rPr>
         <w:drawing>
-          <wp:inline distT="0" distB="0" distL="0" distR="0" wp14:anchorId="29483963" wp14:editId="03286398">
+          <wp:inline distT="0" distB="0" distL="0" distR="0" wp14:anchorId="29483963" wp14:editId="3770CFCC">
             <wp:extent cx="5612130" cy="3156585"/>
             <wp:effectExtent l="0" t="0" r="7620" b="5715"/>
             <wp:docPr id="6888406" name="Imagen 1" descr="Diagrama&#10;&#10;El contenido generado por IA puede ser incorrecto."/>
@@ -11430,7 +11508,21 @@
     </w:p>
     <w:p>
       <w:r>
-        <w:t>Un usuario que desea eliminar su cuenta puede hacerlo entrando al enlace dentro de Gestión de cuenta, se pedirá la contraseña para asegurar que se trata del usuario y no de un posible impostor, adicionalmente se pedirá escribir “ELIMINAR” de esa forma para garantizar que la acción no se comete por accidente.</w:t>
+        <w:t>Un usuario que desea eliminar su cuenta puede hacerlo entrando al enlace dentro de Gestión de cuenta, se pedirá la contraseña para asegurar que se trata del usuario y no de un posible impostor, adicionalmente se pedirá escribir “ELIMINAR” de esa forma para garantizar que la acción no se comete por accidente</w:t>
+      </w:r>
+      <w:r>
+        <w:t>, con eso dicho las cuentas no son realmente eliminadas, pues se ha implementado un “</w:t>
+      </w:r>
+      <w:proofErr w:type="spellStart"/>
+      <w:r>
+        <w:t>SoftDelete</w:t>
+      </w:r>
+      <w:proofErr w:type="spellEnd"/>
+      <w:r>
+        <w:t>”, esto quiere decir que los datos en lugar de ser totalmente borrados, se guardan pero en un estado de inactividad</w:t>
+      </w:r>
+      <w:r>
+        <w:t>.</w:t>
       </w:r>
     </w:p>
     <w:p>
@@ -11803,14 +11895,11 @@
     </w:p>
     <w:p>
       <w:r>
-        <w:rPr>
-          <w:noProof/>
-        </w:rPr>
         <w:drawing>
-          <wp:inline distT="0" distB="0" distL="0" distR="0" wp14:anchorId="25729C3C" wp14:editId="70EAC47B">
-            <wp:extent cx="5612130" cy="3054985"/>
+          <wp:inline distT="0" distB="0" distL="0" distR="0" wp14:anchorId="653ED234" wp14:editId="049DAE99">
+            <wp:extent cx="5612130" cy="3014980"/>
             <wp:effectExtent l="0" t="0" r="7620" b="0"/>
-            <wp:docPr id="119737671" name="Imagen 1" descr="Diagrama, Esquemático&#10;&#10;El contenido generado por IA puede ser incorrecto."/>
+            <wp:docPr id="1566263540" name="Imagen 1" descr="Diagrama&#10;&#10;El contenido generado por IA puede ser incorrecto."/>
             <wp:cNvGraphicFramePr>
               <a:graphicFrameLocks xmlns:a="http://schemas.openxmlformats.org/drawingml/2006/main" noChangeAspect="1"/>
             </wp:cNvGraphicFramePr>
@@ -11818,7 +11907,7 @@
               <a:graphicData uri="http://schemas.openxmlformats.org/drawingml/2006/picture">
                 <pic:pic xmlns:pic="http://schemas.openxmlformats.org/drawingml/2006/picture">
                   <pic:nvPicPr>
-                    <pic:cNvPr id="119737671" name="Imagen 1" descr="Diagrama, Esquemático&#10;&#10;El contenido generado por IA puede ser incorrecto."/>
+                    <pic:cNvPr id="1566263540" name="Imagen 1" descr="Diagrama&#10;&#10;El contenido generado por IA puede ser incorrecto."/>
                     <pic:cNvPicPr/>
                   </pic:nvPicPr>
                   <pic:blipFill>
@@ -11830,7 +11919,7 @@
                   <pic:spPr>
                     <a:xfrm>
                       <a:off x="0" y="0"/>
-                      <a:ext cx="5612130" cy="3054985"/>
+                      <a:ext cx="5612130" cy="3014980"/>
                     </a:xfrm>
                     <a:prstGeom prst="rect">
                       <a:avLst/>
@@ -12194,6 +12283,54 @@
       </w:r>
     </w:p>
     <w:p/>
+    <w:p>
+      <w:proofErr w:type="spellStart"/>
+      <w:r>
+        <w:rPr>
+          <w:b/>
+          <w:bCs/>
+        </w:rPr>
+        <w:lastRenderedPageBreak/>
+        <w:t>SoftDeleteModel</w:t>
+      </w:r>
+      <w:proofErr w:type="spellEnd"/>
+      <w:r>
+        <w:rPr>
+          <w:b/>
+          <w:bCs/>
+        </w:rPr>
+        <w:t>:</w:t>
+      </w:r>
+      <w:r>
+        <w:t xml:space="preserve"> Se determinó que eliminar registros de forma permanente no es una medida recomendada, por lo tanto se decidió agregar una clase que maneje esta situación, esta almacena solo dos campos: Activo, un dato booleano que cambia según si el registro particular está o no activo, y </w:t>
+      </w:r>
+      <w:proofErr w:type="spellStart"/>
+      <w:r>
+        <w:t>fecha_eliminacion</w:t>
+      </w:r>
+      <w:proofErr w:type="spellEnd"/>
+      <w:r>
+        <w:t>, el cual guarda cuando se “elimino” el registro, esta clase es heredada por Usuario, Carrera e Institución ya que estas son las 3 partes del sistema que contemplaban eliminación en su flujo de trabajo, con esta clase implementada en lugar de eliminarse los registros se desactivan, lo que permite almacenar datos valiosos para su futuro uso.</w:t>
+      </w:r>
+    </w:p>
+    <w:p/>
+    <w:p/>
+    <w:p/>
+    <w:p/>
+    <w:p/>
+    <w:p/>
+    <w:p/>
+    <w:p/>
+    <w:p/>
+    <w:p/>
+    <w:p/>
+    <w:p/>
+    <w:p/>
+    <w:p/>
+    <w:p/>
+    <w:p/>
+    <w:p/>
+    <w:p/>
     <w:p/>
     <w:p>
       <w:pPr>
@@ -12201,6 +12338,7 @@
       </w:pPr>
       <w:bookmarkStart w:id="51" w:name="_Toc212114554"/>
       <w:r>
+        <w:lastRenderedPageBreak/>
         <w:t>Patrón arquitectónico</w:t>
       </w:r>
       <w:bookmarkEnd w:id="51"/>
@@ -12312,6 +12450,7 @@
       </w:pPr>
       <w:bookmarkStart w:id="52" w:name="_Toc212114555"/>
       <w:r>
+        <w:lastRenderedPageBreak/>
         <w:t>Diagrama de despliegue</w:t>
       </w:r>
       <w:bookmarkEnd w:id="52"/>
@@ -12402,6 +12541,7 @@
       </w:pPr>
       <w:bookmarkStart w:id="53" w:name="_Toc212114556"/>
       <w:r>
+        <w:lastRenderedPageBreak/>
         <w:t>Diagrama de comunicación</w:t>
       </w:r>
       <w:bookmarkEnd w:id="53"/>
@@ -12562,16 +12702,7 @@
       </w:r>
       <w:proofErr w:type="spellEnd"/>
       <w:r>
-        <w:t xml:space="preserve"> utilizado (Django), el cual almacena las contraseñas con el algoritmo </w:t>
-      </w:r>
-      <w:r>
-        <w:t xml:space="preserve">PBKDF2 </w:t>
-      </w:r>
-      <w:r>
-        <w:t>con un</w:t>
-      </w:r>
-      <w:r>
-        <w:t xml:space="preserve"> SHA256</w:t>
+        <w:t xml:space="preserve"> utilizado (Django), el cual almacena las contraseñas con el algoritmo PBKDF2 con un SHA256</w:t>
       </w:r>
       <w:r>
         <w:t>, por lo tanto aún si algún atacante lograra acceder a la base de datos, no encontraría las credenciales para acceder a la cuenta de ningún usuario.</w:t>
@@ -14421,28 +14552,28 @@
 </file>
 
 <file path=customXml/item1.xml><?xml version="1.0" encoding="utf-8"?>
-<b:Sources xmlns:b="http://schemas.openxmlformats.org/officeDocument/2006/bibliography" xmlns="http://schemas.openxmlformats.org/officeDocument/2006/bibliography" SelectedStyle="\APASixthEditionOfficeOnline.xsl" StyleName="APA" Version="6"/>
-</file>
-
-<file path=customXml/item2.xml><?xml version="1.0" encoding="utf-8"?>
 <go:gDocsCustomXmlDataStorage xmlns:go="http://customooxmlschemas.google.com/" xmlns:r="http://schemas.openxmlformats.org/officeDocument/2006/relationships" uri="GoogleDocsCustomDataVersion2">
   <go:docsCustomData xmlns:go="http://customooxmlschemas.google.com/" roundtripDataSignature="AMtx7midz9fQFNUpvanl5FsHobd5Nntv8Q==">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</go:docsCustomData>
 </go:gDocsCustomXmlDataStorage>
 </file>
 
-<file path=customXml/itemProps1.xml><?xml version="1.0" encoding="utf-8"?>
-<ds:datastoreItem xmlns:ds="http://schemas.openxmlformats.org/officeDocument/2006/customXml" ds:itemID="{1FA9D705-EB10-49A1-8B08-1BC733E35B64}">
-  <ds:schemaRefs>
-    <ds:schemaRef ds:uri="http://schemas.openxmlformats.org/officeDocument/2006/bibliography"/>
-  </ds:schemaRefs>
-</ds:datastoreItem>
+<file path=customXml/item2.xml><?xml version="1.0" encoding="utf-8"?>
+<b:Sources xmlns:b="http://schemas.openxmlformats.org/officeDocument/2006/bibliography" xmlns="http://schemas.openxmlformats.org/officeDocument/2006/bibliography" SelectedStyle="\APASixthEditionOfficeOnline.xsl" StyleName="APA" Version="6"/>
 </file>
 
-<file path=customXml/itemProps2.xml><?xml version="1.0" encoding="utf-8"?>
+<file path=customXml/itemProps1.xml><?xml version="1.0" encoding="utf-8"?>
 <ds:datastoreItem xmlns:ds="http://schemas.openxmlformats.org/officeDocument/2006/customXml" ds:itemID="{11111111-1234-1234-1234-123412341234}">
   <ds:schemaRefs>
     <ds:schemaRef ds:uri="http://customooxmlschemas.google.com/"/>
     <ds:schemaRef ds:uri="http://schemas.openxmlformats.org/officeDocument/2006/relationships"/>
   </ds:schemaRefs>
 </ds:datastoreItem>
+</file>
+
+<file path=customXml/itemProps2.xml><?xml version="1.0" encoding="utf-8"?>
+<ds:datastoreItem xmlns:ds="http://schemas.openxmlformats.org/officeDocument/2006/customXml" ds:itemID="{1FA9D705-EB10-49A1-8B08-1BC733E35B64}">
+  <ds:schemaRefs>
+    <ds:schemaRef ds:uri="http://schemas.openxmlformats.org/officeDocument/2006/bibliography"/>
+  </ds:schemaRefs>
+</ds:datastoreItem>
 </file>
</xml_diff>

<commit_message>
ligero cambio informe final
</commit_message>
<xml_diff>
--- a/Fase 2/Evidencias Proyecto/Evidencias de documentación/Informe Final.docx
+++ b/Fase 2/Evidencias Proyecto/Evidencias de documentación/Informe Final.docx
@@ -216,7 +216,7 @@
           <w:r>
             <w:fldChar w:fldCharType="separate"/>
           </w:r>
-          <w:hyperlink w:anchor="_Toc212114513" w:history="1">
+          <w:hyperlink w:anchor="_Toc212732516" w:history="1">
             <w:r>
               <w:rPr>
                 <w:rStyle w:val="Hipervnculo"/>
@@ -243,7 +243,7 @@
                 <w:noProof/>
                 <w:webHidden/>
               </w:rPr>
-              <w:instrText xml:space="preserve"> PAGEREF _Toc212114513 \h </w:instrText>
+              <w:instrText xml:space="preserve"> PAGEREF _Toc212732516 \h </w:instrText>
             </w:r>
             <w:r>
               <w:rPr>
@@ -288,7 +288,7 @@
               <w14:ligatures w14:val="standardContextual"/>
             </w:rPr>
           </w:pPr>
-          <w:hyperlink w:anchor="_Toc212114514" w:history="1">
+          <w:hyperlink w:anchor="_Toc212732517" w:history="1">
             <w:r>
               <w:rPr>
                 <w:rStyle w:val="Hipervnculo"/>
@@ -315,7 +315,7 @@
                 <w:noProof/>
                 <w:webHidden/>
               </w:rPr>
-              <w:instrText xml:space="preserve"> PAGEREF _Toc212114514 \h </w:instrText>
+              <w:instrText xml:space="preserve"> PAGEREF _Toc212732517 \h </w:instrText>
             </w:r>
             <w:r>
               <w:rPr>
@@ -360,7 +360,7 @@
               <w14:ligatures w14:val="standardContextual"/>
             </w:rPr>
           </w:pPr>
-          <w:hyperlink w:anchor="_Toc212114515" w:history="1">
+          <w:hyperlink w:anchor="_Toc212732518" w:history="1">
             <w:r>
               <w:rPr>
                 <w:rStyle w:val="Hipervnculo"/>
@@ -387,7 +387,7 @@
                 <w:noProof/>
                 <w:webHidden/>
               </w:rPr>
-              <w:instrText xml:space="preserve"> PAGEREF _Toc212114515 \h </w:instrText>
+              <w:instrText xml:space="preserve"> PAGEREF _Toc212732518 \h </w:instrText>
             </w:r>
             <w:r>
               <w:rPr>
@@ -432,7 +432,7 @@
               <w14:ligatures w14:val="standardContextual"/>
             </w:rPr>
           </w:pPr>
-          <w:hyperlink w:anchor="_Toc212114516" w:history="1">
+          <w:hyperlink w:anchor="_Toc212732519" w:history="1">
             <w:r>
               <w:rPr>
                 <w:rStyle w:val="Hipervnculo"/>
@@ -459,7 +459,7 @@
                 <w:noProof/>
                 <w:webHidden/>
               </w:rPr>
-              <w:instrText xml:space="preserve"> PAGEREF _Toc212114516 \h </w:instrText>
+              <w:instrText xml:space="preserve"> PAGEREF _Toc212732519 \h </w:instrText>
             </w:r>
             <w:r>
               <w:rPr>
@@ -504,7 +504,7 @@
               <w14:ligatures w14:val="standardContextual"/>
             </w:rPr>
           </w:pPr>
-          <w:hyperlink w:anchor="_Toc212114517" w:history="1">
+          <w:hyperlink w:anchor="_Toc212732520" w:history="1">
             <w:r>
               <w:rPr>
                 <w:rStyle w:val="Hipervnculo"/>
@@ -531,7 +531,7 @@
                 <w:noProof/>
                 <w:webHidden/>
               </w:rPr>
-              <w:instrText xml:space="preserve"> PAGEREF _Toc212114517 \h </w:instrText>
+              <w:instrText xml:space="preserve"> PAGEREF _Toc212732520 \h </w:instrText>
             </w:r>
             <w:r>
               <w:rPr>
@@ -576,7 +576,7 @@
               <w14:ligatures w14:val="standardContextual"/>
             </w:rPr>
           </w:pPr>
-          <w:hyperlink w:anchor="_Toc212114518" w:history="1">
+          <w:hyperlink w:anchor="_Toc212732521" w:history="1">
             <w:r>
               <w:rPr>
                 <w:rStyle w:val="Hipervnculo"/>
@@ -603,7 +603,7 @@
                 <w:noProof/>
                 <w:webHidden/>
               </w:rPr>
-              <w:instrText xml:space="preserve"> PAGEREF _Toc212114518 \h </w:instrText>
+              <w:instrText xml:space="preserve"> PAGEREF _Toc212732521 \h </w:instrText>
             </w:r>
             <w:r>
               <w:rPr>
@@ -648,7 +648,7 @@
               <w14:ligatures w14:val="standardContextual"/>
             </w:rPr>
           </w:pPr>
-          <w:hyperlink w:anchor="_Toc212114519" w:history="1">
+          <w:hyperlink w:anchor="_Toc212732522" w:history="1">
             <w:r>
               <w:rPr>
                 <w:rStyle w:val="Hipervnculo"/>
@@ -675,7 +675,7 @@
                 <w:noProof/>
                 <w:webHidden/>
               </w:rPr>
-              <w:instrText xml:space="preserve"> PAGEREF _Toc212114519 \h </w:instrText>
+              <w:instrText xml:space="preserve"> PAGEREF _Toc212732522 \h </w:instrText>
             </w:r>
             <w:r>
               <w:rPr>
@@ -720,7 +720,7 @@
               <w14:ligatures w14:val="standardContextual"/>
             </w:rPr>
           </w:pPr>
-          <w:hyperlink w:anchor="_Toc212114520" w:history="1">
+          <w:hyperlink w:anchor="_Toc212732523" w:history="1">
             <w:r>
               <w:rPr>
                 <w:rStyle w:val="Hipervnculo"/>
@@ -747,7 +747,7 @@
                 <w:noProof/>
                 <w:webHidden/>
               </w:rPr>
-              <w:instrText xml:space="preserve"> PAGEREF _Toc212114520 \h </w:instrText>
+              <w:instrText xml:space="preserve"> PAGEREF _Toc212732523 \h </w:instrText>
             </w:r>
             <w:r>
               <w:rPr>
@@ -792,7 +792,7 @@
               <w14:ligatures w14:val="standardContextual"/>
             </w:rPr>
           </w:pPr>
-          <w:hyperlink w:anchor="_Toc212114521" w:history="1">
+          <w:hyperlink w:anchor="_Toc212732524" w:history="1">
             <w:r>
               <w:rPr>
                 <w:rStyle w:val="Hipervnculo"/>
@@ -819,7 +819,7 @@
                 <w:noProof/>
                 <w:webHidden/>
               </w:rPr>
-              <w:instrText xml:space="preserve"> PAGEREF _Toc212114521 \h </w:instrText>
+              <w:instrText xml:space="preserve"> PAGEREF _Toc212732524 \h </w:instrText>
             </w:r>
             <w:r>
               <w:rPr>
@@ -864,7 +864,7 @@
               <w14:ligatures w14:val="standardContextual"/>
             </w:rPr>
           </w:pPr>
-          <w:hyperlink w:anchor="_Toc212114522" w:history="1">
+          <w:hyperlink w:anchor="_Toc212732525" w:history="1">
             <w:r>
               <w:rPr>
                 <w:rStyle w:val="Hipervnculo"/>
@@ -891,7 +891,7 @@
                 <w:noProof/>
                 <w:webHidden/>
               </w:rPr>
-              <w:instrText xml:space="preserve"> PAGEREF _Toc212114522 \h </w:instrText>
+              <w:instrText xml:space="preserve"> PAGEREF _Toc212732525 \h </w:instrText>
             </w:r>
             <w:r>
               <w:rPr>
@@ -936,7 +936,7 @@
               <w14:ligatures w14:val="standardContextual"/>
             </w:rPr>
           </w:pPr>
-          <w:hyperlink w:anchor="_Toc212114523" w:history="1">
+          <w:hyperlink w:anchor="_Toc212732526" w:history="1">
             <w:r>
               <w:rPr>
                 <w:rStyle w:val="Hipervnculo"/>
@@ -963,7 +963,7 @@
                 <w:noProof/>
                 <w:webHidden/>
               </w:rPr>
-              <w:instrText xml:space="preserve"> PAGEREF _Toc212114523 \h </w:instrText>
+              <w:instrText xml:space="preserve"> PAGEREF _Toc212732526 \h </w:instrText>
             </w:r>
             <w:r>
               <w:rPr>
@@ -1008,7 +1008,7 @@
               <w14:ligatures w14:val="standardContextual"/>
             </w:rPr>
           </w:pPr>
-          <w:hyperlink w:anchor="_Toc212114524" w:history="1">
+          <w:hyperlink w:anchor="_Toc212732527" w:history="1">
             <w:r>
               <w:rPr>
                 <w:rStyle w:val="Hipervnculo"/>
@@ -1035,7 +1035,7 @@
                 <w:noProof/>
                 <w:webHidden/>
               </w:rPr>
-              <w:instrText xml:space="preserve"> PAGEREF _Toc212114524 \h </w:instrText>
+              <w:instrText xml:space="preserve"> PAGEREF _Toc212732527 \h </w:instrText>
             </w:r>
             <w:r>
               <w:rPr>
@@ -1080,7 +1080,7 @@
               <w14:ligatures w14:val="standardContextual"/>
             </w:rPr>
           </w:pPr>
-          <w:hyperlink w:anchor="_Toc212114525" w:history="1">
+          <w:hyperlink w:anchor="_Toc212732528" w:history="1">
             <w:r>
               <w:rPr>
                 <w:rStyle w:val="Hipervnculo"/>
@@ -1107,7 +1107,7 @@
                 <w:noProof/>
                 <w:webHidden/>
               </w:rPr>
-              <w:instrText xml:space="preserve"> PAGEREF _Toc212114525 \h </w:instrText>
+              <w:instrText xml:space="preserve"> PAGEREF _Toc212732528 \h </w:instrText>
             </w:r>
             <w:r>
               <w:rPr>
@@ -1152,7 +1152,7 @@
               <w14:ligatures w14:val="standardContextual"/>
             </w:rPr>
           </w:pPr>
-          <w:hyperlink w:anchor="_Toc212114526" w:history="1">
+          <w:hyperlink w:anchor="_Toc212732529" w:history="1">
             <w:r>
               <w:rPr>
                 <w:rStyle w:val="Hipervnculo"/>
@@ -1179,7 +1179,7 @@
                 <w:noProof/>
                 <w:webHidden/>
               </w:rPr>
-              <w:instrText xml:space="preserve"> PAGEREF _Toc212114526 \h </w:instrText>
+              <w:instrText xml:space="preserve"> PAGEREF _Toc212732529 \h </w:instrText>
             </w:r>
             <w:r>
               <w:rPr>
@@ -1224,7 +1224,7 @@
               <w14:ligatures w14:val="standardContextual"/>
             </w:rPr>
           </w:pPr>
-          <w:hyperlink w:anchor="_Toc212114527" w:history="1">
+          <w:hyperlink w:anchor="_Toc212732530" w:history="1">
             <w:r>
               <w:rPr>
                 <w:rStyle w:val="Hipervnculo"/>
@@ -1251,7 +1251,7 @@
                 <w:noProof/>
                 <w:webHidden/>
               </w:rPr>
-              <w:instrText xml:space="preserve"> PAGEREF _Toc212114527 \h </w:instrText>
+              <w:instrText xml:space="preserve"> PAGEREF _Toc212732530 \h </w:instrText>
             </w:r>
             <w:r>
               <w:rPr>
@@ -1296,7 +1296,7 @@
               <w14:ligatures w14:val="standardContextual"/>
             </w:rPr>
           </w:pPr>
-          <w:hyperlink w:anchor="_Toc212114528" w:history="1">
+          <w:hyperlink w:anchor="_Toc212732531" w:history="1">
             <w:r>
               <w:rPr>
                 <w:rStyle w:val="Hipervnculo"/>
@@ -1323,7 +1323,7 @@
                 <w:noProof/>
                 <w:webHidden/>
               </w:rPr>
-              <w:instrText xml:space="preserve"> PAGEREF _Toc212114528 \h </w:instrText>
+              <w:instrText xml:space="preserve"> PAGEREF _Toc212732531 \h </w:instrText>
             </w:r>
             <w:r>
               <w:rPr>
@@ -1368,7 +1368,7 @@
               <w14:ligatures w14:val="standardContextual"/>
             </w:rPr>
           </w:pPr>
-          <w:hyperlink w:anchor="_Toc212114529" w:history="1">
+          <w:hyperlink w:anchor="_Toc212732532" w:history="1">
             <w:r>
               <w:rPr>
                 <w:rStyle w:val="Hipervnculo"/>
@@ -1395,7 +1395,7 @@
                 <w:noProof/>
                 <w:webHidden/>
               </w:rPr>
-              <w:instrText xml:space="preserve"> PAGEREF _Toc212114529 \h </w:instrText>
+              <w:instrText xml:space="preserve"> PAGEREF _Toc212732532 \h </w:instrText>
             </w:r>
             <w:r>
               <w:rPr>
@@ -1440,7 +1440,7 @@
               <w14:ligatures w14:val="standardContextual"/>
             </w:rPr>
           </w:pPr>
-          <w:hyperlink w:anchor="_Toc212114530" w:history="1">
+          <w:hyperlink w:anchor="_Toc212732533" w:history="1">
             <w:r>
               <w:rPr>
                 <w:rStyle w:val="Hipervnculo"/>
@@ -1468,7 +1468,7 @@
                 <w:noProof/>
                 <w:webHidden/>
               </w:rPr>
-              <w:instrText xml:space="preserve"> PAGEREF _Toc212114530 \h </w:instrText>
+              <w:instrText xml:space="preserve"> PAGEREF _Toc212732533 \h </w:instrText>
             </w:r>
             <w:r>
               <w:rPr>
@@ -1513,7 +1513,7 @@
               <w14:ligatures w14:val="standardContextual"/>
             </w:rPr>
           </w:pPr>
-          <w:hyperlink w:anchor="_Toc212114531" w:history="1">
+          <w:hyperlink w:anchor="_Toc212732534" w:history="1">
             <w:r>
               <w:rPr>
                 <w:rStyle w:val="Hipervnculo"/>
@@ -1541,7 +1541,7 @@
                 <w:noProof/>
                 <w:webHidden/>
               </w:rPr>
-              <w:instrText xml:space="preserve"> PAGEREF _Toc212114531 \h </w:instrText>
+              <w:instrText xml:space="preserve"> PAGEREF _Toc212732534 \h </w:instrText>
             </w:r>
             <w:r>
               <w:rPr>
@@ -1586,7 +1586,7 @@
               <w14:ligatures w14:val="standardContextual"/>
             </w:rPr>
           </w:pPr>
-          <w:hyperlink w:anchor="_Toc212114532" w:history="1">
+          <w:hyperlink w:anchor="_Toc212732535" w:history="1">
             <w:r>
               <w:rPr>
                 <w:rStyle w:val="Hipervnculo"/>
@@ -1613,7 +1613,7 @@
                 <w:noProof/>
                 <w:webHidden/>
               </w:rPr>
-              <w:instrText xml:space="preserve"> PAGEREF _Toc212114532 \h </w:instrText>
+              <w:instrText xml:space="preserve"> PAGEREF _Toc212732535 \h </w:instrText>
             </w:r>
             <w:r>
               <w:rPr>
@@ -1658,7 +1658,7 @@
               <w14:ligatures w14:val="standardContextual"/>
             </w:rPr>
           </w:pPr>
-          <w:hyperlink w:anchor="_Toc212114533" w:history="1">
+          <w:hyperlink w:anchor="_Toc212732536" w:history="1">
             <w:r>
               <w:rPr>
                 <w:rStyle w:val="Hipervnculo"/>
@@ -1686,7 +1686,7 @@
                 <w:noProof/>
                 <w:webHidden/>
               </w:rPr>
-              <w:instrText xml:space="preserve"> PAGEREF _Toc212114533 \h </w:instrText>
+              <w:instrText xml:space="preserve"> PAGEREF _Toc212732536 \h </w:instrText>
             </w:r>
             <w:r>
               <w:rPr>
@@ -1731,7 +1731,7 @@
               <w14:ligatures w14:val="standardContextual"/>
             </w:rPr>
           </w:pPr>
-          <w:hyperlink w:anchor="_Toc212114534" w:history="1">
+          <w:hyperlink w:anchor="_Toc212732537" w:history="1">
             <w:r>
               <w:rPr>
                 <w:rStyle w:val="Hipervnculo"/>
@@ -1758,7 +1758,7 @@
                 <w:noProof/>
                 <w:webHidden/>
               </w:rPr>
-              <w:instrText xml:space="preserve"> PAGEREF _Toc212114534 \h </w:instrText>
+              <w:instrText xml:space="preserve"> PAGEREF _Toc212732537 \h </w:instrText>
             </w:r>
             <w:r>
               <w:rPr>
@@ -1803,7 +1803,7 @@
               <w14:ligatures w14:val="standardContextual"/>
             </w:rPr>
           </w:pPr>
-          <w:hyperlink w:anchor="_Toc212114535" w:history="1">
+          <w:hyperlink w:anchor="_Toc212732538" w:history="1">
             <w:r>
               <w:rPr>
                 <w:rStyle w:val="Hipervnculo"/>
@@ -1830,7 +1830,7 @@
                 <w:noProof/>
                 <w:webHidden/>
               </w:rPr>
-              <w:instrText xml:space="preserve"> PAGEREF _Toc212114535 \h </w:instrText>
+              <w:instrText xml:space="preserve"> PAGEREF _Toc212732538 \h </w:instrText>
             </w:r>
             <w:r>
               <w:rPr>
@@ -1875,7 +1875,7 @@
               <w14:ligatures w14:val="standardContextual"/>
             </w:rPr>
           </w:pPr>
-          <w:hyperlink w:anchor="_Toc212114536" w:history="1">
+          <w:hyperlink w:anchor="_Toc212732539" w:history="1">
             <w:r>
               <w:rPr>
                 <w:rStyle w:val="Hipervnculo"/>
@@ -1902,7 +1902,7 @@
                 <w:noProof/>
                 <w:webHidden/>
               </w:rPr>
-              <w:instrText xml:space="preserve"> PAGEREF _Toc212114536 \h </w:instrText>
+              <w:instrText xml:space="preserve"> PAGEREF _Toc212732539 \h </w:instrText>
             </w:r>
             <w:r>
               <w:rPr>
@@ -1947,7 +1947,7 @@
               <w14:ligatures w14:val="standardContextual"/>
             </w:rPr>
           </w:pPr>
-          <w:hyperlink w:anchor="_Toc212114537" w:history="1">
+          <w:hyperlink w:anchor="_Toc212732540" w:history="1">
             <w:r>
               <w:rPr>
                 <w:rStyle w:val="Hipervnculo"/>
@@ -1974,7 +1974,7 @@
                 <w:noProof/>
                 <w:webHidden/>
               </w:rPr>
-              <w:instrText xml:space="preserve"> PAGEREF _Toc212114537 \h </w:instrText>
+              <w:instrText xml:space="preserve"> PAGEREF _Toc212732540 \h </w:instrText>
             </w:r>
             <w:r>
               <w:rPr>
@@ -2019,7 +2019,7 @@
               <w14:ligatures w14:val="standardContextual"/>
             </w:rPr>
           </w:pPr>
-          <w:hyperlink w:anchor="_Toc212114538" w:history="1">
+          <w:hyperlink w:anchor="_Toc212732541" w:history="1">
             <w:r>
               <w:rPr>
                 <w:rStyle w:val="Hipervnculo"/>
@@ -2046,7 +2046,7 @@
                 <w:noProof/>
                 <w:webHidden/>
               </w:rPr>
-              <w:instrText xml:space="preserve"> PAGEREF _Toc212114538 \h </w:instrText>
+              <w:instrText xml:space="preserve"> PAGEREF _Toc212732541 \h </w:instrText>
             </w:r>
             <w:r>
               <w:rPr>
@@ -2091,7 +2091,7 @@
               <w14:ligatures w14:val="standardContextual"/>
             </w:rPr>
           </w:pPr>
-          <w:hyperlink w:anchor="_Toc212114539" w:history="1">
+          <w:hyperlink w:anchor="_Toc212732542" w:history="1">
             <w:r>
               <w:rPr>
                 <w:rStyle w:val="Hipervnculo"/>
@@ -2118,7 +2118,7 @@
                 <w:noProof/>
                 <w:webHidden/>
               </w:rPr>
-              <w:instrText xml:space="preserve"> PAGEREF _Toc212114539 \h </w:instrText>
+              <w:instrText xml:space="preserve"> PAGEREF _Toc212732542 \h </w:instrText>
             </w:r>
             <w:r>
               <w:rPr>
@@ -2163,7 +2163,7 @@
               <w14:ligatures w14:val="standardContextual"/>
             </w:rPr>
           </w:pPr>
-          <w:hyperlink w:anchor="_Toc212114540" w:history="1">
+          <w:hyperlink w:anchor="_Toc212732543" w:history="1">
             <w:r>
               <w:rPr>
                 <w:rStyle w:val="Hipervnculo"/>
@@ -2190,7 +2190,7 @@
                 <w:noProof/>
                 <w:webHidden/>
               </w:rPr>
-              <w:instrText xml:space="preserve"> PAGEREF _Toc212114540 \h </w:instrText>
+              <w:instrText xml:space="preserve"> PAGEREF _Toc212732543 \h </w:instrText>
             </w:r>
             <w:r>
               <w:rPr>
@@ -2235,7 +2235,7 @@
               <w14:ligatures w14:val="standardContextual"/>
             </w:rPr>
           </w:pPr>
-          <w:hyperlink w:anchor="_Toc212114541" w:history="1">
+          <w:hyperlink w:anchor="_Toc212732544" w:history="1">
             <w:r>
               <w:rPr>
                 <w:rStyle w:val="Hipervnculo"/>
@@ -2262,7 +2262,7 @@
                 <w:noProof/>
                 <w:webHidden/>
               </w:rPr>
-              <w:instrText xml:space="preserve"> PAGEREF _Toc212114541 \h </w:instrText>
+              <w:instrText xml:space="preserve"> PAGEREF _Toc212732544 \h </w:instrText>
             </w:r>
             <w:r>
               <w:rPr>
@@ -2307,7 +2307,7 @@
               <w14:ligatures w14:val="standardContextual"/>
             </w:rPr>
           </w:pPr>
-          <w:hyperlink w:anchor="_Toc212114542" w:history="1">
+          <w:hyperlink w:anchor="_Toc212732545" w:history="1">
             <w:r>
               <w:rPr>
                 <w:rStyle w:val="Hipervnculo"/>
@@ -2334,7 +2334,7 @@
                 <w:noProof/>
                 <w:webHidden/>
               </w:rPr>
-              <w:instrText xml:space="preserve"> PAGEREF _Toc212114542 \h </w:instrText>
+              <w:instrText xml:space="preserve"> PAGEREF _Toc212732545 \h </w:instrText>
             </w:r>
             <w:r>
               <w:rPr>
@@ -2379,7 +2379,7 @@
               <w14:ligatures w14:val="standardContextual"/>
             </w:rPr>
           </w:pPr>
-          <w:hyperlink w:anchor="_Toc212114543" w:history="1">
+          <w:hyperlink w:anchor="_Toc212732546" w:history="1">
             <w:r>
               <w:rPr>
                 <w:rStyle w:val="Hipervnculo"/>
@@ -2406,7 +2406,7 @@
                 <w:noProof/>
                 <w:webHidden/>
               </w:rPr>
-              <w:instrText xml:space="preserve"> PAGEREF _Toc212114543 \h </w:instrText>
+              <w:instrText xml:space="preserve"> PAGEREF _Toc212732546 \h </w:instrText>
             </w:r>
             <w:r>
               <w:rPr>
@@ -2451,7 +2451,7 @@
               <w14:ligatures w14:val="standardContextual"/>
             </w:rPr>
           </w:pPr>
-          <w:hyperlink w:anchor="_Toc212114544" w:history="1">
+          <w:hyperlink w:anchor="_Toc212732547" w:history="1">
             <w:r>
               <w:rPr>
                 <w:rStyle w:val="Hipervnculo"/>
@@ -2478,7 +2478,7 @@
                 <w:noProof/>
                 <w:webHidden/>
               </w:rPr>
-              <w:instrText xml:space="preserve"> PAGEREF _Toc212114544 \h </w:instrText>
+              <w:instrText xml:space="preserve"> PAGEREF _Toc212732547 \h </w:instrText>
             </w:r>
             <w:r>
               <w:rPr>
@@ -2523,7 +2523,7 @@
               <w14:ligatures w14:val="standardContextual"/>
             </w:rPr>
           </w:pPr>
-          <w:hyperlink w:anchor="_Toc212114545" w:history="1">
+          <w:hyperlink w:anchor="_Toc212732548" w:history="1">
             <w:r>
               <w:rPr>
                 <w:rStyle w:val="Hipervnculo"/>
@@ -2550,7 +2550,7 @@
                 <w:noProof/>
                 <w:webHidden/>
               </w:rPr>
-              <w:instrText xml:space="preserve"> PAGEREF _Toc212114545 \h </w:instrText>
+              <w:instrText xml:space="preserve"> PAGEREF _Toc212732548 \h </w:instrText>
             </w:r>
             <w:r>
               <w:rPr>
@@ -2595,7 +2595,7 @@
               <w14:ligatures w14:val="standardContextual"/>
             </w:rPr>
           </w:pPr>
-          <w:hyperlink w:anchor="_Toc212114546" w:history="1">
+          <w:hyperlink w:anchor="_Toc212732549" w:history="1">
             <w:r>
               <w:rPr>
                 <w:rStyle w:val="Hipervnculo"/>
@@ -2622,7 +2622,7 @@
                 <w:noProof/>
                 <w:webHidden/>
               </w:rPr>
-              <w:instrText xml:space="preserve"> PAGEREF _Toc212114546 \h </w:instrText>
+              <w:instrText xml:space="preserve"> PAGEREF _Toc212732549 \h </w:instrText>
             </w:r>
             <w:r>
               <w:rPr>
@@ -2667,7 +2667,7 @@
               <w14:ligatures w14:val="standardContextual"/>
             </w:rPr>
           </w:pPr>
-          <w:hyperlink w:anchor="_Toc212114547" w:history="1">
+          <w:hyperlink w:anchor="_Toc212732550" w:history="1">
             <w:r>
               <w:rPr>
                 <w:rStyle w:val="Hipervnculo"/>
@@ -2694,7 +2694,7 @@
                 <w:noProof/>
                 <w:webHidden/>
               </w:rPr>
-              <w:instrText xml:space="preserve"> PAGEREF _Toc212114547 \h </w:instrText>
+              <w:instrText xml:space="preserve"> PAGEREF _Toc212732550 \h </w:instrText>
             </w:r>
             <w:r>
               <w:rPr>
@@ -2739,7 +2739,7 @@
               <w14:ligatures w14:val="standardContextual"/>
             </w:rPr>
           </w:pPr>
-          <w:hyperlink w:anchor="_Toc212114548" w:history="1">
+          <w:hyperlink w:anchor="_Toc212732551" w:history="1">
             <w:r>
               <w:rPr>
                 <w:rStyle w:val="Hipervnculo"/>
@@ -2766,7 +2766,7 @@
                 <w:noProof/>
                 <w:webHidden/>
               </w:rPr>
-              <w:instrText xml:space="preserve"> PAGEREF _Toc212114548 \h </w:instrText>
+              <w:instrText xml:space="preserve"> PAGEREF _Toc212732551 \h </w:instrText>
             </w:r>
             <w:r>
               <w:rPr>
@@ -2811,7 +2811,7 @@
               <w14:ligatures w14:val="standardContextual"/>
             </w:rPr>
           </w:pPr>
-          <w:hyperlink w:anchor="_Toc212114549" w:history="1">
+          <w:hyperlink w:anchor="_Toc212732552" w:history="1">
             <w:r>
               <w:rPr>
                 <w:rStyle w:val="Hipervnculo"/>
@@ -2838,7 +2838,7 @@
                 <w:noProof/>
                 <w:webHidden/>
               </w:rPr>
-              <w:instrText xml:space="preserve"> PAGEREF _Toc212114549 \h </w:instrText>
+              <w:instrText xml:space="preserve"> PAGEREF _Toc212732552 \h </w:instrText>
             </w:r>
             <w:r>
               <w:rPr>
@@ -2883,7 +2883,7 @@
               <w14:ligatures w14:val="standardContextual"/>
             </w:rPr>
           </w:pPr>
-          <w:hyperlink w:anchor="_Toc212114550" w:history="1">
+          <w:hyperlink w:anchor="_Toc212732553" w:history="1">
             <w:r>
               <w:rPr>
                 <w:rStyle w:val="Hipervnculo"/>
@@ -2910,7 +2910,7 @@
                 <w:noProof/>
                 <w:webHidden/>
               </w:rPr>
-              <w:instrText xml:space="preserve"> PAGEREF _Toc212114550 \h </w:instrText>
+              <w:instrText xml:space="preserve"> PAGEREF _Toc212732553 \h </w:instrText>
             </w:r>
             <w:r>
               <w:rPr>
@@ -2955,7 +2955,7 @@
               <w14:ligatures w14:val="standardContextual"/>
             </w:rPr>
           </w:pPr>
-          <w:hyperlink w:anchor="_Toc212114551" w:history="1">
+          <w:hyperlink w:anchor="_Toc212732554" w:history="1">
             <w:r>
               <w:rPr>
                 <w:rStyle w:val="Hipervnculo"/>
@@ -2982,7 +2982,79 @@
                 <w:noProof/>
                 <w:webHidden/>
               </w:rPr>
-              <w:instrText xml:space="preserve"> PAGEREF _Toc212114551 \h </w:instrText>
+              <w:instrText xml:space="preserve"> PAGEREF _Toc212732554 \h </w:instrText>
+            </w:r>
+            <w:r>
+              <w:rPr>
+                <w:noProof/>
+                <w:webHidden/>
+              </w:rPr>
+            </w:r>
+            <w:r>
+              <w:rPr>
+                <w:noProof/>
+                <w:webHidden/>
+              </w:rPr>
+              <w:fldChar w:fldCharType="separate"/>
+            </w:r>
+            <w:r>
+              <w:rPr>
+                <w:noProof/>
+                <w:webHidden/>
+              </w:rPr>
+              <w:t>32</w:t>
+            </w:r>
+            <w:r>
+              <w:rPr>
+                <w:noProof/>
+                <w:webHidden/>
+              </w:rPr>
+              <w:fldChar w:fldCharType="end"/>
+            </w:r>
+          </w:hyperlink>
+        </w:p>
+        <w:p>
+          <w:pPr>
+            <w:pStyle w:val="TDC3"/>
+            <w:tabs>
+              <w:tab w:val="right" w:leader="dot" w:pos="8828"/>
+            </w:tabs>
+            <w:rPr>
+              <w:rFonts w:asciiTheme="minorHAnsi" w:eastAsiaTheme="minorEastAsia" w:hAnsiTheme="minorHAnsi" w:cstheme="minorBidi"/>
+              <w:noProof/>
+              <w:kern w:val="2"/>
+              <w:lang w:val="es-CL"/>
+              <w14:ligatures w14:val="standardContextual"/>
+            </w:rPr>
+          </w:pPr>
+          <w:hyperlink w:anchor="_Toc212732555" w:history="1">
+            <w:r>
+              <w:rPr>
+                <w:rStyle w:val="Hipervnculo"/>
+                <w:noProof/>
+              </w:rPr>
+              <w:t>Estadísticas</w:t>
+            </w:r>
+            <w:r>
+              <w:rPr>
+                <w:noProof/>
+                <w:webHidden/>
+              </w:rPr>
+              <w:tab/>
+            </w:r>
+            <w:r>
+              <w:rPr>
+                <w:noProof/>
+                <w:webHidden/>
+              </w:rPr>
+              <w:fldChar w:fldCharType="begin"/>
+            </w:r>
+            <w:r>
+              <w:rPr>
+                <w:noProof/>
+                <w:webHidden/>
+              </w:rPr>
+              <w:instrText xml:space="preserve"> PAGEREF _Toc212732555 \h </w:instrText>
             </w:r>
             <w:r>
               <w:rPr>
@@ -3027,7 +3099,7 @@
               <w14:ligatures w14:val="standardContextual"/>
             </w:rPr>
           </w:pPr>
-          <w:hyperlink w:anchor="_Toc212114552" w:history="1">
+          <w:hyperlink w:anchor="_Toc212732556" w:history="1">
             <w:r>
               <w:rPr>
                 <w:rStyle w:val="Hipervnculo"/>
@@ -3054,7 +3126,7 @@
                 <w:noProof/>
                 <w:webHidden/>
               </w:rPr>
-              <w:instrText xml:space="preserve"> PAGEREF _Toc212114552 \h </w:instrText>
+              <w:instrText xml:space="preserve"> PAGEREF _Toc212732556 \h </w:instrText>
             </w:r>
             <w:r>
               <w:rPr>
@@ -3099,7 +3171,7 @@
               <w14:ligatures w14:val="standardContextual"/>
             </w:rPr>
           </w:pPr>
-          <w:hyperlink w:anchor="_Toc212114553" w:history="1">
+          <w:hyperlink w:anchor="_Toc212732557" w:history="1">
             <w:r>
               <w:rPr>
                 <w:rStyle w:val="Hipervnculo"/>
@@ -3126,7 +3198,7 @@
                 <w:noProof/>
                 <w:webHidden/>
               </w:rPr>
-              <w:instrText xml:space="preserve"> PAGEREF _Toc212114553 \h </w:instrText>
+              <w:instrText xml:space="preserve"> PAGEREF _Toc212732557 \h </w:instrText>
             </w:r>
             <w:r>
               <w:rPr>
@@ -3171,7 +3243,7 @@
               <w14:ligatures w14:val="standardContextual"/>
             </w:rPr>
           </w:pPr>
-          <w:hyperlink w:anchor="_Toc212114554" w:history="1">
+          <w:hyperlink w:anchor="_Toc212732558" w:history="1">
             <w:r>
               <w:rPr>
                 <w:rStyle w:val="Hipervnculo"/>
@@ -3198,7 +3270,7 @@
                 <w:noProof/>
                 <w:webHidden/>
               </w:rPr>
-              <w:instrText xml:space="preserve"> PAGEREF _Toc212114554 \h </w:instrText>
+              <w:instrText xml:space="preserve"> PAGEREF _Toc212732558 \h </w:instrText>
             </w:r>
             <w:r>
               <w:rPr>
@@ -3218,7 +3290,7 @@
                 <w:noProof/>
                 <w:webHidden/>
               </w:rPr>
-              <w:t>36</w:t>
+              <w:t>37</w:t>
             </w:r>
             <w:r>
               <w:rPr>
@@ -3243,7 +3315,7 @@
               <w14:ligatures w14:val="standardContextual"/>
             </w:rPr>
           </w:pPr>
-          <w:hyperlink w:anchor="_Toc212114555" w:history="1">
+          <w:hyperlink w:anchor="_Toc212732559" w:history="1">
             <w:r>
               <w:rPr>
                 <w:rStyle w:val="Hipervnculo"/>
@@ -3270,7 +3342,7 @@
                 <w:noProof/>
                 <w:webHidden/>
               </w:rPr>
-              <w:instrText xml:space="preserve"> PAGEREF _Toc212114555 \h </w:instrText>
+              <w:instrText xml:space="preserve"> PAGEREF _Toc212732559 \h </w:instrText>
             </w:r>
             <w:r>
               <w:rPr>
@@ -3290,7 +3362,7 @@
                 <w:noProof/>
                 <w:webHidden/>
               </w:rPr>
-              <w:t>37</w:t>
+              <w:t>38</w:t>
             </w:r>
             <w:r>
               <w:rPr>
@@ -3315,7 +3387,7 @@
               <w14:ligatures w14:val="standardContextual"/>
             </w:rPr>
           </w:pPr>
-          <w:hyperlink w:anchor="_Toc212114556" w:history="1">
+          <w:hyperlink w:anchor="_Toc212732560" w:history="1">
             <w:r>
               <w:rPr>
                 <w:rStyle w:val="Hipervnculo"/>
@@ -3342,7 +3414,7 @@
                 <w:noProof/>
                 <w:webHidden/>
               </w:rPr>
-              <w:instrText xml:space="preserve"> PAGEREF _Toc212114556 \h </w:instrText>
+              <w:instrText xml:space="preserve"> PAGEREF _Toc212732560 \h </w:instrText>
             </w:r>
             <w:r>
               <w:rPr>
@@ -3362,7 +3434,7 @@
                 <w:noProof/>
                 <w:webHidden/>
               </w:rPr>
-              <w:t>38</w:t>
+              <w:t>39</w:t>
             </w:r>
             <w:r>
               <w:rPr>
@@ -3387,7 +3459,7 @@
               <w14:ligatures w14:val="standardContextual"/>
             </w:rPr>
           </w:pPr>
-          <w:hyperlink w:anchor="_Toc212114557" w:history="1">
+          <w:hyperlink w:anchor="_Toc212732561" w:history="1">
             <w:r>
               <w:rPr>
                 <w:rStyle w:val="Hipervnculo"/>
@@ -3414,7 +3486,7 @@
                 <w:noProof/>
                 <w:webHidden/>
               </w:rPr>
-              <w:instrText xml:space="preserve"> PAGEREF _Toc212114557 \h </w:instrText>
+              <w:instrText xml:space="preserve"> PAGEREF _Toc212732561 \h </w:instrText>
             </w:r>
             <w:r>
               <w:rPr>
@@ -3434,7 +3506,7 @@
                 <w:noProof/>
                 <w:webHidden/>
               </w:rPr>
-              <w:t>39</w:t>
+              <w:t>40</w:t>
             </w:r>
             <w:r>
               <w:rPr>
@@ -3459,12 +3531,84 @@
               <w14:ligatures w14:val="standardContextual"/>
             </w:rPr>
           </w:pPr>
-          <w:hyperlink w:anchor="_Toc212114558" w:history="1">
+          <w:hyperlink w:anchor="_Toc212732562" w:history="1">
             <w:r>
               <w:rPr>
                 <w:rStyle w:val="Hipervnculo"/>
                 <w:noProof/>
               </w:rPr>
+              <w:t>Ciclo de vida del dato</w:t>
+            </w:r>
+            <w:r>
+              <w:rPr>
+                <w:noProof/>
+                <w:webHidden/>
+              </w:rPr>
+              <w:tab/>
+            </w:r>
+            <w:r>
+              <w:rPr>
+                <w:noProof/>
+                <w:webHidden/>
+              </w:rPr>
+              <w:fldChar w:fldCharType="begin"/>
+            </w:r>
+            <w:r>
+              <w:rPr>
+                <w:noProof/>
+                <w:webHidden/>
+              </w:rPr>
+              <w:instrText xml:space="preserve"> PAGEREF _Toc212732562 \h </w:instrText>
+            </w:r>
+            <w:r>
+              <w:rPr>
+                <w:noProof/>
+                <w:webHidden/>
+              </w:rPr>
+            </w:r>
+            <w:r>
+              <w:rPr>
+                <w:noProof/>
+                <w:webHidden/>
+              </w:rPr>
+              <w:fldChar w:fldCharType="separate"/>
+            </w:r>
+            <w:r>
+              <w:rPr>
+                <w:noProof/>
+                <w:webHidden/>
+              </w:rPr>
+              <w:t>41</w:t>
+            </w:r>
+            <w:r>
+              <w:rPr>
+                <w:noProof/>
+                <w:webHidden/>
+              </w:rPr>
+              <w:fldChar w:fldCharType="end"/>
+            </w:r>
+          </w:hyperlink>
+        </w:p>
+        <w:p>
+          <w:pPr>
+            <w:pStyle w:val="TDC1"/>
+            <w:tabs>
+              <w:tab w:val="right" w:leader="dot" w:pos="8828"/>
+            </w:tabs>
+            <w:rPr>
+              <w:rFonts w:asciiTheme="minorHAnsi" w:eastAsiaTheme="minorEastAsia" w:hAnsiTheme="minorHAnsi" w:cstheme="minorBidi"/>
+              <w:noProof/>
+              <w:kern w:val="2"/>
+              <w:lang w:val="es-CL"/>
+              <w14:ligatures w14:val="standardContextual"/>
+            </w:rPr>
+          </w:pPr>
+          <w:hyperlink w:anchor="_Toc212732563" w:history="1">
+            <w:r>
+              <w:rPr>
+                <w:rStyle w:val="Hipervnculo"/>
+                <w:noProof/>
+              </w:rPr>
               <w:t>Conclusión</w:t>
             </w:r>
             <w:r>
@@ -3486,7 +3630,7 @@
                 <w:noProof/>
                 <w:webHidden/>
               </w:rPr>
-              <w:instrText xml:space="preserve"> PAGEREF _Toc212114558 \h </w:instrText>
+              <w:instrText xml:space="preserve"> PAGEREF _Toc212732563 \h </w:instrText>
             </w:r>
             <w:r>
               <w:rPr>
@@ -3506,7 +3650,7 @@
                 <w:noProof/>
                 <w:webHidden/>
               </w:rPr>
-              <w:t>40</w:t>
+              <w:t>42</w:t>
             </w:r>
             <w:r>
               <w:rPr>
@@ -3543,7 +3687,7 @@
         <w:pStyle w:val="Ttulo1"/>
       </w:pPr>
       <w:bookmarkStart w:id="0" w:name="_heading=h.h0cu2j6fpwpu" w:colFirst="0" w:colLast="0"/>
-      <w:bookmarkStart w:id="1" w:name="_Toc212114513"/>
+      <w:bookmarkStart w:id="1" w:name="_Toc212732516"/>
       <w:bookmarkEnd w:id="0"/>
       <w:r>
         <w:lastRenderedPageBreak/>
@@ -4933,7 +5077,7 @@
         <w:pStyle w:val="Ttulo1"/>
       </w:pPr>
       <w:bookmarkStart w:id="2" w:name="_heading=h.iidtvx6ottqa" w:colFirst="0" w:colLast="0"/>
-      <w:bookmarkStart w:id="3" w:name="_Toc212114514"/>
+      <w:bookmarkStart w:id="3" w:name="_Toc212732517"/>
       <w:bookmarkEnd w:id="2"/>
       <w:r>
         <w:lastRenderedPageBreak/>
@@ -5414,7 +5558,7 @@
         <w:pStyle w:val="Ttulo1"/>
       </w:pPr>
       <w:bookmarkStart w:id="4" w:name="_heading=h.hfnho6wfbhea" w:colFirst="0" w:colLast="0"/>
-      <w:bookmarkStart w:id="5" w:name="_Toc212114515"/>
+      <w:bookmarkStart w:id="5" w:name="_Toc212732518"/>
       <w:bookmarkEnd w:id="4"/>
       <w:r>
         <w:lastRenderedPageBreak/>
@@ -5816,7 +5960,7 @@
       <w:pPr>
         <w:pStyle w:val="Ttulo1"/>
       </w:pPr>
-      <w:bookmarkStart w:id="7" w:name="_Toc212114516"/>
+      <w:bookmarkStart w:id="7" w:name="_Toc212732519"/>
       <w:r>
         <w:lastRenderedPageBreak/>
         <w:t>Introducción</w:t>
@@ -5935,7 +6079,7 @@
       <w:pPr>
         <w:pStyle w:val="Ttulo1"/>
       </w:pPr>
-      <w:bookmarkStart w:id="8" w:name="_Toc212114517"/>
+      <w:bookmarkStart w:id="8" w:name="_Toc212732520"/>
       <w:r>
         <w:lastRenderedPageBreak/>
         <w:t>Análisis preliminar del caso</w:t>
@@ -5946,7 +6090,7 @@
       <w:pPr>
         <w:pStyle w:val="Ttulo2"/>
       </w:pPr>
-      <w:bookmarkStart w:id="9" w:name="_Toc212114518"/>
+      <w:bookmarkStart w:id="9" w:name="_Toc212732521"/>
       <w:r>
         <w:t>Planteamiento del problema</w:t>
       </w:r>
@@ -6288,7 +6432,7 @@
       <w:pPr>
         <w:pStyle w:val="Ttulo2"/>
       </w:pPr>
-      <w:bookmarkStart w:id="10" w:name="_Toc212114519"/>
+      <w:bookmarkStart w:id="10" w:name="_Toc212732522"/>
       <w:r>
         <w:lastRenderedPageBreak/>
         <w:t>Justificación</w:t>
@@ -6513,7 +6657,15 @@
         <w:spacing w:line="240" w:lineRule="auto"/>
       </w:pPr>
       <w:r>
-        <w:t>Con la justificación para la existencia del proyecto cubierto, a continuación se presentarán decisiones tomadas que podrían ser cuestionadas por el/la lector/a, junto a la explicación y argumentación sobre porque el equipo de trabajo optó por tomarlas.</w:t>
+        <w:t xml:space="preserve">Con la justificación para la existencia del proyecto cubierto, a </w:t>
+      </w:r>
+      <w:proofErr w:type="gramStart"/>
+      <w:r>
+        <w:t>continuación</w:t>
+      </w:r>
+      <w:proofErr w:type="gramEnd"/>
+      <w:r>
+        <w:t xml:space="preserve"> se presentarán decisiones tomadas que podrían ser cuestionadas por el/la lector/a, junto a la explicación y argumentación sobre porque el equipo de trabajo optó por tomarlas.</w:t>
       </w:r>
     </w:p>
     <w:p>
@@ -6763,7 +6915,7 @@
       <w:pPr>
         <w:pStyle w:val="Ttulo2"/>
       </w:pPr>
-      <w:bookmarkStart w:id="11" w:name="_Toc212114520"/>
+      <w:bookmarkStart w:id="11" w:name="_Toc212732523"/>
       <w:r>
         <w:lastRenderedPageBreak/>
         <w:t>Objetivo General</w:t>
@@ -6795,7 +6947,7 @@
       <w:pPr>
         <w:pStyle w:val="Ttulo2"/>
       </w:pPr>
-      <w:bookmarkStart w:id="12" w:name="_Toc212114521"/>
+      <w:bookmarkStart w:id="12" w:name="_Toc212732524"/>
       <w:r>
         <w:t>Objetivos específicos</w:t>
       </w:r>
@@ -6923,7 +7075,7 @@
       <w:pPr>
         <w:pStyle w:val="Ttulo1"/>
       </w:pPr>
-      <w:bookmarkStart w:id="13" w:name="_Toc212114522"/>
+      <w:bookmarkStart w:id="13" w:name="_Toc212732525"/>
       <w:proofErr w:type="spellStart"/>
       <w:r>
         <w:lastRenderedPageBreak/>
@@ -7409,7 +7561,7 @@
       <w:pPr>
         <w:pStyle w:val="Ttulo1"/>
       </w:pPr>
-      <w:bookmarkStart w:id="14" w:name="_Toc212114523"/>
+      <w:bookmarkStart w:id="14" w:name="_Toc212732526"/>
       <w:r>
         <w:lastRenderedPageBreak/>
         <w:t>Map</w:t>
@@ -7763,7 +7915,7 @@
         <w:pStyle w:val="Ttulo1"/>
       </w:pPr>
       <w:bookmarkStart w:id="15" w:name="_heading=h.irwolr6b1lsq" w:colFirst="0" w:colLast="0"/>
-      <w:bookmarkStart w:id="16" w:name="_Toc212114524"/>
+      <w:bookmarkStart w:id="16" w:name="_Toc212732527"/>
       <w:bookmarkEnd w:id="15"/>
       <w:r>
         <w:lastRenderedPageBreak/>
@@ -7970,7 +8122,7 @@
           <w:noProof/>
         </w:rPr>
         <w:drawing>
-          <wp:inline distT="0" distB="0" distL="0" distR="0" wp14:anchorId="4334EA2A" wp14:editId="061C66C1">
+          <wp:inline distT="0" distB="0" distL="0" distR="0" wp14:anchorId="4334EA2A" wp14:editId="0A066181">
             <wp:extent cx="4467203" cy="2512612"/>
             <wp:effectExtent l="0" t="0" r="0" b="2540"/>
             <wp:docPr id="70900989" name="Imagen 2" descr="Diagrama, Esquemático&#10;&#10;El contenido generado por IA puede ser incorrecto."/>
@@ -8032,7 +8184,7 @@
       <w:pPr>
         <w:pStyle w:val="Ttulo1"/>
       </w:pPr>
-      <w:bookmarkStart w:id="17" w:name="_Toc212114525"/>
+      <w:bookmarkStart w:id="17" w:name="_Toc212732528"/>
       <w:proofErr w:type="spellStart"/>
       <w:r>
         <w:lastRenderedPageBreak/>
@@ -8247,7 +8399,7 @@
       <w:pPr>
         <w:pStyle w:val="Ttulo1"/>
       </w:pPr>
-      <w:bookmarkStart w:id="18" w:name="_Toc212114526"/>
+      <w:bookmarkStart w:id="18" w:name="_Toc212732529"/>
       <w:r>
         <w:lastRenderedPageBreak/>
         <w:t>Visión del proyecto</w:t>
@@ -8474,7 +8626,7 @@
       <w:pPr>
         <w:pStyle w:val="Ttulo1"/>
       </w:pPr>
-      <w:bookmarkStart w:id="19" w:name="_Toc212114527"/>
+      <w:bookmarkStart w:id="19" w:name="_Toc212732530"/>
       <w:r>
         <w:lastRenderedPageBreak/>
         <w:t>Visión del alcance</w:t>
@@ -8744,7 +8896,7 @@
       <w:pPr>
         <w:pStyle w:val="Ttulo1"/>
       </w:pPr>
-      <w:bookmarkStart w:id="20" w:name="_Toc212114528"/>
+      <w:bookmarkStart w:id="20" w:name="_Toc212732531"/>
       <w:r>
         <w:lastRenderedPageBreak/>
         <w:t>Épicas</w:t>
@@ -9200,7 +9352,7 @@
         <w:pStyle w:val="Ttulo1"/>
       </w:pPr>
       <w:bookmarkStart w:id="21" w:name="_heading=h.pr8ar7infx6v" w:colFirst="0" w:colLast="0"/>
-      <w:bookmarkStart w:id="22" w:name="_Toc212114529"/>
+      <w:bookmarkStart w:id="22" w:name="_Toc212732532"/>
       <w:bookmarkEnd w:id="21"/>
       <w:r>
         <w:lastRenderedPageBreak/>
@@ -9252,10 +9404,10 @@
             <v:path o:extrusionok="f" gradientshapeok="t" o:connecttype="rect"/>
             <o:lock v:ext="edit" aspectratio="t"/>
           </v:shapetype>
-          <v:shape id="_x0000_i1025" type="#_x0000_t75" style="width:79.2pt;height:50.4pt" o:ole="">
+          <v:shape id="_x0000_i1025" type="#_x0000_t75" style="width:78.9pt;height:50.1pt" o:ole="">
             <v:imagedata r:id="rId15" o:title=""/>
           </v:shape>
-          <o:OLEObject Type="Embed" ProgID="Excel.Sheet.12" ShapeID="_x0000_i1025" DrawAspect="Icon" ObjectID="_1823343445" r:id="rId16"/>
+          <o:OLEObject Type="Embed" ProgID="Excel.Sheet.12" ShapeID="_x0000_i1025" DrawAspect="Icon" ObjectID="_1823345265" r:id="rId16"/>
         </w:object>
       </w:r>
     </w:p>
@@ -9372,7 +9524,7 @@
         </w:rPr>
       </w:pPr>
       <w:bookmarkStart w:id="23" w:name="_heading=h.hgse7eqacy3k" w:colFirst="0" w:colLast="0"/>
-      <w:bookmarkStart w:id="24" w:name="_Toc212114530"/>
+      <w:bookmarkStart w:id="24" w:name="_Toc212732533"/>
       <w:bookmarkEnd w:id="23"/>
       <w:proofErr w:type="spellStart"/>
       <w:r>
@@ -9461,10 +9613,10 @@
           <w:lang w:val="en-US"/>
         </w:rPr>
         <w:object w:dxaOrig="1539" w:dyaOrig="997" w14:anchorId="5F27C8D8">
-          <v:shape id="_x0000_i1026" type="#_x0000_t75" style="width:79.2pt;height:50.4pt" o:ole="">
+          <v:shape id="_x0000_i1026" type="#_x0000_t75" style="width:78.9pt;height:50.1pt" o:ole="">
             <v:imagedata r:id="rId17" o:title=""/>
           </v:shape>
-          <o:OLEObject Type="Embed" ProgID="Excel.Sheet.12" ShapeID="_x0000_i1026" DrawAspect="Icon" ObjectID="_1823343446" r:id="rId18"/>
+          <o:OLEObject Type="Embed" ProgID="Excel.Sheet.12" ShapeID="_x0000_i1026" DrawAspect="Icon" ObjectID="_1823345266" r:id="rId18"/>
         </w:object>
       </w:r>
     </w:p>
@@ -9612,7 +9764,7 @@
         </w:rPr>
       </w:pPr>
       <w:bookmarkStart w:id="25" w:name="_heading=h.8jib52fmtcjj" w:colFirst="0" w:colLast="0"/>
-      <w:bookmarkStart w:id="26" w:name="_Toc212114531"/>
+      <w:bookmarkStart w:id="26" w:name="_Toc212732534"/>
       <w:bookmarkEnd w:id="25"/>
       <w:proofErr w:type="spellStart"/>
       <w:r>
@@ -9703,7 +9855,7 @@
           <w:noProof/>
         </w:rPr>
         <w:drawing>
-          <wp:inline distT="0" distB="0" distL="0" distR="0" wp14:anchorId="29483963" wp14:editId="27370DE2">
+          <wp:inline distT="0" distB="0" distL="0" distR="0" wp14:anchorId="29483963" wp14:editId="142FD4E0">
             <wp:extent cx="5612130" cy="3156585"/>
             <wp:effectExtent l="0" t="0" r="7620" b="5715"/>
             <wp:docPr id="6888406" name="Imagen 1" descr="Diagrama&#10;&#10;El contenido generado por IA puede ser incorrecto."/>
@@ -9774,7 +9926,7 @@
       <w:pPr>
         <w:pStyle w:val="Ttulo1"/>
       </w:pPr>
-      <w:bookmarkStart w:id="27" w:name="_Toc212114532"/>
+      <w:bookmarkStart w:id="27" w:name="_Toc212732535"/>
       <w:r>
         <w:lastRenderedPageBreak/>
         <w:t>Definición de entregables</w:t>
@@ -10080,7 +10232,7 @@
           <w:lang w:val="es-CL"/>
         </w:rPr>
       </w:pPr>
-      <w:bookmarkStart w:id="28" w:name="_Toc212114533"/>
+      <w:bookmarkStart w:id="28" w:name="_Toc212732536"/>
       <w:proofErr w:type="spellStart"/>
       <w:r>
         <w:rPr>
@@ -10385,7 +10537,7 @@
         <w:pStyle w:val="Ttulo1"/>
       </w:pPr>
       <w:bookmarkStart w:id="29" w:name="_heading=h.mmzu3dedk1ji" w:colFirst="0" w:colLast="0"/>
-      <w:bookmarkStart w:id="30" w:name="_Toc212114534"/>
+      <w:bookmarkStart w:id="30" w:name="_Toc212732537"/>
       <w:bookmarkEnd w:id="29"/>
       <w:r>
         <w:lastRenderedPageBreak/>
@@ -10441,7 +10593,7 @@
       <w:pPr>
         <w:pStyle w:val="Ttulo2"/>
       </w:pPr>
-      <w:bookmarkStart w:id="31" w:name="_Toc212114535"/>
+      <w:bookmarkStart w:id="31" w:name="_Toc212732538"/>
       <w:r>
         <w:t>Recursos humanos:</w:t>
       </w:r>
@@ -10584,8 +10736,13 @@
           </w:tcPr>
           <w:p>
             <w:r>
-              <w:t>Scrum Master</w:t>
-            </w:r>
+              <w:t xml:space="preserve">Scrum </w:t>
+            </w:r>
+            <w:proofErr w:type="gramStart"/>
+            <w:r>
+              <w:t>Master</w:t>
+            </w:r>
+            <w:proofErr w:type="gramEnd"/>
           </w:p>
         </w:tc>
         <w:tc>
@@ -10692,7 +10849,7 @@
       <w:pPr>
         <w:pStyle w:val="Ttulo2"/>
       </w:pPr>
-      <w:bookmarkStart w:id="32" w:name="_Toc212114536"/>
+      <w:bookmarkStart w:id="32" w:name="_Toc212732539"/>
       <w:r>
         <w:t>Recursos tecnológicos:</w:t>
       </w:r>
@@ -10958,7 +11115,7 @@
       <w:pPr>
         <w:pStyle w:val="Ttulo2"/>
       </w:pPr>
-      <w:bookmarkStart w:id="33" w:name="_Toc212114537"/>
+      <w:bookmarkStart w:id="33" w:name="_Toc212732540"/>
       <w:r>
         <w:lastRenderedPageBreak/>
         <w:t>Recursos operativos:</w:t>
@@ -11049,8 +11206,13 @@
             <w:tcW w:w="2207" w:type="dxa"/>
           </w:tcPr>
           <w:p>
-            <w:r>
-              <w:t>Zoom Pro</w:t>
+            <w:proofErr w:type="gramStart"/>
+            <w:r>
+              <w:t>Zoom</w:t>
+            </w:r>
+            <w:proofErr w:type="gramEnd"/>
+            <w:r>
+              <w:t xml:space="preserve"> Pro</w:t>
             </w:r>
           </w:p>
         </w:tc>
@@ -11187,15 +11349,20 @@
       <w:pPr>
         <w:spacing w:line="240" w:lineRule="auto"/>
       </w:pPr>
-      <w:r>
-        <w:t>Zoom Pro en este caso sería usado para encuestas online, usadas para validar el proyecto con potenciales usuarios reales.</w:t>
+      <w:proofErr w:type="gramStart"/>
+      <w:r>
+        <w:t>Zoom</w:t>
+      </w:r>
+      <w:proofErr w:type="gramEnd"/>
+      <w:r>
+        <w:t xml:space="preserve"> Pro en este caso sería usado para encuestas online, usadas para validar el proyecto con potenciales usuarios reales.</w:t>
       </w:r>
     </w:p>
     <w:p>
       <w:pPr>
         <w:pStyle w:val="Ttulo2"/>
       </w:pPr>
-      <w:bookmarkStart w:id="34" w:name="_Toc212114538"/>
+      <w:bookmarkStart w:id="34" w:name="_Toc212732541"/>
       <w:r>
         <w:t>Costos totales y Observaciones</w:t>
       </w:r>
@@ -11363,12 +11530,21 @@
       <w:pPr>
         <w:spacing w:line="240" w:lineRule="auto"/>
       </w:pPr>
+      <w:proofErr w:type="gramStart"/>
       <w:r>
         <w:rPr>
           <w:b/>
           <w:bCs/>
         </w:rPr>
-        <w:t>Total general</w:t>
+        <w:t>Total</w:t>
+      </w:r>
+      <w:proofErr w:type="gramEnd"/>
+      <w:r>
+        <w:rPr>
+          <w:b/>
+          <w:bCs/>
+        </w:rPr>
+        <w:t xml:space="preserve"> general</w:t>
       </w:r>
       <w:r>
         <w:t>: $31.911.000</w:t>
@@ -11421,7 +11597,7 @@
       <w:pPr>
         <w:pStyle w:val="Ttulo1"/>
       </w:pPr>
-      <w:bookmarkStart w:id="35" w:name="_Toc212114539"/>
+      <w:bookmarkStart w:id="35" w:name="_Toc212732542"/>
       <w:r>
         <w:lastRenderedPageBreak/>
         <w:t>Explicación de módulos</w:t>
@@ -11468,7 +11644,7 @@
       <w:pPr>
         <w:pStyle w:val="Ttulo2"/>
       </w:pPr>
-      <w:bookmarkStart w:id="37" w:name="_Toc212114540"/>
+      <w:bookmarkStart w:id="37" w:name="_Toc212732543"/>
       <w:r>
         <w:t>Todos los usuarios</w:t>
       </w:r>
@@ -11478,7 +11654,7 @@
       <w:pPr>
         <w:pStyle w:val="Ttulo3"/>
       </w:pPr>
-      <w:bookmarkStart w:id="38" w:name="_Toc212114541"/>
+      <w:bookmarkStart w:id="38" w:name="_Toc212732544"/>
       <w:r>
         <w:t>Gestión de cuenta</w:t>
       </w:r>
@@ -11598,10 +11774,12 @@
         <w:t xml:space="preserve">Si un usuario olvida su contraseña, puede hacer </w:t>
       </w:r>
       <w:proofErr w:type="spellStart"/>
+      <w:proofErr w:type="gramStart"/>
       <w:r>
         <w:t>click</w:t>
       </w:r>
       <w:proofErr w:type="spellEnd"/>
+      <w:proofErr w:type="gramEnd"/>
       <w:r>
         <w:t xml:space="preserve"> al enlace provisto en el inicio de sesión para mediar esta situación, se pedirá su correo y le será enviado el enlace para hacer el trámite, se le pedirá que escriba una contraseña que cumpla con las restricciones mencionadas previamente, y que repita la contraseña tal y como ocurre en el registro, una vez finalizado el proceso, el usuario puede hacer uso </w:t>
       </w:r>
@@ -11613,7 +11791,7 @@
       <w:pPr>
         <w:pStyle w:val="Ttulo3"/>
       </w:pPr>
-      <w:bookmarkStart w:id="39" w:name="_Toc212114542"/>
+      <w:bookmarkStart w:id="39" w:name="_Toc212732545"/>
       <w:r>
         <w:t>Peticiones</w:t>
       </w:r>
@@ -11641,7 +11819,7 @@
       <w:pPr>
         <w:pStyle w:val="Ttulo2"/>
       </w:pPr>
-      <w:bookmarkStart w:id="40" w:name="_Toc212114543"/>
+      <w:bookmarkStart w:id="40" w:name="_Toc212732546"/>
       <w:r>
         <w:lastRenderedPageBreak/>
         <w:t>Estudiantes</w:t>
@@ -11657,7 +11835,7 @@
       <w:pPr>
         <w:pStyle w:val="Ttulo3"/>
       </w:pPr>
-      <w:bookmarkStart w:id="41" w:name="_Toc212114544"/>
+      <w:bookmarkStart w:id="41" w:name="_Toc212732547"/>
       <w:r>
         <w:t>Definición de parámetros.</w:t>
       </w:r>
@@ -11682,7 +11860,7 @@
       <w:pPr>
         <w:pStyle w:val="Ttulo3"/>
       </w:pPr>
-      <w:bookmarkStart w:id="42" w:name="_Toc212114545"/>
+      <w:bookmarkStart w:id="42" w:name="_Toc212732548"/>
       <w:r>
         <w:t>Recomendaciones</w:t>
       </w:r>
@@ -11748,7 +11926,7 @@
       <w:pPr>
         <w:pStyle w:val="Ttulo2"/>
       </w:pPr>
-      <w:bookmarkStart w:id="43" w:name="_Toc212114546"/>
+      <w:bookmarkStart w:id="43" w:name="_Toc212732549"/>
       <w:r>
         <w:t>Gestores institucionales</w:t>
       </w:r>
@@ -11787,7 +11965,7 @@
       <w:pPr>
         <w:pStyle w:val="Ttulo3"/>
       </w:pPr>
-      <w:bookmarkStart w:id="44" w:name="_Toc212114547"/>
+      <w:bookmarkStart w:id="44" w:name="_Toc212732550"/>
       <w:r>
         <w:t>Instituciones</w:t>
       </w:r>
@@ -11816,7 +11994,7 @@
       <w:pPr>
         <w:pStyle w:val="Ttulo3"/>
       </w:pPr>
-      <w:bookmarkStart w:id="45" w:name="_Toc212114548"/>
+      <w:bookmarkStart w:id="45" w:name="_Toc212732551"/>
       <w:r>
         <w:t>Carreras</w:t>
       </w:r>
@@ -11837,7 +12015,7 @@
       <w:pPr>
         <w:pStyle w:val="Ttulo2"/>
       </w:pPr>
-      <w:bookmarkStart w:id="46" w:name="_Toc212114549"/>
+      <w:bookmarkStart w:id="46" w:name="_Toc212732552"/>
       <w:r>
         <w:lastRenderedPageBreak/>
         <w:t>Administradores</w:t>
@@ -11859,7 +12037,7 @@
       <w:pPr>
         <w:pStyle w:val="Ttulo3"/>
       </w:pPr>
-      <w:bookmarkStart w:id="47" w:name="_Toc212114550"/>
+      <w:bookmarkStart w:id="47" w:name="_Toc212732553"/>
       <w:r>
         <w:t>Gestión de usuarios.</w:t>
       </w:r>
@@ -11874,7 +12052,7 @@
       <w:pPr>
         <w:pStyle w:val="Ttulo3"/>
       </w:pPr>
-      <w:bookmarkStart w:id="48" w:name="_Toc212114551"/>
+      <w:bookmarkStart w:id="48" w:name="_Toc212732554"/>
       <w:r>
         <w:t>Gestión de instituciones</w:t>
       </w:r>
@@ -11889,9 +12067,11 @@
       <w:pPr>
         <w:pStyle w:val="Ttulo3"/>
       </w:pPr>
+      <w:bookmarkStart w:id="49" w:name="_Toc212732555"/>
       <w:r>
         <w:t>Estadísticas</w:t>
       </w:r>
+      <w:bookmarkEnd w:id="49"/>
     </w:p>
     <w:p>
       <w:r>
@@ -11915,12 +12095,12 @@
       <w:pPr>
         <w:pStyle w:val="Ttulo1"/>
       </w:pPr>
-      <w:bookmarkStart w:id="49" w:name="_Toc212114552"/>
+      <w:bookmarkStart w:id="50" w:name="_Toc212732556"/>
       <w:r>
         <w:lastRenderedPageBreak/>
         <w:t>Arquitectura.</w:t>
       </w:r>
-      <w:bookmarkEnd w:id="49"/>
+      <w:bookmarkEnd w:id="50"/>
     </w:p>
     <w:p>
       <w:r>
@@ -11952,12 +12132,12 @@
       <w:pPr>
         <w:pStyle w:val="Ttulo2"/>
       </w:pPr>
-      <w:bookmarkStart w:id="50" w:name="_Toc212114553"/>
+      <w:bookmarkStart w:id="51" w:name="_Toc212732557"/>
       <w:r>
         <w:lastRenderedPageBreak/>
         <w:t>Modelo de datos</w:t>
       </w:r>
-      <w:bookmarkEnd w:id="50"/>
+      <w:bookmarkEnd w:id="51"/>
     </w:p>
     <w:p>
       <w:r>
@@ -12406,12 +12586,12 @@
       <w:pPr>
         <w:pStyle w:val="Ttulo2"/>
       </w:pPr>
-      <w:bookmarkStart w:id="51" w:name="_Toc212114554"/>
+      <w:bookmarkStart w:id="52" w:name="_Toc212732558"/>
       <w:r>
         <w:lastRenderedPageBreak/>
         <w:t>Patrón arquitectónico</w:t>
       </w:r>
-      <w:bookmarkEnd w:id="51"/>
+      <w:bookmarkEnd w:id="52"/>
     </w:p>
     <w:p>
       <w:r>
@@ -12518,12 +12698,12 @@
       <w:pPr>
         <w:pStyle w:val="Ttulo2"/>
       </w:pPr>
-      <w:bookmarkStart w:id="52" w:name="_Toc212114555"/>
+      <w:bookmarkStart w:id="53" w:name="_Toc212732559"/>
       <w:r>
         <w:lastRenderedPageBreak/>
         <w:t>Diagrama de despliegue</w:t>
       </w:r>
-      <w:bookmarkEnd w:id="52"/>
+      <w:bookmarkEnd w:id="53"/>
     </w:p>
     <w:p>
       <w:r>
@@ -12609,12 +12789,12 @@
       <w:pPr>
         <w:pStyle w:val="Ttulo2"/>
       </w:pPr>
-      <w:bookmarkStart w:id="53" w:name="_Toc212114556"/>
+      <w:bookmarkStart w:id="54" w:name="_Toc212732560"/>
       <w:r>
         <w:lastRenderedPageBreak/>
         <w:t>Diagrama de comunicación</w:t>
       </w:r>
-      <w:bookmarkEnd w:id="53"/>
+      <w:bookmarkEnd w:id="54"/>
     </w:p>
     <w:p>
       <w:r>
@@ -12702,12 +12882,12 @@
       <w:pPr>
         <w:pStyle w:val="Ttulo1"/>
       </w:pPr>
-      <w:bookmarkStart w:id="54" w:name="_Toc212114557"/>
+      <w:bookmarkStart w:id="55" w:name="_Toc212732561"/>
       <w:r>
         <w:lastRenderedPageBreak/>
         <w:t>Seguridad de los datos</w:t>
       </w:r>
-      <w:bookmarkEnd w:id="54"/>
+      <w:bookmarkEnd w:id="55"/>
     </w:p>
     <w:p>
       <w:r>
@@ -12840,10 +13020,12 @@
       <w:pPr>
         <w:pStyle w:val="Ttulo1"/>
       </w:pPr>
+      <w:bookmarkStart w:id="56" w:name="_Toc212732562"/>
       <w:r>
         <w:lastRenderedPageBreak/>
         <w:t>Ciclo de vida del dato</w:t>
       </w:r>
+      <w:bookmarkEnd w:id="56"/>
     </w:p>
     <w:p>
       <w:r>
@@ -12934,12 +13116,12 @@
       <w:pPr>
         <w:pStyle w:val="Ttulo1"/>
       </w:pPr>
-      <w:bookmarkStart w:id="55" w:name="_Toc212114558"/>
+      <w:bookmarkStart w:id="57" w:name="_Toc212732563"/>
       <w:r>
         <w:lastRenderedPageBreak/>
         <w:t>Conclusión</w:t>
       </w:r>
-      <w:bookmarkEnd w:id="55"/>
+      <w:bookmarkEnd w:id="57"/>
     </w:p>
     <w:p>
       <w:pPr>
@@ -14716,28 +14898,28 @@
 </file>
 
 <file path=customXml/item1.xml><?xml version="1.0" encoding="utf-8"?>
-<b:Sources xmlns:b="http://schemas.openxmlformats.org/officeDocument/2006/bibliography" xmlns="http://schemas.openxmlformats.org/officeDocument/2006/bibliography" SelectedStyle="\APASixthEditionOfficeOnline.xsl" StyleName="APA" Version="6"/>
-</file>
-
-<file path=customXml/item2.xml><?xml version="1.0" encoding="utf-8"?>
 <go:gDocsCustomXmlDataStorage xmlns:go="http://customooxmlschemas.google.com/" xmlns:r="http://schemas.openxmlformats.org/officeDocument/2006/relationships" uri="GoogleDocsCustomDataVersion2">
   <go:docsCustomData xmlns:go="http://customooxmlschemas.google.com/" roundtripDataSignature="AMtx7midz9fQFNUpvanl5FsHobd5Nntv8Q==">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</go:docsCustomData>
 </go:gDocsCustomXmlDataStorage>
 </file>
 
-<file path=customXml/itemProps1.xml><?xml version="1.0" encoding="utf-8"?>
-<ds:datastoreItem xmlns:ds="http://schemas.openxmlformats.org/officeDocument/2006/customXml" ds:itemID="{1FA9D705-EB10-49A1-8B08-1BC733E35B64}">
-  <ds:schemaRefs>
-    <ds:schemaRef ds:uri="http://schemas.openxmlformats.org/officeDocument/2006/bibliography"/>
-  </ds:schemaRefs>
-</ds:datastoreItem>
+<file path=customXml/item2.xml><?xml version="1.0" encoding="utf-8"?>
+<b:Sources xmlns:b="http://schemas.openxmlformats.org/officeDocument/2006/bibliography" xmlns="http://schemas.openxmlformats.org/officeDocument/2006/bibliography" SelectedStyle="\APASixthEditionOfficeOnline.xsl" StyleName="APA" Version="6"/>
 </file>
 
-<file path=customXml/itemProps2.xml><?xml version="1.0" encoding="utf-8"?>
+<file path=customXml/itemProps1.xml><?xml version="1.0" encoding="utf-8"?>
 <ds:datastoreItem xmlns:ds="http://schemas.openxmlformats.org/officeDocument/2006/customXml" ds:itemID="{11111111-1234-1234-1234-123412341234}">
   <ds:schemaRefs>
     <ds:schemaRef ds:uri="http://customooxmlschemas.google.com/"/>
     <ds:schemaRef ds:uri="http://schemas.openxmlformats.org/officeDocument/2006/relationships"/>
   </ds:schemaRefs>
 </ds:datastoreItem>
+</file>
+
+<file path=customXml/itemProps2.xml><?xml version="1.0" encoding="utf-8"?>
+<ds:datastoreItem xmlns:ds="http://schemas.openxmlformats.org/officeDocument/2006/customXml" ds:itemID="{1FA9D705-EB10-49A1-8B08-1BC733E35B64}">
+  <ds:schemaRefs>
+    <ds:schemaRef ds:uri="http://schemas.openxmlformats.org/officeDocument/2006/bibliography"/>
+  </ds:schemaRefs>
+</ds:datastoreItem>
 </file>
</xml_diff>

<commit_message>
pequeño fix modelo de datos informe
</commit_message>
<xml_diff>
--- a/Fase 2/Evidencias Proyecto/Evidencias de documentación/Informe Final.docx
+++ b/Fase 2/Evidencias Proyecto/Evidencias de documentación/Informe Final.docx
@@ -5215,8 +5215,6 @@
     <w:p/>
     <w:p/>
     <w:p/>
-    <w:p/>
-    <w:p/>
     <w:p>
       <w:pPr>
         <w:pStyle w:val="Ttulo1"/>
@@ -5225,6 +5223,7 @@
       <w:bookmarkStart w:id="3" w:name="_Toc213265999"/>
       <w:bookmarkEnd w:id="2"/>
       <w:r>
+        <w:lastRenderedPageBreak/>
         <w:t>Información del proyecto</w:t>
       </w:r>
       <w:bookmarkEnd w:id="3"/>
@@ -5695,8 +5694,6 @@
     <w:p/>
     <w:p/>
     <w:p/>
-    <w:p/>
-    <w:p/>
     <w:p>
       <w:pPr>
         <w:pStyle w:val="Ttulo1"/>
@@ -5705,6 +5702,7 @@
       <w:bookmarkStart w:id="5" w:name="_Toc213266000"/>
       <w:bookmarkEnd w:id="4"/>
       <w:r>
+        <w:lastRenderedPageBreak/>
         <w:t>Integrantes</w:t>
       </w:r>
       <w:bookmarkEnd w:id="5"/>
@@ -6077,9 +6075,6 @@
       </w:tr>
     </w:tbl>
     <w:p>
-      <w:pPr>
-        <w:pStyle w:val="Ttulo1"/>
-      </w:pPr>
       <w:bookmarkStart w:id="6" w:name="_heading=h.4qcqx95sbv5l" w:colFirst="0" w:colLast="0"/>
       <w:bookmarkEnd w:id="6"/>
     </w:p>
@@ -6099,12 +6094,14 @@
     <w:p/>
     <w:p/>
     <w:p/>
+    <w:p/>
     <w:p>
       <w:pPr>
         <w:pStyle w:val="Ttulo1"/>
       </w:pPr>
       <w:bookmarkStart w:id="7" w:name="_Toc213266001"/>
       <w:r>
+        <w:lastRenderedPageBreak/>
         <w:t>Introducción</w:t>
       </w:r>
       <w:bookmarkEnd w:id="7"/>
@@ -6214,19 +6211,16 @@
         <w:spacing w:before="240" w:after="240"/>
       </w:pPr>
       <w:r>
-        <w:t xml:space="preserve">Posteriormente se encuentra información referente al equipo de trabajo, los roles que cada uno interpreta, diferentes medios visuales para explicar el entorno de desarrollo en forma de mapas, pasando por aspectos previos del desarrollo, tales como la meta del producto, el alcance que se considera, la visión estratégica, y finalmente detalles de las actividades necesarias para llevar a cabo este sistema, </w:t>
-      </w:r>
+        <w:t>Posteriormente se encuentra información referente al equipo de trabajo, los roles que cada uno interpreta, diferentes medios visuales para explicar el entorno de desarrollo en forma de mapas, pasando por aspectos previos del desarrollo, tales como la meta del producto, el alcance que se considera, la visión estratégica, y finalmente detalles de las actividades necesarias para llevar a cabo este sistema, en forma de épicas, historias de usuario, el subsecuente backlog priorizado para terminar con el planteamiento de los entregables.</w:t>
+      </w:r>
+    </w:p>
+    <w:p>
+      <w:pPr>
+        <w:pStyle w:val="Ttulo1"/>
+      </w:pPr>
+      <w:bookmarkStart w:id="8" w:name="_Toc213266002"/>
       <w:r>
         <w:lastRenderedPageBreak/>
-        <w:t>en forma de épicas, historias de usuario, el subsecuente backlog priorizado para terminar con el planteamiento de los entregables.</w:t>
-      </w:r>
-    </w:p>
-    <w:p>
-      <w:pPr>
-        <w:pStyle w:val="Ttulo1"/>
-      </w:pPr>
-      <w:bookmarkStart w:id="8" w:name="_Toc213266002"/>
-      <w:r>
         <w:t>Análisis preliminar del caso</w:t>
       </w:r>
       <w:bookmarkEnd w:id="8"/>
@@ -6410,6 +6404,7 @@
         <w:spacing w:line="240" w:lineRule="auto"/>
       </w:pPr>
       <w:r>
+        <w:lastRenderedPageBreak/>
         <w:t>Por supuesto, esas cifras no necesariamente son siempre por la incertidumbre pues hay diversos factores que pueden afectar la decisión de los estudiantes, pero se puede complementar con otra estadística del mismo estudio para el año 2023, como ya fue declarado en el párrafo anterior, el 23,5% de los estudiantes se cambió de carrera, institución o desertó ese año, pues de ellos el 83,6% siguió en educación superior (sea en una diferente carrera o universidad) lo que nos demuestra que una gran mayoría de los estudiantes si quería estudiar en la educación terciaría pero en condiciones diferentes a las que consideró inicialmente</w:t>
       </w:r>
       <w:r>
@@ -6578,6 +6573,7 @@
       </w:pPr>
       <w:bookmarkStart w:id="10" w:name="_Toc213266004"/>
       <w:r>
+        <w:lastRenderedPageBreak/>
         <w:t>Justificación</w:t>
       </w:r>
       <w:bookmarkEnd w:id="10"/>
@@ -8265,7 +8261,7 @@
           <w:noProof/>
         </w:rPr>
         <w:drawing>
-          <wp:inline distT="0" distB="0" distL="0" distR="0" wp14:anchorId="4334EA2A" wp14:editId="66E761FB">
+          <wp:inline distT="0" distB="0" distL="0" distR="0" wp14:anchorId="4334EA2A" wp14:editId="7C341384">
             <wp:extent cx="4467203" cy="2512612"/>
             <wp:effectExtent l="0" t="0" r="0" b="2540"/>
             <wp:docPr id="70900989" name="Imagen 2" descr="Diagrama, Esquemático&#10;&#10;El contenido generado por IA puede ser incorrecto."/>
@@ -9547,10 +9543,10 @@
             <v:path o:extrusionok="f" gradientshapeok="t" o:connecttype="rect"/>
             <o:lock v:ext="edit" aspectratio="t"/>
           </v:shapetype>
-          <v:shape id="_x0000_i1025" type="#_x0000_t75" style="width:78.9pt;height:50.1pt" o:ole="">
+          <v:shape id="_x0000_i1025" type="#_x0000_t75" style="width:79.2pt;height:50.4pt" o:ole="">
             <v:imagedata r:id="rId15" o:title=""/>
           </v:shape>
-          <o:OLEObject Type="Embed" ProgID="Excel.Sheet.12" ShapeID="_x0000_i1025" DrawAspect="Icon" ObjectID="_1823878764" r:id="rId16"/>
+          <o:OLEObject Type="Embed" ProgID="Excel.Sheet.12" ShapeID="_x0000_i1025" DrawAspect="Icon" ObjectID="_1823881724" r:id="rId16"/>
         </w:object>
       </w:r>
     </w:p>
@@ -9756,10 +9752,10 @@
           <w:lang w:val="en-US"/>
         </w:rPr>
         <w:object w:dxaOrig="1539" w:dyaOrig="997" w14:anchorId="5F27C8D8">
-          <v:shape id="_x0000_i1026" type="#_x0000_t75" style="width:78.9pt;height:50.1pt" o:ole="">
+          <v:shape id="_x0000_i1026" type="#_x0000_t75" style="width:79.2pt;height:50.4pt" o:ole="">
             <v:imagedata r:id="rId17" o:title=""/>
           </v:shape>
-          <o:OLEObject Type="Embed" ProgID="Excel.Sheet.12" ShapeID="_x0000_i1026" DrawAspect="Icon" ObjectID="_1823878765" r:id="rId18"/>
+          <o:OLEObject Type="Embed" ProgID="Excel.Sheet.12" ShapeID="_x0000_i1026" DrawAspect="Icon" ObjectID="_1823881725" r:id="rId18"/>
         </w:object>
       </w:r>
     </w:p>
@@ -9998,7 +9994,7 @@
           <w:noProof/>
         </w:rPr>
         <w:drawing>
-          <wp:inline distT="0" distB="0" distL="0" distR="0" wp14:anchorId="29483963" wp14:editId="58198A9C">
+          <wp:inline distT="0" distB="0" distL="0" distR="0" wp14:anchorId="29483963" wp14:editId="04423D3E">
             <wp:extent cx="5612130" cy="3156585"/>
             <wp:effectExtent l="0" t="0" r="7620" b="5715"/>
             <wp:docPr id="6888406" name="Imagen 1" descr="Diagrama&#10;&#10;El contenido generado por IA puede ser incorrecto."/>
@@ -12700,14 +12696,11 @@
     </w:p>
     <w:p>
       <w:r>
-        <w:rPr>
-          <w:noProof/>
-        </w:rPr>
         <w:drawing>
-          <wp:inline distT="0" distB="0" distL="0" distR="0" wp14:anchorId="653ED234" wp14:editId="049DAE99">
-            <wp:extent cx="5612130" cy="3014980"/>
+          <wp:inline distT="0" distB="0" distL="0" distR="0" wp14:anchorId="2F297814" wp14:editId="44B5A61E">
+            <wp:extent cx="5612130" cy="3011170"/>
             <wp:effectExtent l="0" t="0" r="7620" b="0"/>
-            <wp:docPr id="1566263540" name="Imagen 1" descr="Diagrama&#10;&#10;El contenido generado por IA puede ser incorrecto."/>
+            <wp:docPr id="1895636767" name="Imagen 1" descr="Diagrama&#10;&#10;El contenido generado por IA puede ser incorrecto."/>
             <wp:cNvGraphicFramePr>
               <a:graphicFrameLocks xmlns:a="http://schemas.openxmlformats.org/drawingml/2006/main" noChangeAspect="1"/>
             </wp:cNvGraphicFramePr>
@@ -12715,7 +12708,7 @@
               <a:graphicData uri="http://schemas.openxmlformats.org/drawingml/2006/picture">
                 <pic:pic xmlns:pic="http://schemas.openxmlformats.org/drawingml/2006/picture">
                   <pic:nvPicPr>
-                    <pic:cNvPr id="1566263540" name="Imagen 1" descr="Diagrama&#10;&#10;El contenido generado por IA puede ser incorrecto."/>
+                    <pic:cNvPr id="1895636767" name="Imagen 1" descr="Diagrama&#10;&#10;El contenido generado por IA puede ser incorrecto."/>
                     <pic:cNvPicPr/>
                   </pic:nvPicPr>
                   <pic:blipFill>
@@ -12727,7 +12720,7 @@
                   <pic:spPr>
                     <a:xfrm>
                       <a:off x="0" y="0"/>
-                      <a:ext cx="5612130" cy="3014980"/>
+                      <a:ext cx="5612130" cy="3011170"/>
                     </a:xfrm>
                     <a:prstGeom prst="rect">
                       <a:avLst/>
@@ -12967,7 +12960,21 @@
         <w:t>se guardan</w:t>
       </w:r>
       <w:r>
-        <w:t xml:space="preserve"> las preferencias del usuario, en esta versión inicial se consideraron: Gratuidad por si tiene o no gratuidad, Universidad que verifica si busca universidades exclusivamente o no, Budget que almacena el presupuesto (en sistema definido en rangos), </w:t>
+        <w:t xml:space="preserve"> las preferencias del usuario, en esta versión inicial se consideraron: Gratuidad por si tiene o no gratuidad, </w:t>
+      </w:r>
+      <w:proofErr w:type="spellStart"/>
+      <w:r>
+        <w:t>TipoInstitución</w:t>
+      </w:r>
+      <w:proofErr w:type="spellEnd"/>
+      <w:r>
+        <w:t xml:space="preserve"> que verifica </w:t>
+      </w:r>
+      <w:r>
+        <w:t>si busca Universidades, IP o CFT</w:t>
+      </w:r>
+      <w:r>
+        <w:t xml:space="preserve">, Budget que almacena el presupuesto (en sistema definido en rangos), </w:t>
       </w:r>
       <w:proofErr w:type="spellStart"/>
       <w:r>
@@ -13036,7 +13043,13 @@
         <w:t>está</w:t>
       </w:r>
       <w:r>
-        <w:t xml:space="preserve"> adscrita a gratuidad, cuantos años de acreditación tienen, y si es una universidad, adema de una clave foránea hacia usuario ya que, al menos en esta versión inicial deben ser agregadas manualmente por Gestores Institucionales, y por lo tanto es importante sabe que usuarios agregan que instituciones.</w:t>
+        <w:t xml:space="preserve"> adscrita a gratuidad, cuantos años de acreditación tienen, y </w:t>
+      </w:r>
+      <w:r>
+        <w:t>el tipo de institución que es</w:t>
+      </w:r>
+      <w:r>
+        <w:t>, adema de una clave foránea hacia usuario ya que, al menos en esta versión inicial deben ser agregadas manualmente por Gestores Institucionales, y por lo tanto es importante sabe que usuarios agregan que instituciones.</w:t>
       </w:r>
     </w:p>
     <w:p>
@@ -13080,6 +13093,7 @@
         <w:t>Almacena las peticiones que los Estudiantes y Gestores institucionales pueden enviar a los administradores, contiene un identificador único auto incremental, el asunto, tipo de petición, el mensaje y la fecha, además del usuario que envío la petición como clave foránea.</w:t>
       </w:r>
     </w:p>
+    <w:p/>
     <w:p/>
     <w:p/>
     <w:p/>
@@ -15452,28 +15466,28 @@
 </file>
 
 <file path=customXml/item1.xml><?xml version="1.0" encoding="utf-8"?>
-<b:Sources xmlns:b="http://schemas.openxmlformats.org/officeDocument/2006/bibliography" xmlns="http://schemas.openxmlformats.org/officeDocument/2006/bibliography" SelectedStyle="\APASixthEditionOfficeOnline.xsl" StyleName="APA" Version="6"/>
-</file>
-
-<file path=customXml/item2.xml><?xml version="1.0" encoding="utf-8"?>
 <go:gDocsCustomXmlDataStorage xmlns:go="http://customooxmlschemas.google.com/" xmlns:r="http://schemas.openxmlformats.org/officeDocument/2006/relationships" uri="GoogleDocsCustomDataVersion2">
   <go:docsCustomData xmlns:go="http://customooxmlschemas.google.com/" roundtripDataSignature="AMtx7midz9fQFNUpvanl5FsHobd5Nntv8Q==">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</go:docsCustomData>
 </go:gDocsCustomXmlDataStorage>
 </file>
 
-<file path=customXml/itemProps1.xml><?xml version="1.0" encoding="utf-8"?>
-<ds:datastoreItem xmlns:ds="http://schemas.openxmlformats.org/officeDocument/2006/customXml" ds:itemID="{1FA9D705-EB10-49A1-8B08-1BC733E35B64}">
-  <ds:schemaRefs>
-    <ds:schemaRef ds:uri="http://schemas.openxmlformats.org/officeDocument/2006/bibliography"/>
-  </ds:schemaRefs>
-</ds:datastoreItem>
+<file path=customXml/item2.xml><?xml version="1.0" encoding="utf-8"?>
+<b:Sources xmlns:b="http://schemas.openxmlformats.org/officeDocument/2006/bibliography" xmlns="http://schemas.openxmlformats.org/officeDocument/2006/bibliography" SelectedStyle="\APASixthEditionOfficeOnline.xsl" StyleName="APA" Version="6"/>
 </file>
 
-<file path=customXml/itemProps2.xml><?xml version="1.0" encoding="utf-8"?>
+<file path=customXml/itemProps1.xml><?xml version="1.0" encoding="utf-8"?>
 <ds:datastoreItem xmlns:ds="http://schemas.openxmlformats.org/officeDocument/2006/customXml" ds:itemID="{11111111-1234-1234-1234-123412341234}">
   <ds:schemaRefs>
     <ds:schemaRef ds:uri="http://customooxmlschemas.google.com/"/>
     <ds:schemaRef ds:uri="http://schemas.openxmlformats.org/officeDocument/2006/relationships"/>
   </ds:schemaRefs>
 </ds:datastoreItem>
+</file>
+
+<file path=customXml/itemProps2.xml><?xml version="1.0" encoding="utf-8"?>
+<ds:datastoreItem xmlns:ds="http://schemas.openxmlformats.org/officeDocument/2006/customXml" ds:itemID="{1FA9D705-EB10-49A1-8B08-1BC733E35B64}">
+  <ds:schemaRefs>
+    <ds:schemaRef ds:uri="http://schemas.openxmlformats.org/officeDocument/2006/bibliography"/>
+  </ds:schemaRefs>
+</ds:datastoreItem>
 </file>
</xml_diff>